<commit_message>
Final push to working thesis repo
</commit_message>
<xml_diff>
--- a/Professional Competencies/Professional Competencies Task.docx
+++ b/Professional Competencies/Professional Competencies Task.docx
@@ -1,6 +1,6 @@
 
 <file path=word/document.xml><?xml version="1.0" encoding="utf-8"?>
-<w:document xmlns:wpc="http://schemas.microsoft.com/office/word/2010/wordprocessingCanvas" xmlns:cx="http://schemas.microsoft.com/office/drawing/2014/chartex" xmlns:cx1="http://schemas.microsoft.com/office/drawing/2015/9/8/chartex" xmlns:cx2="http://schemas.microsoft.com/office/drawing/2015/10/21/chartex" xmlns:cx3="http://schemas.microsoft.com/office/drawing/2016/5/9/chartex" xmlns:cx4="http://schemas.microsoft.com/office/drawing/2016/5/10/chartex" xmlns:cx5="http://schemas.microsoft.com/office/drawing/2016/5/11/chartex" xmlns:cx6="http://schemas.microsoft.com/office/drawing/2016/5/12/chartex" xmlns:cx7="http://schemas.microsoft.com/office/drawing/2016/5/13/chartex" xmlns:cx8="http://schemas.microsoft.com/office/drawing/2016/5/14/chartex" xmlns:mc="http://schemas.openxmlformats.org/markup-compatibility/2006" xmlns:aink="http://schemas.microsoft.com/office/drawing/2016/ink" xmlns:am3d="http://schemas.microsoft.com/office/drawing/2017/model3d" xmlns:o="urn:schemas-microsoft-com:office:office" xmlns:oel="http://schemas.microsoft.com/office/2019/extlst" xmlns:r="http://schemas.openxmlformats.org/officeDocument/2006/relationships" xmlns:m="http://schemas.openxmlformats.org/officeDocument/2006/math" xmlns:v="urn:schemas-microsoft-com:vml" xmlns:wp14="http://schemas.microsoft.com/office/word/2010/wordprocessingDrawing" xmlns:wp="http://schemas.openxmlformats.org/drawingml/2006/wordprocessingDrawing" xmlns:w10="urn:schemas-microsoft-com:office:word" xmlns:w="http://schemas.openxmlformats.org/wordprocessingml/2006/main" xmlns:w14="http://schemas.microsoft.com/office/word/2010/wordml" xmlns:w15="http://schemas.microsoft.com/office/word/2012/wordml" xmlns:w16cex="http://schemas.microsoft.com/office/word/2018/wordml/cex" xmlns:w16cid="http://schemas.microsoft.com/office/word/2016/wordml/cid" xmlns:w16="http://schemas.microsoft.com/office/word/2018/wordml" xmlns:w16du="http://schemas.microsoft.com/office/word/2023/wordml/word16du" xmlns:w16sdtdh="http://schemas.microsoft.com/office/word/2020/wordml/sdtdatahash" xmlns:w16se="http://schemas.microsoft.com/office/word/2015/wordml/symex" xmlns:wpg="http://schemas.microsoft.com/office/word/2010/wordprocessingGroup" xmlns:wpi="http://schemas.microsoft.com/office/word/2010/wordprocessingInk" xmlns:wne="http://schemas.microsoft.com/office/word/2006/wordml" xmlns:wps="http://schemas.microsoft.com/office/word/2010/wordprocessingShape" mc:Ignorable="w14 w15 w16se w16cid w16 w16cex w16sdtdh wp14">
+<w:document xmlns:wpc="http://schemas.microsoft.com/office/word/2010/wordprocessingCanvas" xmlns:cx="http://schemas.microsoft.com/office/drawing/2014/chartex" xmlns:cx1="http://schemas.microsoft.com/office/drawing/2015/9/8/chartex" xmlns:cx2="http://schemas.microsoft.com/office/drawing/2015/10/21/chartex" xmlns:cx3="http://schemas.microsoft.com/office/drawing/2016/5/9/chartex" xmlns:cx4="http://schemas.microsoft.com/office/drawing/2016/5/10/chartex" xmlns:cx5="http://schemas.microsoft.com/office/drawing/2016/5/11/chartex" xmlns:cx6="http://schemas.microsoft.com/office/drawing/2016/5/12/chartex" xmlns:cx7="http://schemas.microsoft.com/office/drawing/2016/5/13/chartex" xmlns:cx8="http://schemas.microsoft.com/office/drawing/2016/5/14/chartex" xmlns:mc="http://schemas.openxmlformats.org/markup-compatibility/2006" xmlns:aink="http://schemas.microsoft.com/office/drawing/2016/ink" xmlns:am3d="http://schemas.microsoft.com/office/drawing/2017/model3d" xmlns:o="urn:schemas-microsoft-com:office:office" xmlns:oel="http://schemas.microsoft.com/office/2019/extlst" xmlns:r="http://schemas.openxmlformats.org/officeDocument/2006/relationships" xmlns:m="http://schemas.openxmlformats.org/officeDocument/2006/math" xmlns:v="urn:schemas-microsoft-com:vml" xmlns:wp14="http://schemas.microsoft.com/office/word/2010/wordprocessingDrawing" xmlns:wp="http://schemas.openxmlformats.org/drawingml/2006/wordprocessingDrawing" xmlns:w10="urn:schemas-microsoft-com:office:word" xmlns:w="http://schemas.openxmlformats.org/wordprocessingml/2006/main" xmlns:w14="http://schemas.microsoft.com/office/word/2010/wordml" xmlns:w15="http://schemas.microsoft.com/office/word/2012/wordml" xmlns:w16cex="http://schemas.microsoft.com/office/word/2018/wordml/cex" xmlns:w16cid="http://schemas.microsoft.com/office/word/2016/wordml/cid" xmlns:w16="http://schemas.microsoft.com/office/word/2018/wordml" xmlns:w16sdtdh="http://schemas.microsoft.com/office/word/2020/wordml/sdtdatahash" xmlns:w16se="http://schemas.microsoft.com/office/word/2015/wordml/symex" xmlns:wpg="http://schemas.microsoft.com/office/word/2010/wordprocessingGroup" xmlns:wpi="http://schemas.microsoft.com/office/word/2010/wordprocessingInk" xmlns:wne="http://schemas.microsoft.com/office/word/2006/wordml" xmlns:wps="http://schemas.microsoft.com/office/word/2010/wordprocessingShape" mc:Ignorable="w14 w15 w16se w16cid w16 w16cex w16sdtdh wp14">
   <w:body>
     <w:tbl>
       <w:tblPr>
@@ -2149,46 +2149,37 @@
           </w:tcPr>
           <w:p>
             <w:r>
-              <w:t>During the first stages of my project, I was responsible for researching and developing an understanding of the physical CAN bus layout, data transmission characteristics and planning</w:t>
-            </w:r>
-            <w:r>
-              <w:t xml:space="preserve"> my software design to sniff BMS packets. </w:t>
-            </w:r>
-            <w:r>
-              <w:t xml:space="preserve">Each packet needed to be </w:t>
-            </w:r>
-            <w:r>
-              <w:t>decoded</w:t>
-            </w:r>
-            <w:r>
-              <w:t xml:space="preserve"> into relevant information about the batteries such as module voltage, cell voltage and cell temperature. </w:t>
-            </w:r>
-            <w:r>
-              <w:t>During the planning phase of this project, I was able to develop my research abilities and knowledge development by studying the inner logic of CAN bus data transmission.</w:t>
-            </w:r>
-            <w:r>
-              <w:t xml:space="preserve"> With the help of other team members in multiple engineering department</w:t>
-            </w:r>
-            <w:r>
-              <w:t>s</w:t>
-            </w:r>
-            <w:r>
-              <w:t xml:space="preserve">, I learned about packets, endianness, hexadecimal addressing and protocols for decoding data from CAN frames. </w:t>
-            </w:r>
-            <w:r>
-              <w:t xml:space="preserve">I also refreshed myself with C++ as I learnt how to use the company’s IDE, Clion. I had to learn about CMake and XML files which were integral to partitioning my software applications into manageable elements. This was because CMake and Clion allow for integrated test </w:t>
-            </w:r>
-            <w:r>
-              <w:t>executables,</w:t>
-            </w:r>
-            <w:r>
-              <w:t xml:space="preserve"> so I learn</w:t>
-            </w:r>
-            <w:r>
-              <w:t>ed</w:t>
-            </w:r>
-            <w:r>
-              <w:t xml:space="preserve"> about designing the architecture for software testing and debugging within my project’s software environment. </w:t>
+              <w:t xml:space="preserve">At the initial stages of my internship, I was tasked with researching and understanding the physical layout of the Controller Area Network (CAN) bus and the characteristics of its data transmission. The goal was to design software that could sniff Battery Management System (BMS) packets and decode them into information such as module voltage, cell voltage, and cell temperature. </w:t>
+            </w:r>
+          </w:p>
+          <w:p/>
+          <w:p>
+            <w:r>
+              <w:t>To fulfill thi</w:t>
+            </w:r>
+            <w:r>
+              <w:t xml:space="preserve">s task, I needed to master the complexities of CAN bus data transmission and the nuances of C++. I also had to familiarize myself with the company’s IDE, CLion, as well as learn about CMake and XML files to segment my software applications into manageable elements. </w:t>
+            </w:r>
+          </w:p>
+          <w:p/>
+          <w:p>
+            <w:r>
+              <w:t xml:space="preserve">I set about developing my understanding of packets, endianness, hexadecimal addressing, and protocols for decoding data from CAN frames by conducting extensive research and seeking assistance from colleagues across multiple engineering departments. Additionally, I deepened my knowledge of C++ and studies the functions and benefits of CMake and XML files, focusing on how they enabled integrated test executables. </w:t>
+            </w:r>
+          </w:p>
+          <w:p/>
+          <w:p>
+            <w:r>
+              <w:t xml:space="preserve">By combining research-based knowledge and established engineering methods, I successfully designed an architecture for software testing and debugging within my project’s software environment. This project gave me practical exposure to the intricacies of problem-solving in the engineering domain, from making substantiated conclusions based on analysis to integrating systems for optimal </w:t>
+            </w:r>
+            <w:r>
+              <w:t>performance.</w:t>
+            </w:r>
+          </w:p>
+          <w:p/>
+          <w:p>
+            <w:r>
+              <w:t xml:space="preserve">The experience reinforced the importance of grounding all aspects of engineering activities in fundamental principles, while also flexibly adapting to new tools and languages. The ability to manage complex engineering problems, particularly those involving ambiguity and imprecise information, was further developed. Looking ahead, I’ll carry forward this enriched understanding of technical research, risk management, and problem partitioning into future engineering challenges. </w:t>
             </w:r>
           </w:p>
         </w:tc>
@@ -2207,8 +2198,40 @@
               <w:rPr>
                 <w:b/>
                 <w:bCs/>
-              </w:rPr>
-              <w:t xml:space="preserve">2.1 Application of established engineering methods to complex engineering problem solving. </w:t>
+                <w:highlight w:val="yellow"/>
+              </w:rPr>
+              <w:t>2.1 Application of established engineering methods to complex engineering problem solving.</w:t>
+            </w:r>
+            <w:r>
+              <w:rPr>
+                <w:b/>
+                <w:bCs/>
+              </w:rPr>
+              <w:t xml:space="preserve"> </w:t>
+            </w:r>
+          </w:p>
+          <w:p>
+            <w:pPr>
+              <w:rPr>
+                <w:b/>
+                <w:bCs/>
+              </w:rPr>
+            </w:pPr>
+          </w:p>
+          <w:p>
+            <w:pPr>
+              <w:rPr>
+                <w:b/>
+                <w:bCs/>
+              </w:rPr>
+            </w:pPr>
+            <w:r>
+              <w:rPr>
+                <w:b/>
+                <w:bCs/>
+                <w:highlight w:val="yellow"/>
+              </w:rPr>
+              <w:t>- Added STARL framework</w:t>
             </w:r>
           </w:p>
         </w:tc>
@@ -2220,31 +2243,47 @@
           </w:tcPr>
           <w:p>
             <w:r>
-              <w:t>After researching and designing the outline for my test software, I applied this information to develop software requirements for my applications.</w:t>
-            </w:r>
-            <w:r>
-              <w:t xml:space="preserve"> </w:t>
-            </w:r>
-            <w:r>
-              <w:t>I learned from seasoned software engineers that software requirements are absolute and fundamental to the development of software.</w:t>
-            </w:r>
-            <w:r>
-              <w:t xml:space="preserve"> </w:t>
-            </w:r>
-            <w:r>
-              <w:t>Therefore,</w:t>
-            </w:r>
-            <w:r>
-              <w:t xml:space="preserve"> I determined the software requirements for multiple test case scenarios such</w:t>
-            </w:r>
-            <w:r>
-              <w:t xml:space="preserve"> as identifying packets, operating at 1Mbps and </w:t>
-            </w:r>
-            <w:r>
-              <w:t xml:space="preserve">developing scalable BMS identifier conventions. </w:t>
-            </w:r>
-            <w:r>
-              <w:t xml:space="preserve">I organized my requirements into functional and non-functional requirement frameworks and uploaded this to my project’s GitLab repository. </w:t>
+              <w:t xml:space="preserve">After researching and outlining my software tests, I progressed to the development of software requirements for my applications. I realised the </w:t>
+            </w:r>
+            <w:r>
+              <w:lastRenderedPageBreak/>
+              <w:t xml:space="preserve">critical role of these requirements in software development, as communicated by the experienced software engineers on my team. </w:t>
+            </w:r>
+          </w:p>
+          <w:p/>
+          <w:p>
+            <w:r>
+              <w:t>The challenge was to identify and implement software requirement</w:t>
+            </w:r>
+            <w:r>
+              <w:t>s</w:t>
+            </w:r>
+            <w:r>
+              <w:t xml:space="preserve"> for various test case scenarios including packet identification, operating at a speed of 1Mbps, and establishing scalable BMS identifier conventions. Alongside, I was required to classify these requirements into functional and non-functional frameworks. </w:t>
+            </w:r>
+          </w:p>
+          <w:p/>
+          <w:p>
+            <w:r>
+              <w:t xml:space="preserve">I applied the systematic engineering synthesis and design process to tackle this task, prioritising client requirements and contextual factors like projected development constraints. This involved following a whole systems design cycle approach, where I began with </w:t>
+            </w:r>
+            <w:r>
+              <w:t>eliciting</w:t>
+            </w:r>
+            <w:r>
+              <w:t xml:space="preserve">, scoping, and documenting the desired outcomes of the design task, along with defining the acceptance criteria. </w:t>
+            </w:r>
+          </w:p>
+          <w:p/>
+          <w:p>
+            <w:r>
+              <w:t xml:space="preserve">The software requirements were formulated and partitioned into functional and non-functional elements for better manageability. Then, these were uploaded to my project’s GitLab repository, ensuring that the design process was transparent and accessible to the entire team for seamless integration and collaboration. </w:t>
+            </w:r>
+          </w:p>
+          <w:p/>
+          <w:p>
+            <w:r>
+              <w:t xml:space="preserve">This experience instilled in me a profound understanding of the accountabilities of a professional engineer, especially concerning the ‘design authority’ role. In future projects, I will continue to focus on comprehensive planning, risk assessment, and the development of clear, actionable requirements in my design processes. The use of modular, functional elements and the implementation of optimal design approaches will remain central to my approach, ensuring compliance with essential engineering standards and practices.  </w:t>
             </w:r>
           </w:p>
         </w:tc>
@@ -2257,14 +2296,52 @@
               <w:rPr>
                 <w:b/>
                 <w:bCs/>
-              </w:rPr>
-            </w:pPr>
-            <w:r>
-              <w:rPr>
-                <w:b/>
-                <w:bCs/>
-              </w:rPr>
-              <w:t xml:space="preserve">2.3 Application of systematic engineering synthesis and design processes. </w:t>
+                <w:highlight w:val="yellow"/>
+              </w:rPr>
+            </w:pPr>
+            <w:r>
+              <w:rPr>
+                <w:b/>
+                <w:bCs/>
+                <w:highlight w:val="yellow"/>
+              </w:rPr>
+              <w:lastRenderedPageBreak/>
+              <w:t xml:space="preserve">2.3 Application of systematic </w:t>
+            </w:r>
+            <w:r>
+              <w:rPr>
+                <w:b/>
+                <w:bCs/>
+                <w:highlight w:val="yellow"/>
+              </w:rPr>
+              <w:lastRenderedPageBreak/>
+              <w:t xml:space="preserve">engineering synthesis and design processes. </w:t>
+            </w:r>
+          </w:p>
+          <w:p>
+            <w:pPr>
+              <w:rPr>
+                <w:b/>
+                <w:bCs/>
+                <w:highlight w:val="yellow"/>
+              </w:rPr>
+            </w:pPr>
+          </w:p>
+          <w:p>
+            <w:pPr>
+              <w:rPr>
+                <w:b/>
+                <w:bCs/>
+                <w:highlight w:val="yellow"/>
+              </w:rPr>
+            </w:pPr>
+            <w:r>
+              <w:rPr>
+                <w:b/>
+                <w:bCs/>
+                <w:highlight w:val="yellow"/>
+              </w:rPr>
+              <w:t xml:space="preserve">- Added STARL framework </w:t>
             </w:r>
           </w:p>
         </w:tc>
@@ -2276,65 +2353,78 @@
           </w:tcPr>
           <w:p>
             <w:r>
-              <w:t>Now that the software requirements had been outlined, I finished the development of my test applications which included an LCM output message receiver.</w:t>
-            </w:r>
-            <w:r>
-              <w:t xml:space="preserve"> I tested these applications using a virtual CAN socket connection and developed my own DBC file with the help of the BMS manufacturer. </w:t>
-            </w:r>
-            <w:r>
-              <w:t>I developed</w:t>
-            </w:r>
-            <w:r>
-              <w:t xml:space="preserve"> a level of knowledge management and communication tools through the development of these applications and system requirements because it enabled me to understand information that I was missing, such as product specifications from the BMS data sheet. </w:t>
-            </w:r>
-            <w:r>
-              <w:t xml:space="preserve"> Contacting the manufacturers was my first </w:t>
-            </w:r>
-            <w:r>
-              <w:t>time</w:t>
-            </w:r>
-            <w:r>
-              <w:t xml:space="preserve"> dealing with industry level </w:t>
-            </w:r>
-            <w:r>
-              <w:t xml:space="preserve">suppliers and gave me insight into the level that these companies operate </w:t>
-            </w:r>
-            <w:r>
               <w:lastRenderedPageBreak/>
-              <w:t xml:space="preserve">at. </w:t>
-            </w:r>
-            <w:r>
-              <w:t xml:space="preserve">After some back-and-forth, I finally received the required information and was able to </w:t>
-            </w:r>
-            <w:r>
-              <w:t>fluently apply</w:t>
-            </w:r>
-            <w:r>
-              <w:t xml:space="preserve"> the correct variable types for the BMS packets in my software.</w:t>
-            </w:r>
-            <w:r>
-              <w:t xml:space="preserve"> </w:t>
-            </w:r>
-            <w:r>
-              <w:t xml:space="preserve">My LCM receiver application involved the capability of </w:t>
-            </w:r>
-            <w:r>
-              <w:t xml:space="preserve">receiving incoming LCM packets and displaying a live feed of BMS decoded values on a continuous time spectrum. </w:t>
-            </w:r>
-            <w:r>
-              <w:t xml:space="preserve">In doing so, I was able to apply existing tools and resources created by the software team with my developed applications to </w:t>
-            </w:r>
-            <w:r>
-              <w:t xml:space="preserve">take packet measurements and </w:t>
-            </w:r>
-            <w:r>
-              <w:t>evaluate the effectiveness of my tests</w:t>
-            </w:r>
-            <w:r>
-              <w:t xml:space="preserve"> </w:t>
-            </w:r>
-            <w:r>
-              <w:t xml:space="preserve">with supportive data modelling. </w:t>
+              <w:t>Upon outlining the software requirements, the next phase of my project entailed the development of my test applications, including an LCM output message receiver. This process demanded a comprehensive understanding of mathematical and computational principles to devi</w:t>
+            </w:r>
+            <w:r>
+              <w:t>s</w:t>
+            </w:r>
+            <w:r>
+              <w:t xml:space="preserve">e effective tools and techniques pertinent to the engineering discipline. </w:t>
+            </w:r>
+          </w:p>
+          <w:p/>
+          <w:p>
+            <w:r>
+              <w:t xml:space="preserve">My task was to test these applications using a virtual CAN socket connection and develop a DBC file, which required direct coordination with the BMS manufacturer. I also had to establish efficient knowledge management and communication tools, necessitating an in-depth understanding of the missing product specifications from the BMS data sheet. </w:t>
+            </w:r>
+          </w:p>
+          <w:p/>
+          <w:p>
+            <w:r>
+              <w:t xml:space="preserve">To address these issues, I contacted the BMS manufacturers. This was my first interaction with industry-level suppliers, providing insights into the operational level of such companies. Following several communications, I finally received the requisite information which allowed me to apply appropriate variable types for the BMS packets in my software. </w:t>
+            </w:r>
+          </w:p>
+          <w:p/>
+          <w:p>
+            <w:r>
+              <w:t xml:space="preserve">I integrated the acquired data into my LCM receiver application, which was designed to receive incoming LCM packets and display a live feed of BMS </w:t>
+            </w:r>
+            <w:r>
+              <w:lastRenderedPageBreak/>
+              <w:t xml:space="preserve">decoded values over a </w:t>
+            </w:r>
+            <w:r>
+              <w:t>continuous</w:t>
+            </w:r>
+            <w:r>
+              <w:t xml:space="preserve"> time spectrum. As part of this, I leveraged existing tools and resources created by the software team, integrating them with my applications. </w:t>
+            </w:r>
+          </w:p>
+          <w:p/>
+          <w:p>
+            <w:r>
+              <w:t xml:space="preserve">Through this process, I was successful in developing and testing my applications. The tests allowed me to take packet measurements and evaluate the </w:t>
+            </w:r>
+            <w:r>
+              <w:t>effectiveness</w:t>
+            </w:r>
+            <w:r>
+              <w:t xml:space="preserve"> of my application based on supportive data modelling. This entire process enhanced my understanding and application of the mathematical, numerical analysis, and computer sciences that underpin my engineering discipline. </w:t>
+            </w:r>
+          </w:p>
+          <w:p/>
+          <w:p>
+            <w:r>
+              <w:t>Reflecting on this experience, I gained valuable skills in handling industry-level communications, developing software requirements, and applying relevant tools and techniques to solve complex engineering problems. In future scenarios, I plan to apply these learning</w:t>
+            </w:r>
+            <w:r>
+              <w:t>s</w:t>
+            </w:r>
+            <w:r>
+              <w:t xml:space="preserve">, </w:t>
+            </w:r>
+            <w:r>
+              <w:t>emphasizing</w:t>
+            </w:r>
+            <w:r>
+              <w:t xml:space="preserve"> efficient knowledge management and seamless communication. I will strive to further improve my conceptual understanding of the foundational disciplines that underpin my engineering practi</w:t>
+            </w:r>
+            <w:r>
+              <w:t>c</w:t>
+            </w:r>
+            <w:r>
+              <w:t xml:space="preserve">e. </w:t>
             </w:r>
           </w:p>
         </w:tc>
@@ -2347,23 +2437,43 @@
               <w:rPr>
                 <w:b/>
                 <w:bCs/>
-              </w:rPr>
-            </w:pPr>
-            <w:r>
-              <w:rPr>
-                <w:b/>
-                <w:bCs/>
+                <w:highlight w:val="yellow"/>
+              </w:rPr>
+            </w:pPr>
+            <w:r>
+              <w:rPr>
+                <w:b/>
+                <w:bCs/>
+                <w:highlight w:val="yellow"/>
               </w:rPr>
               <w:lastRenderedPageBreak/>
-              <w:t xml:space="preserve">1.2 Conceptual understanding of mathematics, numerical analysis, statistics, and computer and information sciences which underpin the </w:t>
-            </w:r>
-            <w:r>
-              <w:rPr>
-                <w:b/>
-                <w:bCs/>
-              </w:rPr>
-              <w:lastRenderedPageBreak/>
-              <w:t xml:space="preserve">engineering discipline. </w:t>
+              <w:t xml:space="preserve">1.2 Conceptual understanding of mathematics, numerical analysis, statistics, and computer and information sciences which underpin the engineering discipline. </w:t>
+            </w:r>
+          </w:p>
+          <w:p>
+            <w:pPr>
+              <w:rPr>
+                <w:b/>
+                <w:bCs/>
+                <w:highlight w:val="yellow"/>
+              </w:rPr>
+            </w:pPr>
+          </w:p>
+          <w:p>
+            <w:pPr>
+              <w:rPr>
+                <w:b/>
+                <w:bCs/>
+                <w:highlight w:val="yellow"/>
+              </w:rPr>
+            </w:pPr>
+            <w:r>
+              <w:rPr>
+                <w:b/>
+                <w:bCs/>
+                <w:highlight w:val="yellow"/>
+              </w:rPr>
+              <w:t>- Added STARL framework</w:t>
             </w:r>
           </w:p>
         </w:tc>
@@ -2375,85 +2485,103 @@
           </w:tcPr>
           <w:p>
             <w:r>
-              <w:lastRenderedPageBreak/>
-              <w:t xml:space="preserve">As mentioned, I had to contact the suppliers and manufacturers of the BMS due to missing information in their product data sheet. </w:t>
-            </w:r>
-            <w:r>
-              <w:t xml:space="preserve">This was a case of the manufacturer not providing sufficient information </w:t>
-            </w:r>
-            <w:r>
-              <w:t>about variable specifications in the CAN packets.</w:t>
-            </w:r>
-            <w:r>
-              <w:t xml:space="preserve"> At this point I had also been setup with my work email and with my </w:t>
-            </w:r>
-            <w:r>
-              <w:t xml:space="preserve">email </w:t>
-            </w:r>
-            <w:r>
-              <w:t>signature, meaning that the company’s logo was visible at the bottom of each email.</w:t>
-            </w:r>
-            <w:r>
-              <w:t xml:space="preserve"> As annoyed as I was with the company’s </w:t>
-            </w:r>
-            <w:r>
-              <w:t>documentation</w:t>
-            </w:r>
-            <w:r>
-              <w:t xml:space="preserve"> and email responses</w:t>
-            </w:r>
-            <w:r>
-              <w:t xml:space="preserve">, I had to realize that my conduct was reflective of the </w:t>
-            </w:r>
-            <w:r>
-              <w:t>company,</w:t>
-            </w:r>
-            <w:r>
+              <w:t xml:space="preserve">During my internship I encountered a challenge involving a lack of necessary information in the product data sheet provided by the BMS suppliers and manufacturers. This was my first professional experience dealing with external vendors. Furthermore, as my work email was set up and included the company logo, I understood that my interactions </w:t>
+            </w:r>
+            <w:r>
+              <w:t>reflected</w:t>
+            </w:r>
+            <w:r>
+              <w:t xml:space="preserve"> my company’s professional image. </w:t>
+            </w:r>
+          </w:p>
+          <w:p/>
+          <w:p>
+            <w:r>
+              <w:t xml:space="preserve">At first, I was frustrated with the situation – the incomplete documentation and delayed email responses from the manufacturers. However, I realized the importance of maintaining a professional demeanour despite the </w:t>
+            </w:r>
+            <w:r>
+              <w:t>challenges</w:t>
+            </w:r>
+            <w:r>
+              <w:t xml:space="preserve">. As a representative of my company, I had an obligation to foster a positive working relationship with our vendors. </w:t>
+            </w:r>
+          </w:p>
+          <w:p/>
+          <w:p>
+            <w:r>
+              <w:t xml:space="preserve">To navigate this situation, I had to manage my response carefully. I communicated with the BMS suppliers in a respectful and professional manner, despite my initial frustration. I ensured to present a consistent professional image in all correspondences, understanding the need to uphold a strong relationship with technical colleagues. </w:t>
+            </w:r>
+          </w:p>
+          <w:p/>
+          <w:p>
+            <w:r>
+              <w:t xml:space="preserve">This experience was instrumental in my professional development. It was a practical lesson in the importance of professional conduct and reinforced the need to manage myself orderly in all circumstances, regardless of the challenges encountered. I learned that presenting a professional image is critical, not only in direct relationship with clients and stakeholders but also with professional and technical colleagues across various </w:t>
+            </w:r>
+            <w:r>
+              <w:t>disciplines</w:t>
+            </w:r>
+            <w:r>
+              <w:t xml:space="preserve">. </w:t>
+            </w:r>
+          </w:p>
+          <w:p/>
+          <w:p>
+            <w:r>
+              <w:t xml:space="preserve">Moving forward, I will apply this learning to future situations, mindful of the impact of my conduct on the professional image of myself and the organizations I represent. This commitment to professional development and life-long learning will continue to guide my career progression in the engineering field. </w:t>
+            </w:r>
+          </w:p>
+        </w:tc>
+        <w:tc>
+          <w:tcPr>
+            <w:tcW w:w="2075" w:type="dxa"/>
+          </w:tcPr>
+          <w:p>
+            <w:pPr>
+              <w:rPr>
+                <w:b/>
+                <w:bCs/>
+                <w:highlight w:val="yellow"/>
+              </w:rPr>
+            </w:pPr>
+            <w:r>
+              <w:rPr>
+                <w:b/>
+                <w:bCs/>
+                <w:highlight w:val="yellow"/>
+              </w:rPr>
+              <w:t xml:space="preserve">3.5 Orderly management of self, and professional conduct. </w:t>
+            </w:r>
+          </w:p>
+          <w:p>
+            <w:pPr>
+              <w:rPr>
+                <w:b/>
+                <w:bCs/>
+                <w:highlight w:val="yellow"/>
+              </w:rPr>
+            </w:pPr>
+          </w:p>
+          <w:p>
+            <w:pPr>
+              <w:rPr>
+                <w:b/>
+                <w:bCs/>
+              </w:rPr>
+            </w:pPr>
+            <w:r>
+              <w:rPr>
+                <w:b/>
+                <w:bCs/>
+                <w:highlight w:val="yellow"/>
+              </w:rPr>
+              <w:t>- Added STARL framework</w:t>
+            </w:r>
+            <w:r>
+              <w:rPr>
+                <w:b/>
+                <w:bCs/>
+              </w:rPr>
               <w:t xml:space="preserve"> </w:t>
-            </w:r>
-            <w:r>
-              <w:t xml:space="preserve">and I was speaking on the behalf of this company. </w:t>
-            </w:r>
-            <w:r>
-              <w:t xml:space="preserve">Therefore, it was my responsibility to maintain a positive working relationship which meant portraying a professional image. </w:t>
-            </w:r>
-            <w:r>
-              <w:t xml:space="preserve">I conducted myself in an orderly </w:t>
-            </w:r>
-            <w:r>
-              <w:t>manner</w:t>
-            </w:r>
-            <w:r>
-              <w:t xml:space="preserve"> and in doing so I was able to present a consistent professional image to maintain a relation with a technical colleagu</w:t>
-            </w:r>
-            <w:r>
-              <w:t xml:space="preserve">e. </w:t>
-            </w:r>
-            <w:r>
-              <w:t xml:space="preserve"> </w:t>
-            </w:r>
-            <w:r>
-              <w:t xml:space="preserve">This was a positive experience as it was my first time acting with such a level of professionalism in terms of human relations. </w:t>
-            </w:r>
-          </w:p>
-        </w:tc>
-        <w:tc>
-          <w:tcPr>
-            <w:tcW w:w="2075" w:type="dxa"/>
-          </w:tcPr>
-          <w:p>
-            <w:pPr>
-              <w:rPr>
-                <w:b/>
-                <w:bCs/>
-              </w:rPr>
-            </w:pPr>
-            <w:r>
-              <w:rPr>
-                <w:b/>
-                <w:bCs/>
-              </w:rPr>
-              <w:t xml:space="preserve">3.5 Orderly management of self, and professional conduct. </w:t>
             </w:r>
           </w:p>
         </w:tc>
@@ -2465,46 +2593,67 @@
           </w:tcPr>
           <w:p>
             <w:r>
-              <w:t>After completing my test applications, I developed</w:t>
-            </w:r>
-            <w:r>
-              <w:t xml:space="preserve"> </w:t>
-            </w:r>
-            <w:r>
-              <w:t xml:space="preserve">high quality software engineering documents which included the </w:t>
-            </w:r>
-            <w:r>
-              <w:t>design</w:t>
-            </w:r>
-            <w:r>
-              <w:t xml:space="preserve"> requirements with software specifications, diagrams and technical descriptions that were pertinent to the functionality of my code. </w:t>
-            </w:r>
-            <w:r>
-              <w:t xml:space="preserve">I followed the advice of a senior software engineer when developing this documentation and I was proficient in listening to his advice </w:t>
-            </w:r>
-            <w:r>
-              <w:t xml:space="preserve">about structure and contents. </w:t>
-            </w:r>
-            <w:r>
-              <w:t xml:space="preserve">When this engineer approved my </w:t>
-            </w:r>
-            <w:r>
-              <w:t>documentation,</w:t>
-            </w:r>
-            <w:r>
-              <w:t xml:space="preserve"> I knew it was at an acceptable engineering standard and I displayed it on my project repository. </w:t>
-            </w:r>
-            <w:r>
-              <w:t xml:space="preserve">This was a very insightful </w:t>
-            </w:r>
-            <w:r>
-              <w:t>process,</w:t>
-            </w:r>
-            <w:r>
-              <w:t xml:space="preserve"> and it ended the development and design process for my very first professional engineering</w:t>
-            </w:r>
-            <w:r>
-              <w:t xml:space="preserve"> design prototype. </w:t>
+              <w:t>During m</w:t>
+            </w:r>
+            <w:r>
+              <w:t xml:space="preserve">y internship at Gilmour Space Technologies, I was entrusted with the task of developing test applications for my software. </w:t>
+            </w:r>
+          </w:p>
+          <w:p/>
+          <w:p>
+            <w:r>
+              <w:t>My responsibilities included not only writing high-quality software, but also generating detailed documentation including design requirements, software specifications, diagrams, and technical descriptions. I was also involved in presenting my work progress to the team and senior engineers.</w:t>
+            </w:r>
+          </w:p>
+          <w:p/>
+          <w:p>
+            <w:r>
+              <w:t xml:space="preserve">After completing my test applications, I developed comprehensive engineering documents following the advice of a senior software engineer. I was proficient in comprehending and utilizing his advice about the structure and contents of these documents, ensuring that they were pertinent to the </w:t>
+            </w:r>
+            <w:r>
+              <w:t>functionality</w:t>
+            </w:r>
+            <w:r>
+              <w:t xml:space="preserve"> of my code. </w:t>
+            </w:r>
+            <w:r>
+              <w:t xml:space="preserve"> Once the engineer approved my documentation, I made it publicly accessible on my project repository. </w:t>
+            </w:r>
+          </w:p>
+          <w:p/>
+          <w:p>
+            <w:r>
+              <w:t xml:space="preserve">Alongside written communication, I actively engaged in oral communication throughout the project. I regularly participated in team meetings and one-on-one sessions with my mentor, where I presented the progress of my work, discussed potential issues, and suggested solutions. I utilized various media like diagrams and graphical presentations to express technical details effectively to both technical and non-technical audiences. Additionally, I represented an engineering position in broader meetings, debating and negotiating aspects of the project design, which helped me understand the importance of body language, personal behaviour and other non-verbal communication processes. </w:t>
+            </w:r>
+          </w:p>
+          <w:p/>
+          <w:p>
+            <w:r>
+              <w:t xml:space="preserve">My documentation was acknowledged as being of high engineering standard, marking the successful conclusion of my first professional engineering prototype. My oral communication also improved </w:t>
+            </w:r>
+            <w:r>
+              <w:t>significantly</w:t>
+            </w:r>
+            <w:r>
+              <w:t xml:space="preserve">, evidenced by my active involvement and contribution in discussions and presentations. </w:t>
+            </w:r>
+          </w:p>
+          <w:p/>
+          <w:p>
+            <w:r>
+              <w:t xml:space="preserve">This experience underscored the significance of both written and oral communication in professional domains. It enhanced my ability to articulate engineering concepts effectively in varied formats, </w:t>
+            </w:r>
+            <w:r>
+              <w:t xml:space="preserve">appreciate </w:t>
+            </w:r>
+            <w:r>
+              <w:t xml:space="preserve">and utilize feedback, and navigate discussions with technical and non-technical stakeholders. It’s </w:t>
+            </w:r>
+            <w:r>
+              <w:t xml:space="preserve">a skill </w:t>
+            </w:r>
+            <w:r>
+              <w:t xml:space="preserve">set I plan to continue refining in my future engineering roles. </w:t>
             </w:r>
           </w:p>
         </w:tc>
@@ -2517,15 +2666,70 @@
               <w:rPr>
                 <w:b/>
                 <w:bCs/>
-              </w:rPr>
-            </w:pPr>
-            <w:r>
-              <w:rPr>
-                <w:b/>
-                <w:bCs/>
-              </w:rPr>
-              <w:t xml:space="preserve">3.2 Effective oral and written communication in professional and lay domains </w:t>
-            </w:r>
+                <w:highlight w:val="yellow"/>
+              </w:rPr>
+            </w:pPr>
+            <w:r>
+              <w:rPr>
+                <w:b/>
+                <w:bCs/>
+                <w:highlight w:val="yellow"/>
+              </w:rPr>
+              <w:lastRenderedPageBreak/>
+              <w:t xml:space="preserve">3.2 Effective oral and written </w:t>
+            </w:r>
+            <w:r>
+              <w:rPr>
+                <w:b/>
+                <w:bCs/>
+                <w:highlight w:val="yellow"/>
+              </w:rPr>
+              <w:lastRenderedPageBreak/>
+              <w:t xml:space="preserve">communication in professional and lay domains </w:t>
+            </w:r>
+          </w:p>
+          <w:p>
+            <w:pPr>
+              <w:rPr>
+                <w:b/>
+                <w:bCs/>
+                <w:highlight w:val="yellow"/>
+              </w:rPr>
+            </w:pPr>
+          </w:p>
+          <w:p>
+            <w:pPr>
+              <w:rPr>
+                <w:b/>
+                <w:bCs/>
+                <w:highlight w:val="yellow"/>
+              </w:rPr>
+            </w:pPr>
+            <w:r>
+              <w:rPr>
+                <w:b/>
+                <w:bCs/>
+                <w:highlight w:val="yellow"/>
+              </w:rPr>
+              <w:t xml:space="preserve">- </w:t>
+            </w:r>
+            <w:r>
+              <w:rPr>
+                <w:b/>
+                <w:bCs/>
+                <w:highlight w:val="yellow"/>
+              </w:rPr>
+              <w:t>Provided example of oral communication</w:t>
+            </w:r>
+          </w:p>
+          <w:p>
+            <w:pPr>
+              <w:rPr>
+                <w:b/>
+                <w:bCs/>
+                <w:highlight w:val="yellow"/>
+              </w:rPr>
+            </w:pPr>
           </w:p>
         </w:tc>
       </w:tr>
@@ -2536,6 +2740,7 @@
           </w:tcPr>
           <w:p>
             <w:r>
+              <w:lastRenderedPageBreak/>
               <w:t xml:space="preserve">Through the development of this software prototype at Gilmour Space Technologies, I gleaned significant insights that refined my professional engineering competencies. </w:t>
             </w:r>
             <w:r>
@@ -2578,14 +2783,14 @@
               <w:t xml:space="preserve">This experience was crucial for me to understand the process of creating high-standard engineering documents and adhering to professional and technical guidelines. </w:t>
             </w:r>
             <w:r>
-              <w:t xml:space="preserve">In essence, my involvement in this project at my internship honed my engineering skills, highlighted the necessity of professionalism and underscored the value of effective communication and collaboration in the aerospace industry. </w:t>
-            </w:r>
-            <w:r>
-              <w:t xml:space="preserve">It was an invaluable learning </w:t>
+              <w:t xml:space="preserve">In essence, my involvement in this project at my </w:t>
             </w:r>
             <w:r>
               <w:lastRenderedPageBreak/>
-              <w:t xml:space="preserve">experience that has significantly contributed to my professional growth as an engineer. </w:t>
+              <w:t xml:space="preserve">internship honed my engineering skills, highlighted the necessity of professionalism and underscored the value of effective communication and collaboration in the aerospace industry. </w:t>
+            </w:r>
+            <w:r>
+              <w:t xml:space="preserve">It was an invaluable learning experience that has significantly contributed to my professional growth as an engineer. </w:t>
             </w:r>
           </w:p>
         </w:tc>
@@ -2614,14 +2819,16 @@
     </w:tbl>
     <w:p>
       <w:r>
-        <w:t>Word count: 1063</w:t>
+        <w:t>Word count: 1</w:t>
+      </w:r>
+      <w:r>
+        <w:t>739</w:t>
       </w:r>
     </w:p>
-    <w:p/>
     <w:tbl>
       <w:tblPr>
         <w:tblStyle w:val="TableGrid"/>
-        <w:tblpPr w:leftFromText="180" w:rightFromText="180" w:vertAnchor="page" w:horzAnchor="margin" w:tblpXSpec="center" w:tblpY="2406"/>
+        <w:tblpPr w:leftFromText="180" w:rightFromText="180" w:vertAnchor="page" w:horzAnchor="margin" w:tblpY="3431"/>
         <w:tblW w:w="0" w:type="auto"/>
         <w:tblLook w:val="04A0" w:firstRow="1" w:lastRow="0" w:firstColumn="1" w:lastColumn="0" w:noHBand="0" w:noVBand="1"/>
       </w:tblPr>
@@ -2654,14 +2861,7 @@
                 <w:b/>
                 <w:bCs/>
               </w:rPr>
-              <w:t>2: Hardware Prototype</w:t>
-            </w:r>
-            <w:r>
-              <w:rPr>
-                <w:b/>
-                <w:bCs/>
-              </w:rPr>
-              <w:t xml:space="preserve"> and Final Product</w:t>
+              <w:t>2: Hardware Prototype and Final Product</w:t>
             </w:r>
           </w:p>
         </w:tc>
@@ -2919,1107 +3119,6 @@
         </w:tc>
       </w:tr>
     </w:tbl>
-    <w:tbl>
-      <w:tblPr>
-        <w:tblStyle w:val="TableGrid"/>
-        <w:tblW w:w="0" w:type="auto"/>
-        <w:tblLook w:val="04A0" w:firstRow="1" w:lastRow="0" w:firstColumn="1" w:lastColumn="0" w:noHBand="0" w:noVBand="1"/>
-      </w:tblPr>
-      <w:tblGrid>
-        <w:gridCol w:w="6941"/>
-        <w:gridCol w:w="2075"/>
-      </w:tblGrid>
-      <w:tr>
-        <w:tc>
-          <w:tcPr>
-            <w:tcW w:w="6941" w:type="dxa"/>
-          </w:tcPr>
-          <w:p>
-            <w:pPr>
-              <w:rPr>
-                <w:b/>
-                <w:bCs/>
-              </w:rPr>
-            </w:pPr>
-            <w:r>
-              <w:rPr>
-                <w:b/>
-                <w:bCs/>
-              </w:rPr>
-              <w:t xml:space="preserve">Description </w:t>
-            </w:r>
-          </w:p>
-        </w:tc>
-        <w:tc>
-          <w:tcPr>
-            <w:tcW w:w="2075" w:type="dxa"/>
-          </w:tcPr>
-          <w:p>
-            <w:pPr>
-              <w:rPr>
-                <w:b/>
-                <w:bCs/>
-              </w:rPr>
-            </w:pPr>
-            <w:r>
-              <w:rPr>
-                <w:b/>
-                <w:bCs/>
-              </w:rPr>
-              <w:t>Competency claimed</w:t>
-            </w:r>
-          </w:p>
-        </w:tc>
-      </w:tr>
-      <w:tr>
-        <w:tc>
-          <w:tcPr>
-            <w:tcW w:w="6941" w:type="dxa"/>
-          </w:tcPr>
-          <w:p>
-            <w:r>
-              <w:t xml:space="preserve">During my category A work experience at Gilmour Space Technologies, I was tasked with taking my software prototype and developing a hardware prototype and final hardware product. The hardware prototype was implemented using a Raspberry Pi, and the final product involved designing a complex PCB. </w:t>
-            </w:r>
-            <w:r>
-              <w:t>The hardware prototype was implemented using a CAN Pi HAT with a twisted CAN bus transmission line in which I conducted integration testing using a real BMS to test my software applications. The final product</w:t>
-            </w:r>
-            <w:r>
-              <w:t xml:space="preserve"> </w:t>
-            </w:r>
-            <w:r>
-              <w:t xml:space="preserve">involved me learning about PCB design within Altium Designer. This is an industry level </w:t>
-            </w:r>
-            <w:r>
-              <w:t>software,</w:t>
-            </w:r>
-            <w:r>
-              <w:t xml:space="preserve"> and the task was highly complicated, but by the end of my internship I was able to send my </w:t>
-            </w:r>
-            <w:r>
-              <w:t xml:space="preserve">designs to a manufacture for fabrication. </w:t>
-            </w:r>
-          </w:p>
-        </w:tc>
-        <w:tc>
-          <w:tcPr>
-            <w:tcW w:w="2075" w:type="dxa"/>
-          </w:tcPr>
-          <w:p>
-            <w:pPr>
-              <w:rPr>
-                <w:b/>
-                <w:bCs/>
-              </w:rPr>
-            </w:pPr>
-            <w:r>
-              <w:rPr>
-                <w:b/>
-                <w:bCs/>
-              </w:rPr>
-              <w:t>Introduction</w:t>
-            </w:r>
-          </w:p>
-        </w:tc>
-      </w:tr>
-      <w:tr>
-        <w:tc>
-          <w:tcPr>
-            <w:tcW w:w="6941" w:type="dxa"/>
-          </w:tcPr>
-          <w:p>
-            <w:r>
-              <w:t xml:space="preserve">The chosen deployment of a Raspberry Pi 4b for my hardware prototype was decided after a deep dive into the world of microcontrollers with the guidance of fellow avionics engineers. </w:t>
-            </w:r>
-            <w:r>
-              <w:t>The goal was to find the be</w:t>
-            </w:r>
-            <w:r>
-              <w:t xml:space="preserve">st </w:t>
-            </w:r>
-            <w:r>
-              <w:t xml:space="preserve">microcontroller to implement for the design which included requirements such as </w:t>
-            </w:r>
-            <w:r>
-              <w:t>on-board</w:t>
-            </w:r>
-            <w:r>
-              <w:t xml:space="preserve"> Rx and Tx for the CAN bus transmission lin</w:t>
-            </w:r>
-            <w:r>
-              <w:t xml:space="preserve">e. </w:t>
-            </w:r>
-            <w:r>
-              <w:t xml:space="preserve">Within the myriad of available options in the market, identifying the perfect fit for my needs </w:t>
-            </w:r>
-            <w:r>
-              <w:t xml:space="preserve">required an intimate understanding of the current developments, advanced technologies, and emerging issues within this </w:t>
-            </w:r>
-            <w:r>
-              <w:t>domain</w:t>
-            </w:r>
-            <w:r>
-              <w:t xml:space="preserve"> of the engineering discipline. </w:t>
-            </w:r>
-            <w:r>
-              <w:t xml:space="preserve">One such recent development included the sophistication of energy-efficient </w:t>
-            </w:r>
-            <w:r>
-              <w:t>technologies</w:t>
-            </w:r>
-            <w:r>
-              <w:t xml:space="preserve"> in embedded systems and IoT deployments. I devoted a </w:t>
-            </w:r>
-            <w:r>
-              <w:t>substantial</w:t>
-            </w:r>
-            <w:r>
-              <w:t xml:space="preserve"> amount of time to </w:t>
-            </w:r>
-            <w:r>
-              <w:t>critically</w:t>
-            </w:r>
-            <w:r>
-              <w:t xml:space="preserve"> appraising these advancements and their relevance to my project. I focused on the STM32 series from STMicroelectronics and the</w:t>
-            </w:r>
-            <w:r>
-              <w:t xml:space="preserve"> available Raspberry Pi’s. </w:t>
-            </w:r>
-            <w:r>
-              <w:t xml:space="preserve">These options were arrived at by analysing relevant research literature </w:t>
-            </w:r>
-            <w:r>
-              <w:t xml:space="preserve">focusing on computation ability, </w:t>
-            </w:r>
-            <w:r>
-              <w:t xml:space="preserve">low power consumption and CAN compatibility. </w:t>
-            </w:r>
-          </w:p>
-        </w:tc>
-        <w:tc>
-          <w:tcPr>
-            <w:tcW w:w="2075" w:type="dxa"/>
-          </w:tcPr>
-          <w:p>
-            <w:pPr>
-              <w:rPr>
-                <w:b/>
-                <w:bCs/>
-              </w:rPr>
-            </w:pPr>
-            <w:r>
-              <w:rPr>
-                <w:b/>
-                <w:bCs/>
-              </w:rPr>
-              <w:t>1.4 Discernment of knowledge development and research directions within the engineering discipline</w:t>
-            </w:r>
-          </w:p>
-        </w:tc>
-      </w:tr>
-      <w:tr>
-        <w:tc>
-          <w:tcPr>
-            <w:tcW w:w="6941" w:type="dxa"/>
-          </w:tcPr>
-          <w:p>
-            <w:r>
-              <w:t>Embodying a creative, innovative, and proactive demeanour</w:t>
-            </w:r>
-            <w:r>
-              <w:t xml:space="preserve">, I embarked on the journey of integration testing for my Raspberry Pi hardware </w:t>
-            </w:r>
-            <w:r>
-              <w:t>prototype</w:t>
-            </w:r>
-            <w:r>
-              <w:t xml:space="preserve">. </w:t>
-            </w:r>
-            <w:r>
-              <w:t xml:space="preserve">My core objective here was to test my interface between the microcontroller and batteries, and to evaluate the </w:t>
-            </w:r>
-            <w:r>
-              <w:t xml:space="preserve">effectiveness of my test software in a hardware-in-the-loop (HITL) environment. </w:t>
-            </w:r>
-            <w:r>
-              <w:t xml:space="preserve">In doing so I was able to appropriately challenge the current engineering practices from both technical and non-technical viewpoints and identify new technological opportunities for my final hardware product and final software implementation. </w:t>
-            </w:r>
-            <w:r>
-              <w:t xml:space="preserve">A holistic evaluation of my system design was required to examine the capabilities of my microcontroller with respect to </w:t>
-            </w:r>
-            <w:r>
-              <w:lastRenderedPageBreak/>
-              <w:t xml:space="preserve">performance characteristics of the propulsion batteries. </w:t>
-            </w:r>
-            <w:r>
-              <w:t xml:space="preserve">I needed to test that my hardware integration was capable of effectively receiving battery system information in real-time. </w:t>
-            </w:r>
-            <w:r>
-              <w:t xml:space="preserve">This process involved me seeking out a propulsion engineer in another building that was responsible for the propulsion battery systems. </w:t>
-            </w:r>
-            <w:r>
-              <w:t xml:space="preserve">In doing this I was able to draw upon their specialist knowledge and merge it with my own hardware and software expertise. </w:t>
-            </w:r>
-            <w:r>
-              <w:t xml:space="preserve">The insights I gained from this experience allowed me to understand innovations that could be made with a final PCB implementation and how I could innovate in both hardware and software to interface with the rocket’s power systems. </w:t>
-            </w:r>
-          </w:p>
-        </w:tc>
-        <w:tc>
-          <w:tcPr>
-            <w:tcW w:w="2075" w:type="dxa"/>
-          </w:tcPr>
-          <w:p>
-            <w:pPr>
-              <w:rPr>
-                <w:b/>
-                <w:bCs/>
-              </w:rPr>
-            </w:pPr>
-            <w:r>
-              <w:rPr>
-                <w:b/>
-                <w:bCs/>
-              </w:rPr>
-              <w:lastRenderedPageBreak/>
-              <w:t>3.3 Creative, innovative and pro-active demeanour</w:t>
-            </w:r>
-          </w:p>
-        </w:tc>
-      </w:tr>
-      <w:tr>
-        <w:tc>
-          <w:tcPr>
-            <w:tcW w:w="6941" w:type="dxa"/>
-          </w:tcPr>
-          <w:p>
-            <w:r>
-              <w:t>After the prot</w:t>
-            </w:r>
-            <w:r>
-              <w:t>ot</w:t>
-            </w:r>
-            <w:r>
-              <w:t xml:space="preserve">ype hardware integration testing I was ready to research and design the PCB for my final hardware implementation. </w:t>
-            </w:r>
-            <w:r>
-              <w:t xml:space="preserve">This was my first experience developing a PCB and </w:t>
-            </w:r>
-            <w:r>
-              <w:t>my</w:t>
-            </w:r>
-            <w:r>
-              <w:t xml:space="preserve"> supervisors were unsure if this task would be too complicated</w:t>
-            </w:r>
-            <w:r>
-              <w:t xml:space="preserve"> for me</w:t>
-            </w:r>
-            <w:r>
-              <w:t xml:space="preserve">. </w:t>
-            </w:r>
-            <w:r>
-              <w:t>I stepped up to the challenge and my supervisors decided to take a chan</w:t>
-            </w:r>
-            <w:r>
-              <w:t>c</w:t>
-            </w:r>
-            <w:r>
-              <w:t xml:space="preserve">e with me. </w:t>
-            </w:r>
-            <w:r>
-              <w:t>My journey started with the identification and selection of the components needed for the PCB.</w:t>
-            </w:r>
-            <w:r>
-              <w:t xml:space="preserve"> After discussion with my </w:t>
-            </w:r>
-            <w:r>
-              <w:t>supervisors,</w:t>
-            </w:r>
-            <w:r>
-              <w:t xml:space="preserve"> we decided to use the layout for the existing remote data acquisition units with the inclusion of CAN chips and optocouplers to switch the BMS relays on and off. </w:t>
-            </w:r>
-            <w:r>
-              <w:t xml:space="preserve">I was able to use mathematical and physical modelling to </w:t>
-            </w:r>
-            <w:r>
-              <w:t xml:space="preserve">examine the power and thermal profiles of my components and the board’s processor. </w:t>
-            </w:r>
-            <w:r>
-              <w:t xml:space="preserve">Through careful research and </w:t>
-            </w:r>
-            <w:r>
-              <w:t>analysis,</w:t>
-            </w:r>
-            <w:r>
-              <w:t xml:space="preserve"> I determined the properties, performance and absolute maximum ratings of all components in the system to ensure they would be compliant with the rocket’s </w:t>
-            </w:r>
-            <w:r>
-              <w:t>maximum internal temperature</w:t>
-            </w:r>
-            <w:r>
-              <w:t xml:space="preserve">. </w:t>
-            </w:r>
-            <w:r>
-              <w:t xml:space="preserve">I learned how to use Altium Designer for the PCB which included schematic design, physical layout, creation of component libraries </w:t>
-            </w:r>
-            <w:r>
-              <w:t>and</w:t>
-            </w:r>
-            <w:r>
-              <w:t xml:space="preserve"> output files for manufacturing. </w:t>
-            </w:r>
-            <w:r>
-              <w:t>I also learnt about trace specifications and x-signals which is an engineering tool that aids in the creation of</w:t>
-            </w:r>
-            <w:r>
-              <w:t xml:space="preserve"> differential pairs. </w:t>
-            </w:r>
-            <w:r>
-              <w:t xml:space="preserve">The whole process of this PCB design was underpinned by my presentation of the system to my supervisors. After my first design was </w:t>
-            </w:r>
-            <w:r>
-              <w:t>complete,</w:t>
-            </w:r>
-            <w:r>
-              <w:t xml:space="preserve"> I organized a critical design review presentation</w:t>
-            </w:r>
-            <w:r>
-              <w:t xml:space="preserve"> with my supervisors where we analysed my design choices and </w:t>
-            </w:r>
-            <w:r>
-              <w:t>calculations</w:t>
-            </w:r>
-            <w:r>
-              <w:t xml:space="preserve">. </w:t>
-            </w:r>
-            <w:r>
-              <w:t xml:space="preserve">After taking the </w:t>
-            </w:r>
-            <w:r>
-              <w:t>feedback</w:t>
-            </w:r>
-            <w:r>
-              <w:t xml:space="preserve"> from this presentation on-board I implemented these change</w:t>
-            </w:r>
-            <w:r>
-              <w:t>s</w:t>
-            </w:r>
-            <w:r>
-              <w:t xml:space="preserve"> into my system and achieved the final approval for my design. </w:t>
-            </w:r>
-          </w:p>
-        </w:tc>
-        <w:tc>
-          <w:tcPr>
-            <w:tcW w:w="2075" w:type="dxa"/>
-          </w:tcPr>
-          <w:p>
-            <w:pPr>
-              <w:rPr>
-                <w:b/>
-                <w:bCs/>
-              </w:rPr>
-            </w:pPr>
-            <w:r>
-              <w:rPr>
-                <w:b/>
-                <w:bCs/>
-              </w:rPr>
-              <w:t xml:space="preserve">2.2 Fluent application of engineering techniques, tools and resources </w:t>
-            </w:r>
-          </w:p>
-        </w:tc>
-      </w:tr>
-      <w:tr>
-        <w:tc>
-          <w:tcPr>
-            <w:tcW w:w="6941" w:type="dxa"/>
-          </w:tcPr>
-          <w:p>
-            <w:r>
-              <w:t xml:space="preserve">Organizing and participating in the critical design review for my PCB with my supervisors and numerous avionics engineers gave me an opportunity to present my work, receive feedback, and asses the PCB design against a wide range of contextual factors impacting the engineering discipline. </w:t>
-            </w:r>
-            <w:r>
-              <w:t xml:space="preserve">Throughout the meeting I was able to demonstrate the systematic principles of engineering design that underlined my PCB design. I elaborated on my choice of components, their </w:t>
-            </w:r>
-            <w:r>
-              <w:t>physical</w:t>
-            </w:r>
-            <w:r>
-              <w:t xml:space="preserve"> layout (especially in terms of the distance between </w:t>
-            </w:r>
-            <w:r>
-              <w:t xml:space="preserve">differential pairs to the connector), and the trade-offs considered in the design relating to EMI and ESD protection. </w:t>
-            </w:r>
-            <w:r>
-              <w:t xml:space="preserve">I was able to address the potential </w:t>
-            </w:r>
-            <w:r>
-              <w:t xml:space="preserve">interactions between the PCB system and its end-users </w:t>
-            </w:r>
-            <w:r>
-              <w:t xml:space="preserve">from a commercial aspect since the presentation was </w:t>
-            </w:r>
-            <w:r>
-              <w:t>like</w:t>
-            </w:r>
-            <w:r>
-              <w:t xml:space="preserve"> delivering a product </w:t>
-            </w:r>
-            <w:r>
-              <w:t xml:space="preserve">pitch </w:t>
-            </w:r>
-            <w:r>
-              <w:t xml:space="preserve">where my ‘investors’ were my supervisors. </w:t>
-            </w:r>
-            <w:r>
-              <w:t xml:space="preserve">In the meeting I outlined how my design conformed to Australian aerospace standards and regulations. </w:t>
-            </w:r>
-            <w:r>
-              <w:t xml:space="preserve">I focused on human factors such as the ease of installation, maintenance and user interaction with my device and prioritized the safety of this device as a potential mission critical system. </w:t>
-            </w:r>
-            <w:r>
-              <w:t xml:space="preserve">I also considered the roles and capabilities of our technicians and PCB </w:t>
-            </w:r>
-            <w:r>
-              <w:lastRenderedPageBreak/>
-              <w:t xml:space="preserve">manufacturer who would manufacture, install and maintain the PCB. </w:t>
-            </w:r>
-            <w:r>
-              <w:t xml:space="preserve">The insight and critiques from my co-workers were invaluable as they pointed out areas for improvement and enhancement that I had not considered. This feedback was a testament to the collective expertise in the room and really accentuated the importance of collaboration and review in the engineering design process. </w:t>
-            </w:r>
-          </w:p>
-        </w:tc>
-        <w:tc>
-          <w:tcPr>
-            <w:tcW w:w="2075" w:type="dxa"/>
-          </w:tcPr>
-          <w:p>
-            <w:pPr>
-              <w:rPr>
-                <w:b/>
-                <w:bCs/>
-              </w:rPr>
-            </w:pPr>
-            <w:r>
-              <w:rPr>
-                <w:b/>
-                <w:bCs/>
-              </w:rPr>
-              <w:lastRenderedPageBreak/>
-              <w:t xml:space="preserve">1.5 Knowledge of engineering design practice and contextual factors impacting the engineering discipline </w:t>
-            </w:r>
-          </w:p>
-        </w:tc>
-      </w:tr>
-      <w:tr>
-        <w:tc>
-          <w:tcPr>
-            <w:tcW w:w="6941" w:type="dxa"/>
-          </w:tcPr>
-          <w:p>
-            <w:r>
-              <w:t xml:space="preserve">After sending my PCB to the manufacturer, I was tasked with developing a 3D enclosure for my PCB using a cloud-based 3D CAD platform called OnShape. I had a small amount of experience with CAD with hobbyist 3D printing but designing </w:t>
-            </w:r>
-            <w:r>
-              <w:t xml:space="preserve">an enclosure that was robust and aerospace </w:t>
-            </w:r>
-            <w:r>
-              <w:t>compliant</w:t>
-            </w:r>
-            <w:r>
-              <w:t xml:space="preserve"> was on a much higher level. </w:t>
-            </w:r>
-            <w:r>
-              <w:t>This process allowed me to proficient</w:t>
-            </w:r>
-            <w:r>
-              <w:t>ly</w:t>
-            </w:r>
-            <w:r>
-              <w:t xml:space="preserve"> apply advanced technical skills in the specialised domain of mechanical design and enclosure fabrication, adding another layer to my engineering competencies. </w:t>
-            </w:r>
-            <w:r>
-              <w:t xml:space="preserve">The learning process of OnShape involved understanding the fundamentals of the platform and its nuances. </w:t>
-            </w:r>
-            <w:r>
-              <w:t xml:space="preserve">I started by delving into the basics such as sketching and extruding; and by the end I was familiar with more advanced features such as counter-bore holes, threading and creating assemblies. </w:t>
-            </w:r>
-            <w:r>
-              <w:t xml:space="preserve">I simultaneously supplemented my learning with understanding the principles of mechanical design and material properties which were vital to creating a functional and durable enclosure for aerospace purposes. </w:t>
-            </w:r>
-            <w:r>
-              <w:t xml:space="preserve">I was not only learning this CAD tool but gaining a broader understanding of 3D mechanical design in which I consulted multiple mechanical engineers. </w:t>
-            </w:r>
-            <w:r>
-              <w:t xml:space="preserve">I had to consider factors such as mechanical strength of the enclosure and ease of assembly since these enclosures would be implemented in a stack configuration. </w:t>
-            </w:r>
-            <w:r>
-              <w:t xml:space="preserve">The result of this experience was the development of a custom-made enclosure for my PCB that was precisely suited to the dimensions and requirements of my </w:t>
-            </w:r>
-            <w:r>
-              <w:t>device</w:t>
-            </w:r>
-            <w:r>
-              <w:t xml:space="preserve">. </w:t>
-            </w:r>
-            <w:r>
-              <w:t>Learning this software and the fundamental</w:t>
-            </w:r>
-            <w:r>
-              <w:t>s</w:t>
-            </w:r>
-            <w:r>
-              <w:t xml:space="preserve"> of 3D modelling allowed me to proficiently apply advanced technical knowledge within a specialist domain of the engineering discipline. The process deepened my understanding of CAD and mechanical design, which allowed me to realise the crucial role of in-depth knowledge in engineering disciplines. </w:t>
-            </w:r>
-          </w:p>
-        </w:tc>
-        <w:tc>
-          <w:tcPr>
-            <w:tcW w:w="2075" w:type="dxa"/>
-          </w:tcPr>
-          <w:p>
-            <w:pPr>
-              <w:rPr>
-                <w:b/>
-                <w:bCs/>
-              </w:rPr>
-            </w:pPr>
-            <w:r>
-              <w:rPr>
-                <w:b/>
-                <w:bCs/>
-              </w:rPr>
-              <w:t>1.3 In-depth understanding of specialist bodies of knowledge within the engineering discipline</w:t>
-            </w:r>
-          </w:p>
-        </w:tc>
-      </w:tr>
-      <w:tr>
-        <w:tc>
-          <w:tcPr>
-            <w:tcW w:w="6941" w:type="dxa"/>
-          </w:tcPr>
-          <w:p>
-            <w:r>
-              <w:t xml:space="preserve">After the enclosures were designed and fabricated it was my task to sit with the electrical technicians in the other building and assemble them. This was an opportunity to interact with another crucial part of the engineering workforce and to gain hands-on experience in assembly. </w:t>
-            </w:r>
-            <w:r>
-              <w:t xml:space="preserve">The assembly process was an insightful learning experience, giving me a hands-on practical perspective on my 3D design. The technicians and I applied our combined understanding of the underlying physical principles and engineering fundamentals to systematically investigate, interpret and analyse my enclosure design as we worked to assemble </w:t>
-            </w:r>
-            <w:r>
-              <w:t xml:space="preserve">it. </w:t>
-            </w:r>
-            <w:r>
-              <w:t xml:space="preserve">I was sitting side by side with the technicians, observing their techniques, tools and their approach to assembling my model. </w:t>
-            </w:r>
-            <w:r>
-              <w:t xml:space="preserve">Their hands-on feedback was invaluable, providing insights that were more grounded in the realities of manufacturing than I could glean from theory or software simulations alone. </w:t>
-            </w:r>
-            <w:r>
-              <w:t xml:space="preserve">This interaction broadened my understanding of the engineering practice and reinforced the importance of having a combination of theory-based and practical design and production. </w:t>
-            </w:r>
-            <w:r>
-              <w:t xml:space="preserve">We </w:t>
-            </w:r>
-            <w:r>
-              <w:t>encountered</w:t>
-            </w:r>
-            <w:r>
-              <w:t xml:space="preserve"> </w:t>
-            </w:r>
-            <w:r>
-              <w:t xml:space="preserve">an issue </w:t>
-            </w:r>
-            <w:r>
-              <w:t xml:space="preserve">during assembly related to a gasket between the enclosure stacks that was not fitting correctly. This brought into focus the gap between theoretical design and practical assembly. </w:t>
-            </w:r>
-            <w:r>
-              <w:t xml:space="preserve">After </w:t>
-            </w:r>
-            <w:r>
-              <w:t>critically</w:t>
-            </w:r>
-            <w:r>
-              <w:t xml:space="preserve"> examining the issue with the </w:t>
-            </w:r>
-            <w:r>
-              <w:lastRenderedPageBreak/>
-              <w:t>team, we were able to draw upon the fundamental principles of engineering, material sciences and electromagnetic theory to come up with a solution to m</w:t>
-            </w:r>
-            <w:r>
-              <w:t>a</w:t>
-            </w:r>
-            <w:r>
-              <w:t xml:space="preserve">ke the gasket groove deeper and wider. </w:t>
-            </w:r>
-            <w:r>
-              <w:t>The experience was enlightening and highlighted the importance of the iterative nature of engineering design and the value of practical, hands-on feedback. It was a perfect example of engaging with the engineering discipline at a phenomenological level, combining science and engineering fundamentals to address complex problems within the engineering practice.</w:t>
-            </w:r>
-            <w:r>
-              <w:t xml:space="preserve"> This experience will greatly help me with future engineering designs, making them more robust and </w:t>
-            </w:r>
-            <w:r>
-              <w:t>assembly friendly</w:t>
-            </w:r>
-            <w:r>
-              <w:t xml:space="preserve">. </w:t>
-            </w:r>
-          </w:p>
-        </w:tc>
-        <w:tc>
-          <w:tcPr>
-            <w:tcW w:w="2075" w:type="dxa"/>
-          </w:tcPr>
-          <w:p>
-            <w:pPr>
-              <w:rPr>
-                <w:b/>
-                <w:bCs/>
-              </w:rPr>
-            </w:pPr>
-            <w:r>
-              <w:rPr>
-                <w:b/>
-                <w:bCs/>
-              </w:rPr>
-              <w:lastRenderedPageBreak/>
-              <w:t xml:space="preserve">1.1 Comprehensive, </w:t>
-            </w:r>
-            <w:r>
-              <w:rPr>
-                <w:b/>
-                <w:bCs/>
-              </w:rPr>
-              <w:t>theory-based</w:t>
-            </w:r>
-            <w:r>
-              <w:rPr>
-                <w:b/>
-                <w:bCs/>
-              </w:rPr>
-              <w:t xml:space="preserve"> understanding of the underpinning natural and </w:t>
-            </w:r>
-            <w:r>
-              <w:rPr>
-                <w:b/>
-                <w:bCs/>
-              </w:rPr>
-              <w:t>physical</w:t>
-            </w:r>
-            <w:r>
-              <w:rPr>
-                <w:b/>
-                <w:bCs/>
-              </w:rPr>
-              <w:t xml:space="preserve"> sciences and the engineering fundamentals applicable to the engineering discipline. </w:t>
-            </w:r>
-          </w:p>
-        </w:tc>
-      </w:tr>
-      <w:tr>
-        <w:tc>
-          <w:tcPr>
-            <w:tcW w:w="6941" w:type="dxa"/>
-          </w:tcPr>
-          <w:p>
-            <w:r>
-              <w:t xml:space="preserve">During my work experience at Gilmour Space </w:t>
-            </w:r>
-            <w:r>
-              <w:t>Technologies,</w:t>
-            </w:r>
-            <w:r>
-              <w:t xml:space="preserve"> I was granted the opportunity to delve deep into the engineering discipline. From developing a software prototype to producing a final hardware product, my journey was filled with a series of learning opportunities, challenges and growth. </w:t>
-            </w:r>
-            <w:r>
-              <w:t>During the integration testing with my hardware prototype, I was able to ensure effective communication between a microcontroller and a propulsion battery</w:t>
-            </w:r>
-            <w:r>
-              <w:t>.</w:t>
-            </w:r>
-            <w:r>
-              <w:t xml:space="preserve"> </w:t>
-            </w:r>
-            <w:r>
-              <w:t xml:space="preserve">This was thanks to a comprehensive evaluation of the latest advancements in microcontrollers. </w:t>
-            </w:r>
-            <w:r>
-              <w:t>The process highlighted the value of interdisciplinary collaboration as I worked closely with propulsion engineers. Designing the PCB for the final product was a challenging task that required mastering Altium Designe</w:t>
-            </w:r>
-            <w:r>
-              <w:t>r</w:t>
-            </w:r>
-            <w:r>
-              <w:t xml:space="preserve">, an industry-level software. </w:t>
-            </w:r>
-            <w:r>
-              <w:t xml:space="preserve">This process involved careful component selection, layout design and electrical / thermal performance analysis. </w:t>
-            </w:r>
-            <w:r>
-              <w:t xml:space="preserve">The critical design review meetings with my supervisors and fellow </w:t>
-            </w:r>
-            <w:r>
-              <w:t>avionics</w:t>
-            </w:r>
-            <w:r>
-              <w:t xml:space="preserve"> engineers enhanced the final hardware design and underlined the importance of </w:t>
-            </w:r>
-            <w:r>
-              <w:t>teamwork</w:t>
-            </w:r>
-            <w:r>
-              <w:t xml:space="preserve"> and communication in engineering. To create a robust enclosure for the PCB, I explored 3D modelling using OnShape which expanded my engineering competencies. The assembly of the enclosures offered practical insights and highlighted the importance of an iterative approach in engineering design. Conclusively, my experience at Gilmour Space Technologies was a journey of continual learning, proactive engagement, and iterative design in the engineering discipline, equipping me with invaluable skills for my future engineering </w:t>
-            </w:r>
-            <w:r>
-              <w:t>endeavours</w:t>
-            </w:r>
-            <w:r>
-              <w:t xml:space="preserve">. </w:t>
-            </w:r>
-          </w:p>
-        </w:tc>
-        <w:tc>
-          <w:tcPr>
-            <w:tcW w:w="2075" w:type="dxa"/>
-          </w:tcPr>
-          <w:p>
-            <w:pPr>
-              <w:rPr>
-                <w:b/>
-                <w:bCs/>
-              </w:rPr>
-            </w:pPr>
-            <w:r>
-              <w:rPr>
-                <w:b/>
-                <w:bCs/>
-              </w:rPr>
-              <w:t>Conclusion</w:t>
-            </w:r>
-          </w:p>
-        </w:tc>
-      </w:tr>
-    </w:tbl>
-    <w:tbl>
-      <w:tblPr>
-        <w:tblStyle w:val="TableGrid"/>
-        <w:tblpPr w:leftFromText="180" w:rightFromText="180" w:vertAnchor="page" w:horzAnchor="margin" w:tblpXSpec="center" w:tblpY="10666"/>
-        <w:tblW w:w="0" w:type="auto"/>
-        <w:tblLook w:val="04A0" w:firstRow="1" w:lastRow="0" w:firstColumn="1" w:lastColumn="0" w:noHBand="0" w:noVBand="1"/>
-      </w:tblPr>
-      <w:tblGrid>
-        <w:gridCol w:w="4508"/>
-        <w:gridCol w:w="4508"/>
-      </w:tblGrid>
-      <w:tr>
-        <w:tc>
-          <w:tcPr>
-            <w:tcW w:w="9016" w:type="dxa"/>
-            <w:gridSpan w:val="2"/>
-          </w:tcPr>
-          <w:p>
-            <w:pPr>
-              <w:rPr>
-                <w:b/>
-                <w:bCs/>
-              </w:rPr>
-            </w:pPr>
-            <w:r>
-              <w:rPr>
-                <w:b/>
-                <w:bCs/>
-              </w:rPr>
-              <w:t>P</w:t>
-            </w:r>
-            <w:r>
-              <w:rPr>
-                <w:b/>
-                <w:bCs/>
-              </w:rPr>
-              <w:t>rofessional Practice Report #</w:t>
-            </w:r>
-            <w:r>
-              <w:rPr>
-                <w:b/>
-                <w:bCs/>
-              </w:rPr>
-              <w:t>3</w:t>
-            </w:r>
-            <w:r>
-              <w:rPr>
-                <w:b/>
-                <w:bCs/>
-              </w:rPr>
-              <w:t>:</w:t>
-            </w:r>
-            <w:r>
-              <w:rPr>
-                <w:b/>
-                <w:bCs/>
-              </w:rPr>
-              <w:t xml:space="preserve"> Meetings, code reviews and KPI planning</w:t>
-            </w:r>
-          </w:p>
-        </w:tc>
-      </w:tr>
-      <w:tr>
-        <w:tc>
-          <w:tcPr>
-            <w:tcW w:w="4508" w:type="dxa"/>
-          </w:tcPr>
-          <w:p>
-            <w:pPr>
-              <w:rPr>
-                <w:b/>
-                <w:bCs/>
-              </w:rPr>
-            </w:pPr>
-            <w:r>
-              <w:rPr>
-                <w:b/>
-                <w:bCs/>
-              </w:rPr>
-              <w:t>Organisation</w:t>
-            </w:r>
-          </w:p>
-        </w:tc>
-        <w:tc>
-          <w:tcPr>
-            <w:tcW w:w="4508" w:type="dxa"/>
-          </w:tcPr>
-          <w:p>
-            <w:pPr>
-              <w:rPr>
-                <w:b/>
-                <w:bCs/>
-              </w:rPr>
-            </w:pPr>
-            <w:r>
-              <w:rPr>
-                <w:b/>
-                <w:bCs/>
-              </w:rPr>
-              <w:t>Gilmour Space Technologies</w:t>
-            </w:r>
-          </w:p>
-        </w:tc>
-      </w:tr>
-      <w:tr>
-        <w:tc>
-          <w:tcPr>
-            <w:tcW w:w="4508" w:type="dxa"/>
-          </w:tcPr>
-          <w:p>
-            <w:pPr>
-              <w:rPr>
-                <w:b/>
-                <w:bCs/>
-              </w:rPr>
-            </w:pPr>
-            <w:r>
-              <w:rPr>
-                <w:b/>
-                <w:bCs/>
-              </w:rPr>
-              <w:t>Location</w:t>
-            </w:r>
-          </w:p>
-        </w:tc>
-        <w:tc>
-          <w:tcPr>
-            <w:tcW w:w="4508" w:type="dxa"/>
-          </w:tcPr>
-          <w:p>
-            <w:pPr>
-              <w:rPr>
-                <w:b/>
-                <w:bCs/>
-              </w:rPr>
-            </w:pPr>
-            <w:r>
-              <w:rPr>
-                <w:b/>
-                <w:bCs/>
-              </w:rPr>
-              <w:t>5 Millennium CCT, Helensvale, QLD</w:t>
-            </w:r>
-          </w:p>
-        </w:tc>
-      </w:tr>
-      <w:tr>
-        <w:tc>
-          <w:tcPr>
-            <w:tcW w:w="4508" w:type="dxa"/>
-          </w:tcPr>
-          <w:p>
-            <w:pPr>
-              <w:rPr>
-                <w:b/>
-                <w:bCs/>
-              </w:rPr>
-            </w:pPr>
-            <w:r>
-              <w:rPr>
-                <w:b/>
-                <w:bCs/>
-              </w:rPr>
-              <w:t>Supervisor</w:t>
-            </w:r>
-          </w:p>
-        </w:tc>
-        <w:tc>
-          <w:tcPr>
-            <w:tcW w:w="4508" w:type="dxa"/>
-          </w:tcPr>
-          <w:p>
-            <w:pPr>
-              <w:rPr>
-                <w:b/>
-                <w:bCs/>
-              </w:rPr>
-            </w:pPr>
-            <w:r>
-              <w:rPr>
-                <w:b/>
-                <w:bCs/>
-              </w:rPr>
-              <w:t>Mr. Alex Forward</w:t>
-            </w:r>
-          </w:p>
-        </w:tc>
-      </w:tr>
-      <w:tr>
-        <w:tc>
-          <w:tcPr>
-            <w:tcW w:w="4508" w:type="dxa"/>
-          </w:tcPr>
-          <w:p>
-            <w:pPr>
-              <w:rPr>
-                <w:b/>
-                <w:bCs/>
-              </w:rPr>
-            </w:pPr>
-            <w:r>
-              <w:rPr>
-                <w:b/>
-                <w:bCs/>
-              </w:rPr>
-              <w:t xml:space="preserve">Dates </w:t>
-            </w:r>
-          </w:p>
-        </w:tc>
-        <w:tc>
-          <w:tcPr>
-            <w:tcW w:w="4508" w:type="dxa"/>
-          </w:tcPr>
-          <w:p>
-            <w:pPr>
-              <w:rPr>
-                <w:b/>
-                <w:bCs/>
-              </w:rPr>
-            </w:pPr>
-            <w:r>
-              <w:rPr>
-                <w:b/>
-                <w:bCs/>
-              </w:rPr>
-              <w:t>21/11/2023 – 24/2/2023</w:t>
-            </w:r>
-          </w:p>
-        </w:tc>
-      </w:tr>
-      <w:tr>
-        <w:tc>
-          <w:tcPr>
-            <w:tcW w:w="4508" w:type="dxa"/>
-          </w:tcPr>
-          <w:p>
-            <w:pPr>
-              <w:rPr>
-                <w:b/>
-                <w:bCs/>
-              </w:rPr>
-            </w:pPr>
-            <w:r>
-              <w:rPr>
-                <w:b/>
-                <w:bCs/>
-              </w:rPr>
-              <w:t xml:space="preserve">Title / Role </w:t>
-            </w:r>
-          </w:p>
-        </w:tc>
-        <w:tc>
-          <w:tcPr>
-            <w:tcW w:w="4508" w:type="dxa"/>
-          </w:tcPr>
-          <w:p>
-            <w:pPr>
-              <w:rPr>
-                <w:b/>
-                <w:bCs/>
-              </w:rPr>
-            </w:pPr>
-            <w:r>
-              <w:rPr>
-                <w:b/>
-                <w:bCs/>
-              </w:rPr>
-              <w:t>Avionics Engineer Intern</w:t>
-            </w:r>
-          </w:p>
-        </w:tc>
-      </w:tr>
-      <w:tr>
-        <w:tc>
-          <w:tcPr>
-            <w:tcW w:w="4508" w:type="dxa"/>
-          </w:tcPr>
-          <w:p>
-            <w:pPr>
-              <w:rPr>
-                <w:b/>
-                <w:bCs/>
-              </w:rPr>
-            </w:pPr>
-            <w:r>
-              <w:rPr>
-                <w:b/>
-                <w:bCs/>
-              </w:rPr>
-              <w:t xml:space="preserve">Category </w:t>
-            </w:r>
-          </w:p>
-        </w:tc>
-        <w:tc>
-          <w:tcPr>
-            <w:tcW w:w="4508" w:type="dxa"/>
-          </w:tcPr>
-          <w:p>
-            <w:pPr>
-              <w:rPr>
-                <w:b/>
-                <w:bCs/>
-              </w:rPr>
-            </w:pPr>
-            <w:r>
-              <w:rPr>
-                <w:b/>
-                <w:bCs/>
-              </w:rPr>
-              <w:t>A</w:t>
-            </w:r>
-          </w:p>
-        </w:tc>
-      </w:tr>
-    </w:tbl>
-    <w:p>
-      <w:r>
-        <w:t>Word count: 1813</w:t>
-      </w:r>
-    </w:p>
     <w:p/>
     <w:tbl>
       <w:tblPr>
@@ -4068,7 +3167,7 @@
                 <w:b/>
                 <w:bCs/>
               </w:rPr>
-              <w:t>Competency Claimed</w:t>
+              <w:t>Competency claimed</w:t>
             </w:r>
           </w:p>
         </w:tc>
@@ -4080,65 +3179,25 @@
           </w:tcPr>
           <w:p>
             <w:r>
-              <w:t xml:space="preserve">During my work experience at Gilmour Space </w:t>
-            </w:r>
-            <w:r>
-              <w:t>Technologies,</w:t>
-            </w:r>
-            <w:r>
-              <w:t xml:space="preserve"> I was involved in</w:t>
-            </w:r>
-            <w:r>
-              <w:t xml:space="preserve"> daily stand-up sessions, weekly sprints, weekly team meetings, code reviews, </w:t>
-            </w:r>
-            <w:r>
-              <w:t xml:space="preserve">and </w:t>
-            </w:r>
-            <w:r>
-              <w:t>planning</w:t>
-            </w:r>
-            <w:r>
-              <w:t xml:space="preserve"> quarterly </w:t>
-            </w:r>
-            <w:r>
-              <w:t xml:space="preserve">Key Performance Indicators </w:t>
-            </w:r>
-            <w:r>
-              <w:t>(</w:t>
-            </w:r>
-            <w:r>
-              <w:t>KP</w:t>
-            </w:r>
-            <w:r>
-              <w:t>Is</w:t>
-            </w:r>
-            <w:r>
-              <w:t>)</w:t>
-            </w:r>
-            <w:r>
-              <w:t>.</w:t>
-            </w:r>
-            <w:r>
-              <w:t xml:space="preserve"> The quarterly company meetings allowed me to achieve a business and management perspective within the company, and the regular team meetings gave me insight into the company’s approach to collaboration </w:t>
-            </w:r>
-            <w:r>
-              <w:lastRenderedPageBreak/>
-              <w:t xml:space="preserve">and </w:t>
-            </w:r>
-            <w:r>
-              <w:t xml:space="preserve">tools for </w:t>
-            </w:r>
-            <w:r>
-              <w:t xml:space="preserve">managing engineering projects. </w:t>
-            </w:r>
-            <w:r>
-              <w:t xml:space="preserve">The code reviews and KPI setting that I was involved with taught me about leadership, </w:t>
-            </w:r>
-            <w:r>
-              <w:t>teamwork</w:t>
-            </w:r>
-            <w:r>
-              <w:t xml:space="preserve">, and the importance of multidisciplinary and multicultural perspectives. </w:t>
+              <w:t xml:space="preserve">During my category A work experience at Gilmour Space Technologies, I was tasked with taking my software prototype and developing a hardware prototype and final hardware product. The hardware prototype was implemented using a Raspberry Pi, and the final product involved designing a complex PCB. </w:t>
+            </w:r>
+            <w:r>
+              <w:t>The hardware prototype was implemented using a CAN Pi HAT with a twisted CAN bus transmission line in which I conducted integration testing using a real BMS to test my software applications. The final product</w:t>
+            </w:r>
+            <w:r>
+              <w:t xml:space="preserve"> </w:t>
+            </w:r>
+            <w:r>
+              <w:t xml:space="preserve">involved me learning about PCB design within Altium Designer. This is an industry level </w:t>
+            </w:r>
+            <w:r>
+              <w:t>software,</w:t>
+            </w:r>
+            <w:r>
+              <w:t xml:space="preserve"> and the task was highly complicated, but by the end of my internship I was able to send my </w:t>
+            </w:r>
+            <w:r>
+              <w:t xml:space="preserve">designs to a manufacture for fabrication. </w:t>
             </w:r>
           </w:p>
         </w:tc>
@@ -4158,7 +3217,6 @@
                 <w:b/>
                 <w:bCs/>
               </w:rPr>
-              <w:lastRenderedPageBreak/>
               <w:t>Introduction</w:t>
             </w:r>
           </w:p>
@@ -4171,61 +3229,46 @@
           </w:tcPr>
           <w:p>
             <w:r>
-              <w:t xml:space="preserve">Participating in company-wide quarterly update meetings at Gilmour Space Technologies was instrumental in gaining a broader perspective of the organization’s operations, goals and engineering practices. These meetings acted as </w:t>
-            </w:r>
-            <w:r>
-              <w:t xml:space="preserve">a </w:t>
-            </w:r>
-            <w:r>
-              <w:t xml:space="preserve">platform where each engineering department, </w:t>
-            </w:r>
-            <w:r>
-              <w:t>e.g.,</w:t>
-            </w:r>
-            <w:r>
-              <w:t xml:space="preserve"> mechanical, propulsion, avionics, software, satellite and launch operations, showcased their recent work, bringing forth an enriching interdisciplinary </w:t>
-            </w:r>
-            <w:r>
-              <w:t xml:space="preserve">understanding of the company’s engineering practices, and their approach to sustainable practises within the organisation. </w:t>
-            </w:r>
-            <w:r>
-              <w:t xml:space="preserve">The meetings reinforced the significance of our standards and codes of practice, as well as legislative and statutory requirements applicable to the engineering discipline. </w:t>
-            </w:r>
-            <w:r>
-              <w:t xml:space="preserve">Departmental updates were centered around the adherence to these standards </w:t>
-            </w:r>
-            <w:r>
-              <w:t>for their</w:t>
-            </w:r>
-            <w:r>
-              <w:t xml:space="preserve"> respective projects, emphasizing the fundamental role these rules play in maintaining the integrity and quality of the company’s engineering outputs. </w:t>
-            </w:r>
-            <w:r>
-              <w:t>The meetings provided insight into the principles of safety engineering and risk management.</w:t>
-            </w:r>
-            <w:r>
-              <w:t xml:space="preserve"> It was clear that each department took safety responsibility very seriously for flight critical technology as they outlined the </w:t>
-            </w:r>
-            <w:r>
-              <w:t>measures</w:t>
-            </w:r>
-            <w:r>
-              <w:t xml:space="preserve"> they took to mitigate potential risks in their projects. This demonstrated an organizational commitment to upholding legislative requirements in a proactive stance towards facilitating a safe work environment. </w:t>
-            </w:r>
-            <w:r>
-              <w:t>Topics in the meetings often touched on social, environmental and economic principles of sustainable engineering practice. This accentuated the company’s commitment to developing space technologies in a responsible manner</w:t>
-            </w:r>
-            <w:r>
-              <w:t xml:space="preserve"> and</w:t>
-            </w:r>
-            <w:r>
-              <w:t xml:space="preserve"> minimizing the environmental impact of launches. They also focused on the benefit to society and economic feasibility of our current and future missions. </w:t>
-            </w:r>
-            <w:r>
-              <w:t xml:space="preserve">These meetings also provided insight into the project management strategies used across the organisation including methods and tools used for planning, organizing and managing resources. </w:t>
-            </w:r>
-            <w:r>
-              <w:t xml:space="preserve">This highlighted the critical role of effective management in executing complex engineering projects successfully. </w:t>
+              <w:t>Durin</w:t>
+            </w:r>
+            <w:r>
+              <w:t xml:space="preserve">g </w:t>
+            </w:r>
+            <w:r>
+              <w:t>my internship, the task at hand was to select the optimal microcontroller for a hardware prototype with certain specifications like on-board Rx and Tx for the CAN bus transmission line. This required an understanding of current developments, advanced technologies, and emerging issues with</w:t>
+            </w:r>
+            <w:r>
+              <w:t>in</w:t>
+            </w:r>
+            <w:r>
+              <w:t xml:space="preserve"> the avionics engineering discipline. </w:t>
+            </w:r>
+          </w:p>
+          <w:p/>
+          <w:p>
+            <w:r>
+              <w:t xml:space="preserve">Initially, my research involved a comprehensive survey of the landscape of microcontrollers. I narrowed my focus down to the STM32 series from STMicroelectronics and the available Raspberry Pi models, particularly Raspberry Pi 4b. I engaged in a systematic review of recent research literature, where I critically appraised the energy efficiency, computational ability, and CAN compatibility of these devices. I utilized resources such as online academic databases, technical white papers, and recent publications in relevant journals to conduct my research. </w:t>
+            </w:r>
+          </w:p>
+          <w:p/>
+          <w:p>
+            <w:r>
+              <w:t xml:space="preserve">The literature review revealed that while the STM32 series boasted of superior low power consumption, the Raspberry Pi models offered robust computational abilities and promising CAN capability. </w:t>
+            </w:r>
+            <w:r>
+              <w:t>Specifically, the Raspberry Pi 4b demonstrated a balanced blend o</w:t>
+            </w:r>
+            <w:r>
+              <w:t>f</w:t>
+            </w:r>
+            <w:r>
+              <w:t xml:space="preserve"> these desired features. Emerging trends in IoT and embedded systems showed a leaning towards devices that provided this sort of balance, with an added focus on energy efficiency – a factor that was critical to the project. </w:t>
+            </w:r>
+          </w:p>
+          <w:p/>
+          <w:p>
+            <w:r>
+              <w:t xml:space="preserve">Based on these insights from my review, I decided to deploy the Raspberry Pi 4b for my hardware prototype. This experience illustrated the importance of rigorous research and literature review in informing engineering decisions. It highlighted the fact that staying informed about current developments and technological advancements in one’s specialist domain is paramount to driving efficient and informed engineering solutions. Moving forward, I intend to continue leveraging these research skills in my future engineering projects. </w:t>
             </w:r>
           </w:p>
         </w:tc>
@@ -4238,14 +3281,51 @@
               <w:rPr>
                 <w:b/>
                 <w:bCs/>
-              </w:rPr>
-            </w:pPr>
-            <w:r>
-              <w:rPr>
-                <w:b/>
-                <w:bCs/>
-              </w:rPr>
-              <w:t xml:space="preserve">1.6 Understanding of the scope, principles, norms, accountabilities and bounds of sustainable engineering practice in the specific discipline. </w:t>
+                <w:highlight w:val="yellow"/>
+              </w:rPr>
+            </w:pPr>
+            <w:r>
+              <w:rPr>
+                <w:b/>
+                <w:bCs/>
+                <w:highlight w:val="yellow"/>
+              </w:rPr>
+              <w:lastRenderedPageBreak/>
+              <w:t>1.4 Discernment of knowledge development and research directions within the engineering discipline</w:t>
+            </w:r>
+          </w:p>
+          <w:p>
+            <w:pPr>
+              <w:rPr>
+                <w:b/>
+                <w:bCs/>
+                <w:highlight w:val="yellow"/>
+              </w:rPr>
+            </w:pPr>
+          </w:p>
+          <w:p>
+            <w:pPr>
+              <w:rPr>
+                <w:b/>
+                <w:bCs/>
+                <w:highlight w:val="yellow"/>
+              </w:rPr>
+            </w:pPr>
+            <w:r>
+              <w:rPr>
+                <w:b/>
+                <w:bCs/>
+                <w:highlight w:val="yellow"/>
+              </w:rPr>
+              <w:t>-</w:t>
+            </w:r>
+            <w:r>
+              <w:rPr>
+                <w:b/>
+                <w:bCs/>
+                <w:highlight w:val="yellow"/>
+              </w:rPr>
+              <w:t xml:space="preserve"> More specific about meeting the competency. </w:t>
             </w:r>
           </w:p>
         </w:tc>
@@ -4257,92 +3337,94 @@
           </w:tcPr>
           <w:p>
             <w:r>
-              <w:t xml:space="preserve">During my internship I actively participated in stand-up meetings, agile sprints and sprint reviews as a part of our project management strategy. </w:t>
-            </w:r>
-            <w:r>
-              <w:t xml:space="preserve">These strategies have proven to be integral to the efficient conduct and management of our Software and Avionics projects and team. </w:t>
-            </w:r>
-            <w:r>
-              <w:t xml:space="preserve">During my internship I was given my own product, meaning that I had full control over the direction of my engineering project. </w:t>
-            </w:r>
-            <w:r>
-              <w:t xml:space="preserve">The agile methodology allowed me to operate both individually and collaboratively, responding swiftly to priorities in other team projects, and understanding how my project </w:t>
-            </w:r>
-            <w:r>
-              <w:t>fit</w:t>
-            </w:r>
-            <w:r>
+              <w:t xml:space="preserve">During my internship, I was tasked with conducting integration testing for y Raspberry Pi hardware prototype. The goal was to evaluate the interface between the microcontroller and batteries in a hardware-in-the-loop (HITL) environment. </w:t>
+            </w:r>
+          </w:p>
+          <w:p/>
+          <w:p>
+            <w:r>
+              <w:t xml:space="preserve">My challenge was to not only ensure the effectiveness of my test software but also to explore innovative ways of implementing the hardware-software interface for the rocket’s power systems. </w:t>
+            </w:r>
+          </w:p>
+          <w:p/>
+          <w:p>
+            <w:r>
+              <w:t xml:space="preserve">In order to carry out a holistic evaluation, I chose to delve into the performance characteristics of the propulsion batteries and the capabilities of my microcontroller. This approach challenged the traditional method of </w:t>
+            </w:r>
+            <w:r>
+              <w:t>focusing</w:t>
+            </w:r>
+            <w:r>
+              <w:t xml:space="preserve"> solely on the software, as I decided to involve hardware factors in the process. </w:t>
+            </w:r>
+            <w:r>
+              <w:t xml:space="preserve">For this, I sought out a propulsion engineer who was an expert in the propulsion battery systems. Collaborating with this specialist allowed me to understand the battery system better and integrate that knowledge into my engineering process. </w:t>
+            </w:r>
+          </w:p>
+          <w:p/>
+          <w:p>
+            <w:r>
+              <w:t xml:space="preserve">I identified the possibility of implementing a Printed Circuit Board (PCB) to improve the hardware-software interface for the rocket’s power systems. This creative solution was derived from the innovative process of merging different areas of expertise, which was a deviation from traditional practices. By integrating software and hardware considerations and challenging the conventional practice of software-centric approach, I was able to design an innovative solution for the project. </w:t>
+            </w:r>
+          </w:p>
+          <w:p/>
+          <w:p>
+            <w:r>
+              <w:t xml:space="preserve">This experience highlighted the importance of a creative, innovative ad proactive demeanour in engineering. It made me realize that challenging traditional practices and being open to ideas from different specializations can lead to effective and innovative solutions. In the future, I will continue to apply a similar creative approach, drawing on knowledge from broader fields of science, engineering, and commerce. </w:t>
+            </w:r>
+          </w:p>
+        </w:tc>
+        <w:tc>
+          <w:tcPr>
+            <w:tcW w:w="2075" w:type="dxa"/>
+          </w:tcPr>
+          <w:p>
+            <w:pPr>
+              <w:rPr>
+                <w:b/>
+                <w:bCs/>
+                <w:highlight w:val="yellow"/>
+              </w:rPr>
+            </w:pPr>
+            <w:r>
+              <w:rPr>
+                <w:b/>
+                <w:bCs/>
+                <w:highlight w:val="yellow"/>
+              </w:rPr>
+              <w:t>3.3 Creative, innovative and pro-active demeanour</w:t>
+            </w:r>
+          </w:p>
+          <w:p>
+            <w:pPr>
+              <w:rPr>
+                <w:b/>
+                <w:bCs/>
+                <w:highlight w:val="yellow"/>
+              </w:rPr>
+            </w:pPr>
+          </w:p>
+          <w:p>
+            <w:pPr>
+              <w:rPr>
+                <w:b/>
+                <w:bCs/>
+              </w:rPr>
+            </w:pPr>
+            <w:r>
+              <w:rPr>
+                <w:b/>
+                <w:bCs/>
+                <w:highlight w:val="yellow"/>
+              </w:rPr>
+              <w:t>- Provided specific example of how I met the competency, and with more details.</w:t>
+            </w:r>
+            <w:r>
+              <w:rPr>
+                <w:b/>
+                <w:bCs/>
+              </w:rPr>
               <w:t xml:space="preserve"> </w:t>
-            </w:r>
-            <w:r>
-              <w:t xml:space="preserve">in perspective to the rest of the team. </w:t>
-            </w:r>
-            <w:r>
-              <w:t>During stand-up meetings I had opportunities to discuss progress, address blockers and align with the team on our daily focus, ensuring effective collaborative and individual</w:t>
-            </w:r>
-            <w:r>
-              <w:t xml:space="preserve"> output. </w:t>
-            </w:r>
-            <w:r>
-              <w:t>Regular sprint reviews</w:t>
-            </w:r>
-            <w:r>
-              <w:t xml:space="preserve"> provided an opportunity to realistically asse</w:t>
-            </w:r>
-            <w:r>
-              <w:t>s</w:t>
-            </w:r>
-            <w:r>
-              <w:t xml:space="preserve">s the scale of effort and adapt strategies to </w:t>
-            </w:r>
-            <w:r>
-              <w:t xml:space="preserve">increase project productivity. </w:t>
-            </w:r>
-            <w:r>
-              <w:t xml:space="preserve">The sprint planning also allowed us to incorporate business planning and financial management considerations into our strategies, ensuring that our </w:t>
-            </w:r>
-            <w:r>
-              <w:t>projects</w:t>
-            </w:r>
-            <w:r>
-              <w:t xml:space="preserve"> were aligned with the broader organizational goals. </w:t>
-            </w:r>
-            <w:r>
-              <w:t xml:space="preserve">Project management tools were fundamental to the successful planning inside these meetings and tools such as Kan Ban boards for backlog management and task tracking; and burndown charts were utilized to facilitate effective </w:t>
-            </w:r>
-            <w:r>
-              <w:lastRenderedPageBreak/>
-              <w:t xml:space="preserve">project tracking and </w:t>
-            </w:r>
-            <w:r>
-              <w:t xml:space="preserve">management. </w:t>
-            </w:r>
-            <w:r>
-              <w:t>These meetings also gave an opportunity to identify project performance within the overall implementation context. The regular sprints and retrospective allowed for performance evaluation and identification of improvements which allowed for the continuous enhancement of our engineering practises.</w:t>
-            </w:r>
-            <w:r>
-              <w:t xml:space="preserve"> </w:t>
-            </w:r>
-          </w:p>
-        </w:tc>
-        <w:tc>
-          <w:tcPr>
-            <w:tcW w:w="2075" w:type="dxa"/>
-          </w:tcPr>
-          <w:p>
-            <w:pPr>
-              <w:rPr>
-                <w:b/>
-                <w:bCs/>
-              </w:rPr>
-            </w:pPr>
-            <w:r>
-              <w:rPr>
-                <w:b/>
-                <w:bCs/>
-              </w:rPr>
-              <w:lastRenderedPageBreak/>
-              <w:t xml:space="preserve">2.4 Application of systematic approaches to the conduct and management of engineering projects. </w:t>
             </w:r>
           </w:p>
         </w:tc>
@@ -4354,103 +3436,41 @@
           </w:tcPr>
           <w:p>
             <w:r>
-              <w:t xml:space="preserve">Since my work experience took place within a defence company, I had my first encounter with the necessity for strict confidentiality and the protection of sensitive information, starting with signing my first non-disclosure agreement. </w:t>
-            </w:r>
-            <w:r>
-              <w:t xml:space="preserve">This is an example of the expected ethical conduct and professional accountability required in engineering practice, particularly within the defence industry. </w:t>
-            </w:r>
-            <w:r>
-              <w:t xml:space="preserve">By responsibly abiding by the terms of my non-disclosure agreement I demonstrated my commitment to upholding Engineers Australia’s Code of Ethics and established norms of professional conduct. </w:t>
-            </w:r>
-            <w:r>
-              <w:t xml:space="preserve">This meant that despite my excitement and curiosity that entailed me basically working in my dream job, I respected the intellectual property rights of the company and fully understood that pictures and specifics could not be shared with the public. </w:t>
-            </w:r>
-            <w:r>
-              <w:t xml:space="preserve">This extended to casual conversations with friends outside of my employment, where I exercised discretion to avoid inadvertent disclosure of sensitive information. </w:t>
-            </w:r>
-            <w:r>
-              <w:t>The company’s stringent polic</w:t>
-            </w:r>
-            <w:r>
-              <w:t xml:space="preserve">ies on certification, compliance and risk management processes exemplified the seriousness of due diligence within the defence sector. </w:t>
-            </w:r>
-            <w:r>
-              <w:t xml:space="preserve">I adhered to these policies and recognized that a failure to comply could result in the compromise of the company’s proprietary technology, business interests and overall mission. </w:t>
-            </w:r>
-            <w:r>
-              <w:t>This taught me how to conduct myself with a high level of integrity and professionalis</w:t>
-            </w:r>
-            <w:r>
-              <w:t xml:space="preserve">m. </w:t>
-            </w:r>
-            <w:r>
-              <w:t xml:space="preserve">Safety played a big role in </w:t>
-            </w:r>
-            <w:r>
-              <w:t>my</w:t>
-            </w:r>
-            <w:r>
-              <w:t xml:space="preserve"> conduct at the </w:t>
-            </w:r>
-            <w:r>
-              <w:t>company,</w:t>
-            </w:r>
-            <w:r>
-              <w:t xml:space="preserve"> and I was accountable for ensuring the safety of others. This included the safe handling of equipment and materials</w:t>
-            </w:r>
-            <w:r>
-              <w:t xml:space="preserve"> and </w:t>
-            </w:r>
-            <w:r>
-              <w:t xml:space="preserve">compliance with </w:t>
-            </w:r>
-            <w:r>
-              <w:t>workplace</w:t>
-            </w:r>
-            <w:r>
-              <w:t xml:space="preserve"> health and safety prot</w:t>
-            </w:r>
-            <w:r>
-              <w:t xml:space="preserve">ocols. </w:t>
-            </w:r>
-            <w:r>
-              <w:t>As part of my orientation, I was trained by the security team to understand cyber vulnerabilities entailed with my work laptop</w:t>
-            </w:r>
-            <w:r>
-              <w:t xml:space="preserve"> and digital assets. </w:t>
-            </w:r>
-            <w:r>
-              <w:t xml:space="preserve">This outlined the importance of data security, extending the concept of intellectual property and the rights and protection beyond physical assets. </w:t>
-            </w:r>
-            <w:r>
-              <w:t xml:space="preserve">I was able to understand that a breach could lead to serious consequences to the company’s operations, potentially national security and my own employment. </w:t>
-            </w:r>
-            <w:r>
-              <w:t xml:space="preserve">These experiences emphasised the principles of ethical conduct, professional accountability, and the </w:t>
-            </w:r>
-            <w:r>
-              <w:t>safeguarding</w:t>
-            </w:r>
-            <w:r>
-              <w:t xml:space="preserve"> of intellectual property in engineering, particular</w:t>
-            </w:r>
-            <w:r>
-              <w:t>ly</w:t>
-            </w:r>
-            <w:r>
-              <w:t xml:space="preserve"> </w:t>
-            </w:r>
-            <w:r>
-              <w:t xml:space="preserve">in </w:t>
-            </w:r>
-            <w:r>
-              <w:t>defence</w:t>
-            </w:r>
-            <w:r>
-              <w:t xml:space="preserve"> </w:t>
-            </w:r>
-            <w:r>
-              <w:t xml:space="preserve">companies. </w:t>
+              <w:t xml:space="preserve">During my internship, I had the opportunity to design a PCB for the final hardware implementation after successfully completing </w:t>
+            </w:r>
+            <w:r>
+              <w:t>t</w:t>
+            </w:r>
+            <w:r>
+              <w:t xml:space="preserve">he prototype hardware integration testing. Despite this being my first experience with PCB development, I was eager to rise to the challenge, and my supervisors were supportive of my endeavour. </w:t>
+            </w:r>
+          </w:p>
+          <w:p/>
+          <w:p>
+            <w:r>
+              <w:t xml:space="preserve">My task involved identifying and selecting the necessary components for the PCB, a process which required in-depth discussion with my supervisors. We decided to use the layout from the existing Remote Data Acquisition </w:t>
+            </w:r>
+            <w:r>
+              <w:lastRenderedPageBreak/>
+              <w:t xml:space="preserve">Units (RDAU), incorporating CAN chips and optocouplers for BMS relay control. </w:t>
+            </w:r>
+          </w:p>
+          <w:p/>
+          <w:p>
+            <w:r>
+              <w:t xml:space="preserve">To ensure the system would be compliant with the rocket’s maximum internal temperature, I carried out mathematical and physical modelling to analyse the power and thermal profiles of the components and the board’s processor. I leveraged my engineering skills to identify their properties, performance, and safe working limits. I familiarised myself with Altium Designer, a new tool for me, for the PCB design. This involved schematic design, physical layout, creating component libraries, and outputting files for manufacturing. I also explored the use of x-signals, a tool that aids in the creation of differential pairs. </w:t>
+            </w:r>
+          </w:p>
+          <w:p/>
+          <w:p>
+            <w:r>
+              <w:t xml:space="preserve">The culmination of this process was a critical design review presentation I organized for my supervisors. We scrutinized my design choices and calculations, and their feedback led to further refinement of my system. Ultimately, my design received the final approval, a testament to my fluent application of engineering techniques, tools, and resources. </w:t>
+            </w:r>
+          </w:p>
+          <w:p/>
+          <w:p>
+            <w:r>
+              <w:t xml:space="preserve">From this experience, I learned about the selection and application of materials, components, and systems relevant to the project. I successfully applied a wide range of engineering tools for analysis, simulation, visualization, synthesis and design. Moreover, I practiced the presentation and validation of my work in a professional environment, gaining insights on the role of quality management systems and the culture of continuous improvement. </w:t>
             </w:r>
           </w:p>
         </w:tc>
@@ -4463,14 +3483,42 @@
               <w:rPr>
                 <w:b/>
                 <w:bCs/>
-              </w:rPr>
-            </w:pPr>
-            <w:r>
-              <w:rPr>
-                <w:b/>
-                <w:bCs/>
-              </w:rPr>
-              <w:t xml:space="preserve">3.1 Ethical conduct and professional accountability. </w:t>
+                <w:highlight w:val="yellow"/>
+              </w:rPr>
+            </w:pPr>
+            <w:r>
+              <w:rPr>
+                <w:b/>
+                <w:bCs/>
+                <w:highlight w:val="yellow"/>
+              </w:rPr>
+              <w:lastRenderedPageBreak/>
+              <w:t xml:space="preserve">2.2 Fluent application of engineering techniques, tools and resources </w:t>
+            </w:r>
+          </w:p>
+          <w:p>
+            <w:pPr>
+              <w:rPr>
+                <w:b/>
+                <w:bCs/>
+                <w:highlight w:val="yellow"/>
+              </w:rPr>
+            </w:pPr>
+          </w:p>
+          <w:p>
+            <w:pPr>
+              <w:rPr>
+                <w:b/>
+                <w:bCs/>
+              </w:rPr>
+            </w:pPr>
+            <w:r>
+              <w:rPr>
+                <w:b/>
+                <w:bCs/>
+                <w:highlight w:val="yellow"/>
+              </w:rPr>
+              <w:t>- Added STARL framework</w:t>
             </w:r>
           </w:p>
         </w:tc>
@@ -4482,62 +3530,35 @@
           </w:tcPr>
           <w:p>
             <w:r>
-              <w:t xml:space="preserve">At the onset of my work </w:t>
-            </w:r>
-            <w:r>
-              <w:t>experience,</w:t>
-            </w:r>
-            <w:r>
-              <w:t xml:space="preserve"> I as required to understand the data and system specifications integral to the aerospace design process at the company. I was taught to access and </w:t>
-            </w:r>
-            <w:r>
-              <w:t>utilize</w:t>
-            </w:r>
-            <w:r>
-              <w:t xml:space="preserve"> the company’s extensive database of information which required professional management and effective utilization. </w:t>
-            </w:r>
-            <w:r>
-              <w:t xml:space="preserve">I started this venture by familiarising myself with their structured system of information, analysing and mastering the use of indexes, bibliographic databases and other search methods for locating and utilizing relevant information effectively. </w:t>
-            </w:r>
-            <w:r>
-              <w:t xml:space="preserve">This was a critical tool for me to learn that allowed to me access, systematically search, </w:t>
-            </w:r>
-            <w:r>
-              <w:t>analyse</w:t>
-            </w:r>
-            <w:r>
-              <w:t xml:space="preserve"> and evaluate various works and data stored within the company’s database. </w:t>
-            </w:r>
-            <w:r>
-              <w:t xml:space="preserve">As a part of my on-boarding, I was assigned a comprehensive reading list that consisted of a wide array of documents, including proprietary company reports, industry research and NASA documentation. </w:t>
-            </w:r>
-            <w:r>
-              <w:t xml:space="preserve">NASA’s </w:t>
+              <w:t xml:space="preserve">During my internship, I had the opportunity to organize and participate in a critical design review of my PCB design with my supervisors and other avionics engineers. This was an avenue to present my work, receive feedback, and evaluate the design within a wide spectrum of contextual factors impacting the engineering discipline. </w:t>
+            </w:r>
+          </w:p>
+          <w:p/>
+          <w:p>
+            <w:r>
+              <w:t xml:space="preserve">In the review, I demonstrated the systematic principles of engineering design that guided my PCB design. I gave a detailed explanation of my choice of components, their physical layout, and the design trade-offs considered for Electromagnetic Interference (EMI) and Electrostatic Discharge (ESD) protection. This design review meeting was akin to a product pitch to my supervisors, enabling me to showcase the potential interactions between the PCB system and its end-users from a commercial perspective. I was also required to explain how my design conformed to Australian aerospace standards and regulations. </w:t>
+            </w:r>
+          </w:p>
+          <w:p/>
+          <w:p>
+            <w:r>
+              <w:t>From a human factors perspective, I delved into the ease of installation, maintenance, and user interaction with my device, as well as the safety of the device as a mission-critical system. Further, I took into consideration the roles and capabilities of our technicians and PCB manufacturer who would fabricate, instal</w:t>
+            </w:r>
+            <w:r>
+              <w:t>l</w:t>
+            </w:r>
+            <w:r>
+              <w:t xml:space="preserve">, and maintain the PCB. </w:t>
+            </w:r>
+          </w:p>
+          <w:p/>
+          <w:p>
+            <w:r>
+              <w:t xml:space="preserve">The feedback I received from my co-workers was invaluable. They highlighted areas for improvement and enhancement that I hadn’t previously considered. This feedback and the collective expertise present in </w:t>
             </w:r>
             <w:r>
               <w:lastRenderedPageBreak/>
-              <w:t xml:space="preserve">documentation served as a benchmark for understanding the high standards of research applied to the company’s system development. </w:t>
-            </w:r>
-            <w:r>
-              <w:t>Critically assessing the accuracy, reliability and authenticity of the information in these documents was an essential aspect of my work. This critical analysis aided me in ensuring that the data used in the company’s design processes were both technically accurate, relevant and reliabl</w:t>
-            </w:r>
-            <w:r>
-              <w:t>e</w:t>
-            </w:r>
-            <w:r>
-              <w:t xml:space="preserve">. This allowed me to maintain the high standards of engineering upheld by the company. </w:t>
-            </w:r>
-            <w:r>
-              <w:t xml:space="preserve">I was able to learn the common document identification, tracking and control procedures adhered to by the company, which taught me about the company’s approach to efficient information management whilst allowing for easy access to relevant documents and maintaining their confidentiality. </w:t>
-            </w:r>
-            <w:r>
-              <w:t xml:space="preserve">This experience enhanced my skills in the professional use and management of information. It helped me achieve a comprehensive understanding of the importance of managing and using information correctly. This was especially important in </w:t>
-            </w:r>
-            <w:r>
-              <w:t xml:space="preserve">such a </w:t>
-            </w:r>
-            <w:r>
-              <w:t xml:space="preserve">complex and highly technical field as the aerospace industry. </w:t>
+              <w:t xml:space="preserve">the room underlined the significance of collaboration and review in the engineering design process. The successful design review demonstrated my understanding of systematic principles of engineering design, international engineering practice, the principles of human factors, business management fundamentals, and the roles and capabilities of the engineering workforce. </w:t>
             </w:r>
           </w:p>
         </w:tc>
@@ -4550,15 +3571,42 @@
               <w:rPr>
                 <w:b/>
                 <w:bCs/>
-              </w:rPr>
-            </w:pPr>
-            <w:r>
-              <w:rPr>
-                <w:b/>
-                <w:bCs/>
+                <w:highlight w:val="yellow"/>
+              </w:rPr>
+            </w:pPr>
+            <w:r>
+              <w:rPr>
+                <w:b/>
+                <w:bCs/>
+                <w:highlight w:val="yellow"/>
               </w:rPr>
               <w:lastRenderedPageBreak/>
-              <w:t>3.4 Professional use and management of information.</w:t>
+              <w:t xml:space="preserve">1.5 Knowledge of engineering design practice and contextual factors impacting the engineering discipline </w:t>
+            </w:r>
+          </w:p>
+          <w:p>
+            <w:pPr>
+              <w:rPr>
+                <w:b/>
+                <w:bCs/>
+                <w:highlight w:val="yellow"/>
+              </w:rPr>
+            </w:pPr>
+          </w:p>
+          <w:p>
+            <w:pPr>
+              <w:rPr>
+                <w:b/>
+                <w:bCs/>
+              </w:rPr>
+            </w:pPr>
+            <w:r>
+              <w:rPr>
+                <w:b/>
+                <w:bCs/>
+                <w:highlight w:val="yellow"/>
+              </w:rPr>
+              <w:t>- Added DEEP framework</w:t>
             </w:r>
           </w:p>
         </w:tc>
@@ -4570,76 +3618,46 @@
           </w:tcPr>
           <w:p>
             <w:r>
-              <w:t xml:space="preserve">A critical area where I was able to develop my understanding of team dynamics and leadership during my work experience was taking part in code reviews and setting </w:t>
-            </w:r>
-            <w:r>
-              <w:t>KPIs</w:t>
-            </w:r>
-            <w:r>
-              <w:t xml:space="preserve"> </w:t>
-            </w:r>
-            <w:r>
-              <w:t xml:space="preserve">for the first time. </w:t>
-            </w:r>
-            <w:r>
-              <w:t xml:space="preserve">Code reviews were an enlightening opportunity to grasp the nuances of teamwork </w:t>
-            </w:r>
-            <w:r>
-              <w:t>and</w:t>
-            </w:r>
-            <w:r>
-              <w:t xml:space="preserve"> the importance of diverse perspectives</w:t>
-            </w:r>
-            <w:r>
-              <w:t xml:space="preserve">. The team members would discuss and dissect multiple lines of code and I observed the interaction between advanced software engineers and their unique viewpoints. </w:t>
-            </w:r>
-            <w:r>
-              <w:t xml:space="preserve">The experience helped me learn how to function as an effective member of a multidisciplinary and multicultural team, and I was able to learn to appreciate alternative technical viewpoints. </w:t>
-            </w:r>
-            <w:r>
-              <w:t xml:space="preserve">I realised how important diverse viewpoints were in developing a more robust and refined final code which accentuated the fundamental principles and importance of team dynamics. </w:t>
-            </w:r>
-            <w:r>
-              <w:t>I was also involved in setting KPIs which were quarterly goals based on the department’s broader goals. This required diligent planning, execution and monitoring.</w:t>
-            </w:r>
-            <w:r>
-              <w:t xml:space="preserve"> In doing this I was entrusted a sense of leadership within the team as I was responsible for setting KPIs that were manageable and would earn me the trust and confidence of my colleagues. </w:t>
-            </w:r>
-            <w:r>
-              <w:t xml:space="preserve">I learned how to confidently pursue expert assistance and professional advice to make informed decisions regarding my capabilities, which in turn enhanced my team’s collective performance. </w:t>
-            </w:r>
-            <w:r>
-              <w:t xml:space="preserve">Watching my supervisor organize the team’s KPIs was insightful from a leadership perspective as I learned that leadership is not just about taking control but also about </w:t>
-            </w:r>
-            <w:r>
-              <w:t>providing</w:t>
-            </w:r>
-            <w:r>
-              <w:t xml:space="preserve"> opportunities for others to contribute and excel. </w:t>
-            </w:r>
-            <w:r>
-              <w:t xml:space="preserve">This was a very practical lesson in showing me how to balance leadership with team </w:t>
-            </w:r>
-            <w:r>
-              <w:t>membership and</w:t>
-            </w:r>
-            <w:r>
-              <w:t xml:space="preserve"> gave me a valuable perspective about the fundamentals of effective team </w:t>
-            </w:r>
-            <w:r>
-              <w:t>dynamics</w:t>
-            </w:r>
-            <w:r>
-              <w:t xml:space="preserve"> and leadership. </w:t>
-            </w:r>
-            <w:r>
-              <w:t xml:space="preserve">My experience in code reviews and KPI setting during my work experience was </w:t>
-            </w:r>
-            <w:r>
-              <w:t>instrumental</w:t>
-            </w:r>
-            <w:r>
-              <w:t xml:space="preserve"> in enhancing my team membership and leadership skills. The insights and competencies I gained during these processes will undoubtedly serve me well in my future engineering career. </w:t>
+              <w:t xml:space="preserve">Following the submission of my PCB design to the manufacturer, I was assigned the task of developing a 3D enclosure for the PCB. The design tool of choice was a cloud-based 3D CAD platform named OnShape. My prior experience with CAD was limited to hobbyist 3D printing, and creating an aerospace-compliant robust enclosure was a more sophisticated endeavour. </w:t>
+            </w:r>
+          </w:p>
+          <w:p/>
+          <w:p>
+            <w:r>
+              <w:t xml:space="preserve">The challenge was to proficiently apply technical skills in mechanical design and enclosure fabrication, thereby expanding my engineering competencies. My objectives involved gaining a deep understanding of OnShape and learning the principles of mechanical design and material properties for the creation of a functional and durable aerospace-grade enclosure. </w:t>
+            </w:r>
+          </w:p>
+          <w:p/>
+          <w:p>
+            <w:r>
+              <w:t>I embarked on a rigorous learning process, starting from fundamental sketching and extruding tasks in OnShape to eventually mastering advanced features such as counter-bore holes, threading, and creating assembles. I supplemented this learning with guidance from mechanical engineers and a study of material properties and mechanical design principles. Critical considerations included the mechanical strength of the enclosure, ease of assembly, a</w:t>
+            </w:r>
+            <w:r>
+              <w:t>n</w:t>
+            </w:r>
+            <w:r>
+              <w:t xml:space="preserve">d a stack configuration implementation. </w:t>
+            </w:r>
+          </w:p>
+          <w:p/>
+          <w:p>
+            <w:r>
+              <w:t xml:space="preserve">The outcome was a custom-made enclosure precisely suited to my PCB’s dimensions and requirements. </w:t>
+            </w:r>
+            <w:r>
+              <w:t xml:space="preserve">Learning this software and the fundamentals of 3D modelling enabled me to apply advanced technical knowledge within this specialist domain of the engineering discipline </w:t>
+            </w:r>
+            <w:r>
+              <w:t>proficiently</w:t>
+            </w:r>
+            <w:r>
+              <w:t xml:space="preserve">. This experience has not only deepened my understanding of CAD and mechanical </w:t>
+            </w:r>
+            <w:r>
+              <w:t>design but</w:t>
+            </w:r>
+            <w:r>
+              <w:t xml:space="preserve"> has also underscored the essential role of in-depth knowledge in engineering disciplines. </w:t>
             </w:r>
           </w:p>
         </w:tc>
@@ -4652,14 +3670,42 @@
               <w:rPr>
                 <w:b/>
                 <w:bCs/>
-              </w:rPr>
-            </w:pPr>
-            <w:r>
-              <w:rPr>
-                <w:b/>
-                <w:bCs/>
-              </w:rPr>
-              <w:t xml:space="preserve">3.6 Effective team membership and team leadership. </w:t>
+                <w:highlight w:val="yellow"/>
+              </w:rPr>
+            </w:pPr>
+            <w:r>
+              <w:rPr>
+                <w:b/>
+                <w:bCs/>
+                <w:highlight w:val="yellow"/>
+              </w:rPr>
+              <w:t>1.3 In-depth understanding of specialist bodies of knowledge within the engineering discipline</w:t>
+            </w:r>
+          </w:p>
+          <w:p>
+            <w:pPr>
+              <w:rPr>
+                <w:b/>
+                <w:bCs/>
+                <w:highlight w:val="yellow"/>
+              </w:rPr>
+            </w:pPr>
+          </w:p>
+          <w:p>
+            <w:pPr>
+              <w:rPr>
+                <w:b/>
+                <w:bCs/>
+                <w:highlight w:val="yellow"/>
+              </w:rPr>
+            </w:pPr>
+            <w:r>
+              <w:rPr>
+                <w:b/>
+                <w:bCs/>
+                <w:highlight w:val="yellow"/>
+              </w:rPr>
+              <w:t>- Added STARL framework</w:t>
             </w:r>
           </w:p>
         </w:tc>
@@ -4671,83 +3717,194 @@
           </w:tcPr>
           <w:p>
             <w:r>
-              <w:t xml:space="preserve">During my work experience at Gilmour Space Technologies, </w:t>
-            </w:r>
-            <w:r>
-              <w:t xml:space="preserve">I had the opportunity to immerse myself in various aspects of the company’s operations and culture. </w:t>
-            </w:r>
-            <w:r>
-              <w:t xml:space="preserve">I became deeply involved in daily stand-up sessions, weekly sprints, team meetings, code reviews and KPI planning. </w:t>
-            </w:r>
-            <w:r>
-              <w:t xml:space="preserve">The practical experiences provided me with a deep understanding of the </w:t>
-            </w:r>
-            <w:r>
+              <w:t xml:space="preserve">Post the design and fabrication of the enclosures during my internship, I was tasked with assembling them alongside experienced electrical technicians. </w:t>
+            </w:r>
+          </w:p>
+          <w:p/>
+          <w:p>
+            <w:r>
+              <w:t xml:space="preserve">The challenge was to apply theoretical knowledge and engineering principles in a hands-on assembly process, bridging the gap between design and practical implementation. </w:t>
+            </w:r>
+          </w:p>
+          <w:p/>
+          <w:p>
+            <w:r>
+              <w:t>While working with the technicians, I actively engaged in the assembly of the enclosures. I applied my understanding of engineering fundamentals and physical principles to systematically investigate and interpret the design. A specific issue arose during the assembly process – a gasket between the enclosure stacks was not fitting correctly. Instead of relying</w:t>
+            </w:r>
+            <w:r>
+              <w:t xml:space="preserve"> </w:t>
+            </w:r>
+            <w:r>
+              <w:t xml:space="preserve">solely </w:t>
+            </w:r>
+            <w:r>
+              <w:t xml:space="preserve">on the technicians, I took the lead in critically examining the problem. Using my knowledge of material sciences and electromagnetic theory, I proposed a solution to make the gasket groove deeper and wider. </w:t>
+            </w:r>
+          </w:p>
+          <w:p/>
+          <w:p>
+            <w:r>
+              <w:t xml:space="preserve">My proposal was successfully implemented, resolving the assembly issue. </w:t>
+            </w:r>
+            <w:r>
+              <w:t xml:space="preserve">This hands-on feedback provided invaluable insights about practical realities of manufacturing and assembly, highlighting the need for robust, assembly-friendly designs. </w:t>
+            </w:r>
+          </w:p>
+          <w:p/>
+          <w:p>
+            <w:r>
+              <w:t xml:space="preserve">This experience underlined the significance of engaging with the engineering discipline at a phenomenological level. It reinforced the importance of combining theoretical knowledge with practical engineer, iterating design based on hands-on feedback, and using scientific and engineering fundamentals to solve complex problems. It made me a better engineer, capable of creating more practical and robust designs in the future. </w:t>
+            </w:r>
+          </w:p>
+        </w:tc>
+        <w:tc>
+          <w:tcPr>
+            <w:tcW w:w="2075" w:type="dxa"/>
+          </w:tcPr>
+          <w:p>
+            <w:pPr>
+              <w:pStyle w:val="ListParagraph"/>
+              <w:numPr>
+                <w:ilvl w:val="1"/>
+                <w:numId w:val="5"/>
+              </w:numPr>
+              <w:rPr>
+                <w:b/>
+                <w:bCs/>
+                <w:highlight w:val="yellow"/>
+              </w:rPr>
+            </w:pPr>
+            <w:r>
+              <w:rPr>
+                <w:b/>
+                <w:bCs/>
+                <w:highlight w:val="yellow"/>
+              </w:rPr>
               <w:lastRenderedPageBreak/>
-              <w:t xml:space="preserve">inner workings of the organisation and the roles of various engineering departments. This multidimensional understanding was complemented by valuable insights into leadership, teamwork, and the importance of respecting and fostering multicultural and multidisciplinary perspectives. </w:t>
-            </w:r>
-            <w:r>
-              <w:t xml:space="preserve">The company-wide quarterly update meetings were instrumental in providing a broad business and project management perspective. </w:t>
-            </w:r>
-            <w:r>
-              <w:t>By having the opportunity to hear each department’s contribution and how they fit into the broader organization</w:t>
-            </w:r>
-            <w:r>
-              <w:t>’s</w:t>
-            </w:r>
-            <w:r>
-              <w:t xml:space="preserve"> goal</w:t>
-            </w:r>
-            <w:r>
-              <w:t>s,</w:t>
-            </w:r>
-            <w:r>
-              <w:t xml:space="preserve"> I was able to appreciate the strategic </w:t>
-            </w:r>
-            <w:r>
-              <w:t>alignment</w:t>
-            </w:r>
-            <w:r>
-              <w:t xml:space="preserve"> of our individual engineering projects. </w:t>
-            </w:r>
-            <w:r>
-              <w:t xml:space="preserve">I was able to gain insights </w:t>
-            </w:r>
-            <w:r>
-              <w:t xml:space="preserve">into the safety measures and risk management strategies at the foundation of the </w:t>
-            </w:r>
-            <w:r>
-              <w:t>company’s</w:t>
-            </w:r>
-            <w:r>
-              <w:t xml:space="preserve"> commitment to sustainable and responsible engineering. </w:t>
-            </w:r>
-            <w:r>
-              <w:t xml:space="preserve">I was deeply influenced by the ethical conduct, confidentiality and intellectual property within the company. My first experience with a non-disclosure agreement really helped me to understand the importance and seriousness of my responsibilities </w:t>
-            </w:r>
-            <w:r>
-              <w:t xml:space="preserve">within my role. </w:t>
-            </w:r>
-            <w:r>
-              <w:t>This experience assisted me in grasping the importance o</w:t>
-            </w:r>
-            <w:r>
-              <w:t>f</w:t>
-            </w:r>
-            <w:r>
-              <w:t xml:space="preserve"> maintaining high levels of integrity and professionalism within the engineering and defence sector. </w:t>
-            </w:r>
-            <w:r>
-              <w:t xml:space="preserve">My experience also enhanced </w:t>
-            </w:r>
-            <w:r>
-              <w:t>m</w:t>
-            </w:r>
-            <w:r>
-              <w:t xml:space="preserve">y skills with professional information use and management. Having an extensive database of information at my disposal taught me to become proficient in locating, analysing, and utilizing data effectively. This gave me a practical lesson in critical analysis and information management. </w:t>
-            </w:r>
-            <w:r>
-              <w:t xml:space="preserve">Participating in code reviews and KPI planning allowed me to comprehend the intricacies of team dynamics and offered me the opportunity to grow as a team member and a leader. Through these experiences I was able to learn the value of diverse viewpoints and the importance of taking the initiative and fulfilling leadership roles. My work experience at Gilmour Space Technologies was incredibly enriching as it provided me with a comprehensive understanding of the various facets of working in an engineering organization. This includes teamwork, leadership, ethical conduct and effective information management. The insights and skills that I have gained from these experiences have been instrumental to developing my foundation as a professional engineer. </w:t>
+              <w:t xml:space="preserve">Comprehensive, </w:t>
+            </w:r>
+            <w:r>
+              <w:rPr>
+                <w:b/>
+                <w:bCs/>
+                <w:highlight w:val="yellow"/>
+              </w:rPr>
+              <w:t>theory-based</w:t>
+            </w:r>
+            <w:r>
+              <w:rPr>
+                <w:b/>
+                <w:bCs/>
+                <w:highlight w:val="yellow"/>
+              </w:rPr>
+              <w:t xml:space="preserve"> understanding of the underpinning natural and </w:t>
+            </w:r>
+            <w:r>
+              <w:rPr>
+                <w:b/>
+                <w:bCs/>
+                <w:highlight w:val="yellow"/>
+              </w:rPr>
+              <w:t>physical</w:t>
+            </w:r>
+            <w:r>
+              <w:rPr>
+                <w:b/>
+                <w:bCs/>
+                <w:highlight w:val="yellow"/>
+              </w:rPr>
+              <w:t xml:space="preserve"> sciences and the engineering fundamentals applicable to the engineering discipline. </w:t>
+            </w:r>
+          </w:p>
+          <w:p>
+            <w:pPr>
+              <w:rPr>
+                <w:b/>
+                <w:bCs/>
+                <w:highlight w:val="yellow"/>
+              </w:rPr>
+            </w:pPr>
+          </w:p>
+          <w:p>
+            <w:pPr>
+              <w:rPr>
+                <w:b/>
+                <w:bCs/>
+                <w:highlight w:val="yellow"/>
+              </w:rPr>
+            </w:pPr>
+            <w:r>
+              <w:rPr>
+                <w:b/>
+                <w:bCs/>
+                <w:highlight w:val="yellow"/>
+              </w:rPr>
+              <w:lastRenderedPageBreak/>
+              <w:t xml:space="preserve">- Specific examples of how I met the competency. </w:t>
+            </w:r>
+          </w:p>
+        </w:tc>
+      </w:tr>
+      <w:tr>
+        <w:tc>
+          <w:tcPr>
+            <w:tcW w:w="6941" w:type="dxa"/>
+          </w:tcPr>
+          <w:p>
+            <w:r>
+              <w:lastRenderedPageBreak/>
+              <w:t xml:space="preserve">During my work experience at Gilmour Space </w:t>
+            </w:r>
+            <w:r>
+              <w:t>Technologies,</w:t>
+            </w:r>
+            <w:r>
+              <w:t xml:space="preserve"> I was granted the opportunity to delve deep into the engineering discipline. From developing a software prototype to producing a final hardware product, my journey was filled with a series of learning opportunities, challenges and growth. </w:t>
+            </w:r>
+            <w:r>
+              <w:t>During the integration testing with my hardware prototype, I was able to ensure effective communication between a microcontroller and a propulsion battery</w:t>
+            </w:r>
+            <w:r>
+              <w:t>.</w:t>
+            </w:r>
+            <w:r>
+              <w:t xml:space="preserve"> </w:t>
+            </w:r>
+            <w:r>
+              <w:t xml:space="preserve">This was thanks to a comprehensive evaluation of the latest advancements in microcontrollers. </w:t>
+            </w:r>
+            <w:r>
+              <w:t>The process highlighted the value of interdisciplinary collaboration as I worked closely with propulsion engineers. Designing the PCB for the final product was a challenging task that required mastering Altium Designe</w:t>
+            </w:r>
+            <w:r>
+              <w:t>r</w:t>
+            </w:r>
+            <w:r>
+              <w:t xml:space="preserve">, an industry-level software. </w:t>
+            </w:r>
+            <w:r>
+              <w:t xml:space="preserve">This process involved careful component selection, layout design and electrical / thermal performance analysis. </w:t>
+            </w:r>
+            <w:r>
+              <w:t xml:space="preserve">The critical design review meetings with my supervisors and fellow </w:t>
+            </w:r>
+            <w:r>
+              <w:t>avionics</w:t>
+            </w:r>
+            <w:r>
+              <w:t xml:space="preserve"> engineers enhanced the final hardware design and underlined the importance of </w:t>
+            </w:r>
+            <w:r>
+              <w:t>teamwork</w:t>
+            </w:r>
+            <w:r>
+              <w:t xml:space="preserve"> and communication in engineering. To create a robust enclosure for the PCB, I explored 3D modelling using OnShape which expanded my engineering competencies. The assembly of the enclosures offered practical insights and highlighted the importance of an iterative approach in engineering design. Conclusively, my experience at Gilmour Space Technologies was a journey of continual learning, proactive engagement, and iterative design in the engineering discipline, equipping me with invaluable skills for my future engineering </w:t>
+            </w:r>
+            <w:r>
+              <w:t>endeavours</w:t>
+            </w:r>
+            <w:r>
+              <w:t xml:space="preserve">. </w:t>
             </w:r>
           </w:p>
         </w:tc>
@@ -4767,7 +3924,6 @@
                 <w:b/>
                 <w:bCs/>
               </w:rPr>
-              <w:lastRenderedPageBreak/>
               <w:t>Conclusion</w:t>
             </w:r>
           </w:p>
@@ -4776,7 +3932,1102 @@
     </w:tbl>
     <w:p>
       <w:r>
-        <w:t>Word count: 1946</w:t>
+        <w:t xml:space="preserve">Word Count </w:t>
+      </w:r>
+      <w:r>
+        <w:t>1925</w:t>
+      </w:r>
+    </w:p>
+    <w:tbl>
+      <w:tblPr>
+        <w:tblStyle w:val="TableGrid"/>
+        <w:tblW w:w="9025" w:type="dxa"/>
+        <w:tblLook w:val="04A0" w:firstRow="1" w:lastRow="0" w:firstColumn="1" w:lastColumn="0" w:noHBand="0" w:noVBand="1"/>
+      </w:tblPr>
+      <w:tblGrid>
+        <w:gridCol w:w="4512"/>
+        <w:gridCol w:w="4513"/>
+      </w:tblGrid>
+      <w:tr>
+        <w:trPr>
+          <w:trHeight w:val="267"/>
+        </w:trPr>
+        <w:tc>
+          <w:tcPr>
+            <w:tcW w:w="9025" w:type="dxa"/>
+            <w:gridSpan w:val="2"/>
+          </w:tcPr>
+          <w:p>
+            <w:bookmarkStart w:id="7" w:name="_Hlk137689769"/>
+            <w:r>
+              <w:t>Professional Report #3: Meetings, code-reviews and KPI planning</w:t>
+            </w:r>
+          </w:p>
+        </w:tc>
+      </w:tr>
+      <w:tr>
+        <w:trPr>
+          <w:trHeight w:val="267"/>
+        </w:trPr>
+        <w:tc>
+          <w:tcPr>
+            <w:tcW w:w="4512" w:type="dxa"/>
+          </w:tcPr>
+          <w:p>
+            <w:r>
+              <w:t>Organization</w:t>
+            </w:r>
+          </w:p>
+        </w:tc>
+        <w:tc>
+          <w:tcPr>
+            <w:tcW w:w="4512" w:type="dxa"/>
+          </w:tcPr>
+          <w:p>
+            <w:r>
+              <w:t>Gilmour</w:t>
+            </w:r>
+            <w:r>
+              <w:t xml:space="preserve"> Space Technologies</w:t>
+            </w:r>
+          </w:p>
+        </w:tc>
+      </w:tr>
+      <w:tr>
+        <w:trPr>
+          <w:trHeight w:val="341"/>
+        </w:trPr>
+        <w:tc>
+          <w:tcPr>
+            <w:tcW w:w="4512" w:type="dxa"/>
+          </w:tcPr>
+          <w:p>
+            <w:r>
+              <w:t>Location</w:t>
+            </w:r>
+          </w:p>
+        </w:tc>
+        <w:tc>
+          <w:tcPr>
+            <w:tcW w:w="4512" w:type="dxa"/>
+          </w:tcPr>
+          <w:p>
+            <w:r>
+              <w:t>5-Mellennium CCT, Helensvale,</w:t>
+            </w:r>
+          </w:p>
+        </w:tc>
+      </w:tr>
+      <w:tr>
+        <w:trPr>
+          <w:trHeight w:val="275"/>
+        </w:trPr>
+        <w:tc>
+          <w:tcPr>
+            <w:tcW w:w="4512" w:type="dxa"/>
+          </w:tcPr>
+          <w:p>
+            <w:r>
+              <w:t>Supervisor</w:t>
+            </w:r>
+          </w:p>
+        </w:tc>
+        <w:tc>
+          <w:tcPr>
+            <w:tcW w:w="4512" w:type="dxa"/>
+          </w:tcPr>
+          <w:p>
+            <w:r>
+              <w:t>Mr. Alex Forward</w:t>
+            </w:r>
+          </w:p>
+        </w:tc>
+      </w:tr>
+      <w:tr>
+        <w:trPr>
+          <w:trHeight w:val="275"/>
+        </w:trPr>
+        <w:tc>
+          <w:tcPr>
+            <w:tcW w:w="4512" w:type="dxa"/>
+          </w:tcPr>
+          <w:p>
+            <w:r>
+              <w:t>Dates</w:t>
+            </w:r>
+          </w:p>
+        </w:tc>
+        <w:tc>
+          <w:tcPr>
+            <w:tcW w:w="4512" w:type="dxa"/>
+          </w:tcPr>
+          <w:p>
+            <w:r>
+              <w:t>21/11/2022 – 24/2/2023</w:t>
+            </w:r>
+          </w:p>
+        </w:tc>
+      </w:tr>
+      <w:tr>
+        <w:trPr>
+          <w:trHeight w:val="275"/>
+        </w:trPr>
+        <w:tc>
+          <w:tcPr>
+            <w:tcW w:w="4512" w:type="dxa"/>
+          </w:tcPr>
+          <w:p>
+            <w:r>
+              <w:t>Title/Role</w:t>
+            </w:r>
+          </w:p>
+        </w:tc>
+        <w:tc>
+          <w:tcPr>
+            <w:tcW w:w="4512" w:type="dxa"/>
+          </w:tcPr>
+          <w:p>
+            <w:r>
+              <w:t>Avionics Engineer Intern</w:t>
+            </w:r>
+          </w:p>
+        </w:tc>
+      </w:tr>
+      <w:tr>
+        <w:trPr>
+          <w:trHeight w:val="275"/>
+        </w:trPr>
+        <w:tc>
+          <w:tcPr>
+            <w:tcW w:w="4512" w:type="dxa"/>
+          </w:tcPr>
+          <w:p>
+            <w:r>
+              <w:t>Category</w:t>
+            </w:r>
+          </w:p>
+        </w:tc>
+        <w:tc>
+          <w:tcPr>
+            <w:tcW w:w="4512" w:type="dxa"/>
+          </w:tcPr>
+          <w:p>
+            <w:r>
+              <w:t>A</w:t>
+            </w:r>
+          </w:p>
+        </w:tc>
+      </w:tr>
+    </w:tbl>
+    <w:p/>
+    <w:tbl>
+      <w:tblPr>
+        <w:tblStyle w:val="TableGrid"/>
+        <w:tblW w:w="0" w:type="auto"/>
+        <w:tblLook w:val="04A0" w:firstRow="1" w:lastRow="0" w:firstColumn="1" w:lastColumn="0" w:noHBand="0" w:noVBand="1"/>
+      </w:tblPr>
+      <w:tblGrid>
+        <w:gridCol w:w="6941"/>
+        <w:gridCol w:w="2075"/>
+      </w:tblGrid>
+      <w:tr>
+        <w:tc>
+          <w:tcPr>
+            <w:tcW w:w="6941" w:type="dxa"/>
+          </w:tcPr>
+          <w:bookmarkEnd w:id="7"/>
+          <w:p>
+            <w:pPr>
+              <w:rPr>
+                <w:b/>
+                <w:bCs/>
+              </w:rPr>
+            </w:pPr>
+            <w:r>
+              <w:rPr>
+                <w:b/>
+                <w:bCs/>
+              </w:rPr>
+              <w:t xml:space="preserve">Description </w:t>
+            </w:r>
+          </w:p>
+        </w:tc>
+        <w:tc>
+          <w:tcPr>
+            <w:tcW w:w="2075" w:type="dxa"/>
+          </w:tcPr>
+          <w:p>
+            <w:pPr>
+              <w:rPr>
+                <w:b/>
+                <w:bCs/>
+              </w:rPr>
+            </w:pPr>
+            <w:r>
+              <w:rPr>
+                <w:b/>
+                <w:bCs/>
+              </w:rPr>
+              <w:t>Competency Claimed</w:t>
+            </w:r>
+          </w:p>
+        </w:tc>
+      </w:tr>
+      <w:tr>
+        <w:tc>
+          <w:tcPr>
+            <w:tcW w:w="6941" w:type="dxa"/>
+          </w:tcPr>
+          <w:p>
+            <w:r>
+              <w:t xml:space="preserve">During my work experience at Gilmour Space </w:t>
+            </w:r>
+            <w:r>
+              <w:t>Technologies,</w:t>
+            </w:r>
+            <w:r>
+              <w:t xml:space="preserve"> I was involved in</w:t>
+            </w:r>
+            <w:r>
+              <w:t xml:space="preserve"> daily stand-up sessions, weekly sprints, weekly team meetings, code </w:t>
+            </w:r>
+            <w:r>
+              <w:lastRenderedPageBreak/>
+              <w:t xml:space="preserve">reviews, </w:t>
+            </w:r>
+            <w:r>
+              <w:t xml:space="preserve">and </w:t>
+            </w:r>
+            <w:r>
+              <w:t>planning</w:t>
+            </w:r>
+            <w:r>
+              <w:t xml:space="preserve"> quarterly </w:t>
+            </w:r>
+            <w:r>
+              <w:t>Key Performance Indicators (</w:t>
+            </w:r>
+            <w:r>
+              <w:t>KP</w:t>
+            </w:r>
+            <w:r>
+              <w:t>Is</w:t>
+            </w:r>
+            <w:r>
+              <w:t>)</w:t>
+            </w:r>
+            <w:r>
+              <w:t>.</w:t>
+            </w:r>
+            <w:r>
+              <w:t xml:space="preserve"> The quarterly company meetings allowed me to achieve a business and management perspective within the company, and the regular team meetings gave me insight into the company’s approach to collaboration and </w:t>
+            </w:r>
+            <w:r>
+              <w:t xml:space="preserve">tools for </w:t>
+            </w:r>
+            <w:r>
+              <w:t xml:space="preserve">managing engineering projects. </w:t>
+            </w:r>
+            <w:r>
+              <w:t xml:space="preserve">The code reviews and KPI setting that I was involved with taught me about leadership, </w:t>
+            </w:r>
+            <w:r>
+              <w:t>teamwork</w:t>
+            </w:r>
+            <w:r>
+              <w:t xml:space="preserve">, and the importance of multidisciplinary and multicultural perspectives. </w:t>
+            </w:r>
+          </w:p>
+        </w:tc>
+        <w:tc>
+          <w:tcPr>
+            <w:tcW w:w="2075" w:type="dxa"/>
+          </w:tcPr>
+          <w:p>
+            <w:pPr>
+              <w:rPr>
+                <w:b/>
+                <w:bCs/>
+              </w:rPr>
+            </w:pPr>
+            <w:r>
+              <w:rPr>
+                <w:b/>
+                <w:bCs/>
+              </w:rPr>
+              <w:lastRenderedPageBreak/>
+              <w:t>Introduction</w:t>
+            </w:r>
+          </w:p>
+        </w:tc>
+      </w:tr>
+      <w:tr>
+        <w:tc>
+          <w:tcPr>
+            <w:tcW w:w="6941" w:type="dxa"/>
+          </w:tcPr>
+          <w:p>
+            <w:r>
+              <w:t xml:space="preserve">During my internship at Gilmour Space Technologies, I had the opportunity to participate in company-wide quarterly update meetings. Here, each engineering department presented their recent work, thereby providing an interdisciplinary understanding of the company’s engineering practices and their approach to sustainable practices. </w:t>
+            </w:r>
+          </w:p>
+          <w:p/>
+          <w:p>
+            <w:r>
+              <w:t>In these meetings, I observed how each department adhered to the standards and codes of practice, as well as legislative and statutory requirements, for their respective projects. One of the most prominent aspects I notice</w:t>
+            </w:r>
+            <w:r>
+              <w:t>d</w:t>
+            </w:r>
+            <w:r>
+              <w:t xml:space="preserve"> was the company’s focus on safety engineering and risk management, particularly for flight critical technology. I also noted their commitment to the social, environmental, and economic principles of sustainable engineering practice. </w:t>
+            </w:r>
+          </w:p>
+          <w:p/>
+          <w:p>
+            <w:pPr>
+              <w:rPr>
+                <w:highlight w:val="green"/>
+              </w:rPr>
+            </w:pPr>
+            <w:r>
+              <w:rPr>
+                <w:highlight w:val="green"/>
+              </w:rPr>
+              <w:t xml:space="preserve">To actively understand the safety measures and risk management, I took the initiative to ask pointed questions during presentations, specifically on safety protocols and contingency plans in the development and testing of rockets. For instance, I asked about the procedures in place to mitigate the risk of launch failures and safety protocols for </w:t>
+            </w:r>
+            <w:r>
+              <w:rPr>
+                <w:highlight w:val="green"/>
+              </w:rPr>
+              <w:t>handling</w:t>
+            </w:r>
+            <w:r>
+              <w:rPr>
+                <w:highlight w:val="green"/>
+              </w:rPr>
+              <w:t xml:space="preserve"> propellants. </w:t>
+            </w:r>
+          </w:p>
+          <w:p>
+            <w:pPr>
+              <w:rPr>
+                <w:highlight w:val="green"/>
+              </w:rPr>
+            </w:pPr>
+          </w:p>
+          <w:p>
+            <w:r>
+              <w:rPr>
+                <w:highlight w:val="green"/>
+              </w:rPr>
+              <w:t xml:space="preserve">In exploring the company’s focus on environmentally friendly and economically feasible practices, I requested information about how materials were sourced and recycled and the strategies for minimising waste during manufacturing. I found that the company was dedicated to sourcing materials responsibly and </w:t>
+            </w:r>
+            <w:r>
+              <w:rPr>
+                <w:highlight w:val="green"/>
+              </w:rPr>
+              <w:t>recycling</w:t>
+            </w:r>
+            <w:r>
+              <w:rPr>
+                <w:highlight w:val="green"/>
+              </w:rPr>
+              <w:t xml:space="preserve"> or </w:t>
+            </w:r>
+            <w:r>
+              <w:rPr>
+                <w:highlight w:val="green"/>
+              </w:rPr>
+              <w:t>reusing</w:t>
+            </w:r>
+            <w:r>
+              <w:rPr>
+                <w:highlight w:val="green"/>
+              </w:rPr>
+              <w:t xml:space="preserve"> waste where possible, such as recycling leftover metal materials form the manufacturing process.</w:t>
+            </w:r>
+            <w:r>
+              <w:t xml:space="preserve"> </w:t>
+            </w:r>
+          </w:p>
+          <w:p/>
+          <w:p>
+            <w:r>
+              <w:t>Moving forward, I a</w:t>
+            </w:r>
+            <w:r>
+              <w:t>i</w:t>
+            </w:r>
+            <w:r>
+              <w:t xml:space="preserve">m to continue applying the principles of sustainable engineering </w:t>
+            </w:r>
+            <w:r>
+              <w:t xml:space="preserve">practice that I learned at Gilmour Space Technologies. I will carry forward the lessons learned regarding adherence to standards and safety practices, as well as the importance of understanding social, environmental, and economic sustainability. Moreover, I plan to incorporate the project management strategies that I observed in future work. </w:t>
+            </w:r>
+          </w:p>
+        </w:tc>
+        <w:tc>
+          <w:tcPr>
+            <w:tcW w:w="2075" w:type="dxa"/>
+          </w:tcPr>
+          <w:p>
+            <w:pPr>
+              <w:rPr>
+                <w:b/>
+                <w:bCs/>
+              </w:rPr>
+            </w:pPr>
+            <w:r>
+              <w:rPr>
+                <w:b/>
+                <w:bCs/>
+                <w:highlight w:val="yellow"/>
+              </w:rPr>
+              <w:t>1.6 Understanding of the scope, principles, norms, accountabilities and bounds of sustainable engineering practice in the specific discipline.</w:t>
+            </w:r>
+            <w:r>
+              <w:rPr>
+                <w:b/>
+                <w:bCs/>
+              </w:rPr>
+              <w:t xml:space="preserve"> </w:t>
+            </w:r>
+          </w:p>
+          <w:p>
+            <w:pPr>
+              <w:rPr>
+                <w:b/>
+                <w:bCs/>
+              </w:rPr>
+            </w:pPr>
+          </w:p>
+          <w:p>
+            <w:pPr>
+              <w:rPr>
+                <w:b/>
+                <w:bCs/>
+              </w:rPr>
+            </w:pPr>
+            <w:r>
+              <w:rPr>
+                <w:b/>
+                <w:bCs/>
+                <w:highlight w:val="yellow"/>
+              </w:rPr>
+              <w:t>- Clearer about my role</w:t>
+            </w:r>
+          </w:p>
+          <w:p>
+            <w:pPr>
+              <w:rPr>
+                <w:b/>
+                <w:bCs/>
+              </w:rPr>
+            </w:pPr>
+          </w:p>
+          <w:p>
+            <w:pPr>
+              <w:rPr>
+                <w:b/>
+                <w:bCs/>
+              </w:rPr>
+            </w:pPr>
+            <w:r>
+              <w:rPr>
+                <w:b/>
+                <w:bCs/>
+                <w:highlight w:val="green"/>
+              </w:rPr>
+              <w:t>- Added specific examples</w:t>
+            </w:r>
+          </w:p>
+        </w:tc>
+      </w:tr>
+      <w:tr>
+        <w:tc>
+          <w:tcPr>
+            <w:tcW w:w="6941" w:type="dxa"/>
+          </w:tcPr>
+          <w:p>
+            <w:r>
+              <w:t>During my internship at Gilmour Space Technologies, I was entrusted with managing my own product as part of our Software and Avionics projects. My responsibilities extended beyond participation in the stand-up meetings, agile sprints, and sprint reviews as I was deeply involved in the active conduct and management of th</w:t>
+            </w:r>
+            <w:r>
+              <w:t xml:space="preserve">e project. </w:t>
+            </w:r>
+          </w:p>
+          <w:p/>
+          <w:p>
+            <w:r>
+              <w:t xml:space="preserve">In applying agile methodologies, I operated both individually and collaboratively, swiftly responding to shifts in priorities across the team and strategically aligning my project to complement broader team goals. Each </w:t>
+            </w:r>
+            <w:r>
+              <w:lastRenderedPageBreak/>
+              <w:t xml:space="preserve">day at the stand-up meetings, I articulated my progress, addressed any blockers, and aligned my daily focus with the team. </w:t>
+            </w:r>
+            <w:r>
+              <w:t xml:space="preserve">This helped optimize our collective and individual outputs. </w:t>
+            </w:r>
+          </w:p>
+          <w:p/>
+          <w:p>
+            <w:r>
+              <w:t xml:space="preserve">I applied project management tools, such as Kan Ban boards, for backlog management and task tracking. Additionally, I used burndown charts to monitor the project’s progression effectively. These tools played a pivotal role in the successful planning and execution of my project. Moreover, during sprint reviews, I took the initiative to realistically assess the effort put into the project, incorporating feedback to adapt strategies and increase project productivity. I was also conscious of the need to integrate business planning and financial management considerations into our strategies, aligning the project with the company’s broader organizational goals. </w:t>
+            </w:r>
+          </w:p>
+          <w:p/>
+          <w:p>
+            <w:r>
+              <w:t>In retrospect, these meetings also allowed me</w:t>
+            </w:r>
+            <w:r>
+              <w:t xml:space="preserve"> </w:t>
+            </w:r>
+            <w:r>
+              <w:t xml:space="preserve">to evaluate the project’s performance within the overall implementation context, identifying areas for improvement. This process honed my skills in applying </w:t>
+            </w:r>
+            <w:r>
+              <w:t>systematic</w:t>
+            </w:r>
+            <w:r>
+              <w:t xml:space="preserve"> approaches to manage engineering projects and encouraged a commitment to continuous improvement in engineering practices. In my future roles, I plan to leverage these valuable experience</w:t>
+            </w:r>
+            <w:r>
+              <w:t>s</w:t>
+            </w:r>
+            <w:r>
+              <w:t xml:space="preserve"> and the skills acquired to manage complex engineering projects more efficiently. </w:t>
+            </w:r>
+          </w:p>
+        </w:tc>
+        <w:tc>
+          <w:tcPr>
+            <w:tcW w:w="2075" w:type="dxa"/>
+          </w:tcPr>
+          <w:p>
+            <w:pPr>
+              <w:rPr>
+                <w:b/>
+                <w:bCs/>
+                <w:highlight w:val="yellow"/>
+              </w:rPr>
+            </w:pPr>
+            <w:r>
+              <w:rPr>
+                <w:b/>
+                <w:bCs/>
+                <w:highlight w:val="yellow"/>
+              </w:rPr>
+              <w:lastRenderedPageBreak/>
+              <w:t xml:space="preserve">2.4 Application of systematic approaches to the conduct and management of engineering projects. </w:t>
+            </w:r>
+          </w:p>
+          <w:p>
+            <w:pPr>
+              <w:rPr>
+                <w:b/>
+                <w:bCs/>
+                <w:highlight w:val="yellow"/>
+              </w:rPr>
+            </w:pPr>
+          </w:p>
+          <w:p>
+            <w:pPr>
+              <w:rPr>
+                <w:b/>
+                <w:bCs/>
+              </w:rPr>
+            </w:pPr>
+            <w:r>
+              <w:rPr>
+                <w:b/>
+                <w:bCs/>
+                <w:highlight w:val="yellow"/>
+              </w:rPr>
+              <w:lastRenderedPageBreak/>
+              <w:t xml:space="preserve">- </w:t>
+            </w:r>
+            <w:r>
+              <w:rPr>
+                <w:b/>
+                <w:bCs/>
+                <w:highlight w:val="yellow"/>
+              </w:rPr>
+              <w:t>Clearer</w:t>
+            </w:r>
+            <w:r>
+              <w:rPr>
+                <w:b/>
+                <w:bCs/>
+                <w:highlight w:val="yellow"/>
+              </w:rPr>
+              <w:t xml:space="preserve"> about example that demonstrates the competence.</w:t>
+            </w:r>
+            <w:r>
+              <w:rPr>
+                <w:b/>
+                <w:bCs/>
+              </w:rPr>
+              <w:t xml:space="preserve"> </w:t>
+            </w:r>
+          </w:p>
+        </w:tc>
+      </w:tr>
+      <w:tr>
+        <w:tc>
+          <w:tcPr>
+            <w:tcW w:w="6941" w:type="dxa"/>
+          </w:tcPr>
+          <w:p>
+            <w:r>
+              <w:lastRenderedPageBreak/>
+              <w:t xml:space="preserve">My work experience within a defence company presented my first encounter with strict confidentiality requirements and the protection of sensitive information, starting with the signing of a non-disclosure agreement. The engineering practice, particularly within the defence industry, requires a high level of ethical conduct and professional accountability. </w:t>
+            </w:r>
+          </w:p>
+          <w:p/>
+          <w:p>
+            <w:r>
+              <w:t xml:space="preserve">The situation required me to uphold the Engineers Australia’s Code of Ethics and established norms of professional conduct. This entailed respecting the intellectual property rights of the company, understanding the need for due diligence in certification, compliance, and risk management processes, and being accountable for the safety of others. </w:t>
+            </w:r>
+          </w:p>
+          <w:p/>
+          <w:p>
+            <w:r>
+              <w:t xml:space="preserve">Despite my excitement for the opportunity, I responsibly adhered to the terms of my non-disclosure agreement. I refrained </w:t>
+            </w:r>
+            <w:r>
+              <w:t>from</w:t>
+            </w:r>
+            <w:r>
+              <w:t xml:space="preserve"> sharing any sensitive information or images publicly and maintained discretion even in casual conversations outside of work. </w:t>
+            </w:r>
+            <w:r>
+              <w:t xml:space="preserve">I adhered to the company’s stringent policies on certification, compliance, and risk management. Furthermore, I ensured the safe handling of equipment and materials, and complied with workplace health and safety protocols. As part of my orientation, I received training from the security team to understand cyber vulnerabilities associated with my work laptop and digital assets. </w:t>
+            </w:r>
+          </w:p>
+          <w:p/>
+          <w:p>
+            <w:r>
+              <w:t xml:space="preserve">Through this experience, I demonstrated a strong commitment to upholding ethical conduct and professional accountability. I realised that any breach could lead to serious consequences, not only for the company’s operations and potentially national security, but also for my own employment. This experience </w:t>
+            </w:r>
+            <w:r>
+              <w:t xml:space="preserve">underscored </w:t>
+            </w:r>
+            <w:r>
+              <w:t xml:space="preserve">the importance of understanding and upholding the principles of ethical conduct, professional </w:t>
+            </w:r>
+            <w:r>
+              <w:lastRenderedPageBreak/>
+              <w:t xml:space="preserve">accountability, and intellectual property safeguarding in engineering, particularly within defence companies. </w:t>
+            </w:r>
+          </w:p>
+        </w:tc>
+        <w:tc>
+          <w:tcPr>
+            <w:tcW w:w="2075" w:type="dxa"/>
+          </w:tcPr>
+          <w:p>
+            <w:pPr>
+              <w:rPr>
+                <w:b/>
+                <w:bCs/>
+                <w:highlight w:val="yellow"/>
+              </w:rPr>
+            </w:pPr>
+            <w:r>
+              <w:rPr>
+                <w:b/>
+                <w:bCs/>
+                <w:highlight w:val="yellow"/>
+              </w:rPr>
+              <w:lastRenderedPageBreak/>
+              <w:t xml:space="preserve">3.1 Ethical conduct and professional accountability. </w:t>
+            </w:r>
+          </w:p>
+          <w:p>
+            <w:pPr>
+              <w:rPr>
+                <w:b/>
+                <w:bCs/>
+                <w:highlight w:val="yellow"/>
+              </w:rPr>
+            </w:pPr>
+          </w:p>
+          <w:p>
+            <w:pPr>
+              <w:rPr>
+                <w:b/>
+                <w:bCs/>
+              </w:rPr>
+            </w:pPr>
+            <w:r>
+              <w:rPr>
+                <w:b/>
+                <w:bCs/>
+                <w:highlight w:val="yellow"/>
+              </w:rPr>
+              <w:t>- Added DEEP framework</w:t>
+            </w:r>
+            <w:r>
+              <w:rPr>
+                <w:b/>
+                <w:bCs/>
+              </w:rPr>
+              <w:t xml:space="preserve"> </w:t>
+            </w:r>
+          </w:p>
+        </w:tc>
+      </w:tr>
+      <w:tr>
+        <w:tc>
+          <w:tcPr>
+            <w:tcW w:w="6941" w:type="dxa"/>
+          </w:tcPr>
+          <w:p>
+            <w:r>
+              <w:t xml:space="preserve">Upon commencing my internship at Gilmour Space Technologies, one of the initial challenges I encountered was understanding the aerospace design process’ intricate data and system specifications. An essential part of my role was to access, evaluate, and effectively utilize the company’s comprehensive information database and external databases. </w:t>
+            </w:r>
+          </w:p>
+          <w:p/>
+          <w:p>
+            <w:r>
+              <w:t xml:space="preserve">My primary task was to absorb and apply specific details from a wide range of resources, which included proprietary company reports, industry research, and NASA documentation. This task was crucial in maintaining the high engineering standards upheld by the company. </w:t>
+            </w:r>
+          </w:p>
+          <w:p/>
+          <w:p>
+            <w:r>
+              <w:t>To tackle this, I became proficient in accessing and systematically searching the company’s</w:t>
+            </w:r>
+            <w:r>
+              <w:t xml:space="preserve"> extensive database, and the use of indexes and other search facilities. For external databases, I </w:t>
+            </w:r>
+            <w:r>
+              <w:t>frequently</w:t>
+            </w:r>
+            <w:r>
+              <w:t xml:space="preserve"> used Google Sholar and NASA’s Technical Reports Server (NTRS) to access research papers and mission documentation</w:t>
+            </w:r>
+            <w:r>
+              <w:t xml:space="preserve"> including the “NASA System Safety Handbook”. </w:t>
+            </w:r>
+            <w:r>
+              <w:t xml:space="preserve">In addition to locating and accessing these resources, I critically evaluated their accuracy, reliability and authenticity to ensure that the data used in the company’s design processes were relevant and reliable. Simultaneously, I was learning about and implementing common document identification, tracking, and control procedures within the company’s system, which included the used of SharePoint for document control. </w:t>
+            </w:r>
+          </w:p>
+          <w:p/>
+          <w:p>
+            <w:r>
+              <w:t xml:space="preserve">The systematic and thoughtful application of these actions led to an enhancement of my skills in the professional use and management of information. It facilitated an efficient workflow within the company, thereby contributing to maintaining the company’s high engineering standards. </w:t>
+            </w:r>
+            <w:r>
+              <w:t xml:space="preserve"> </w:t>
+            </w:r>
+          </w:p>
+          <w:p/>
+          <w:p>
+            <w:r>
+              <w:t xml:space="preserve">Through this experience, I gained a deep understanding of the importance of managing and using information effectively, especially in a complex and highly technical field like the aerospace industry. The cruciality of assessing the reliability of data and the </w:t>
+            </w:r>
+            <w:r>
+              <w:t>benefits</w:t>
+            </w:r>
+            <w:r>
+              <w:t xml:space="preserve"> of </w:t>
+            </w:r>
+            <w:r>
+              <w:t>systematic</w:t>
+            </w:r>
+            <w:r>
+              <w:t xml:space="preserve"> document control procedures were key lessons I took away from this experience. </w:t>
+            </w:r>
+          </w:p>
+        </w:tc>
+        <w:tc>
+          <w:tcPr>
+            <w:tcW w:w="2075" w:type="dxa"/>
+          </w:tcPr>
+          <w:p>
+            <w:pPr>
+              <w:rPr>
+                <w:b/>
+                <w:bCs/>
+                <w:highlight w:val="yellow"/>
+              </w:rPr>
+            </w:pPr>
+            <w:r>
+              <w:rPr>
+                <w:b/>
+                <w:bCs/>
+                <w:highlight w:val="yellow"/>
+              </w:rPr>
+              <w:t>3.4 Professional use and management of information.</w:t>
+            </w:r>
+          </w:p>
+          <w:p>
+            <w:pPr>
+              <w:rPr>
+                <w:b/>
+                <w:bCs/>
+                <w:highlight w:val="yellow"/>
+              </w:rPr>
+            </w:pPr>
+          </w:p>
+          <w:p>
+            <w:pPr>
+              <w:rPr>
+                <w:b/>
+                <w:bCs/>
+                <w:highlight w:val="yellow"/>
+              </w:rPr>
+            </w:pPr>
+            <w:r>
+              <w:rPr>
+                <w:b/>
+                <w:bCs/>
+                <w:highlight w:val="yellow"/>
+              </w:rPr>
+              <w:t xml:space="preserve">- Added specifics about how I accessed information and an example of a document I accessed. </w:t>
+            </w:r>
+          </w:p>
+        </w:tc>
+      </w:tr>
+      <w:tr>
+        <w:tc>
+          <w:tcPr>
+            <w:tcW w:w="6941" w:type="dxa"/>
+          </w:tcPr>
+          <w:p>
+            <w:r>
+              <w:t xml:space="preserve">During my internship, one of my core responsibilities was participating </w:t>
+            </w:r>
+            <w:r>
+              <w:t xml:space="preserve">in code reviews and setting KPIs. Code reviews were a platform where multiple lines of code were discussed and dissected by team members, allowing me to grasp the nuances of teamwork and the importance of diverse perspectives. Additionally, I was entrusted with setting manageable KPIs that aligned with the department’s broader goals, a process which required diligent planning, execution, and monitoring. </w:t>
+            </w:r>
+          </w:p>
+          <w:p/>
+          <w:p>
+            <w:r>
+              <w:t xml:space="preserve">The experience of observing and participating in the code reviews was enlightening. Not only did it help me appreciate the various technical viewpoints within my team, but it also underscored the importance of collaboration in producing a refined final code. Similarly, the responsibility of setting KPIs gave me a sense of leadership and taught me the importance of making informed decisions. </w:t>
+            </w:r>
+          </w:p>
+          <w:p/>
+          <w:p>
+            <w:r>
+              <w:t>One memorable instance was during a code review where I was trying to decode CAN packets. Initially, I was using a method that, as pointed out by a senior engineer, was inefficient. Open to suggestions, I discussed my reasoning behind the chosen approach, which led to an enriching conversation about different coding strategies. The senior engineer then introduced me to the concept of enumeration, a far more efficient method. This incident underlined the importance of expert advice and constructive criticism in enhancing both personal performance and the overall team’s effectiveness.</w:t>
+            </w:r>
+          </w:p>
+          <w:p/>
+          <w:p>
+            <w:r>
+              <w:t xml:space="preserve">In terms of KPI’s, at the start of my internship, I set a goal to test all </w:t>
+            </w:r>
+            <w:r>
+              <w:t>types</w:t>
+            </w:r>
+            <w:r>
+              <w:t xml:space="preserve"> of Remote Data Acquisition Unites (RDAUs). </w:t>
+            </w:r>
+            <w:r>
+              <w:t xml:space="preserve">However, as the project progressed, it became apparent that this goal was too ambitious given the time and resources available. After consulting with my supervisor, I revised the KPI to focus on testing just one type of RDAU. This adjustment taught me the importance of setting realistic KPIs, reassessing them </w:t>
+            </w:r>
+            <w:r>
+              <w:t>considering</w:t>
+            </w:r>
+            <w:r>
+              <w:t xml:space="preserve"> changing circumstances, and the </w:t>
+            </w:r>
+            <w:r>
+              <w:t>value</w:t>
+            </w:r>
+            <w:r>
+              <w:t xml:space="preserve"> of aligning individual goals with broader project objectives. </w:t>
+            </w:r>
+          </w:p>
+          <w:p/>
+          <w:p>
+            <w:r>
+              <w:t>Moving forward, I plan to utilize these experiences to positively influence my future engineering career. I aim to ensure that my decisions are always informed and balanced, considering both the short and long-term effects on my team and the project. Additionally, I will strive to foster an environment where everyone feels comfortable discussing ideas and criticisms, contributing</w:t>
+            </w:r>
+            <w:r>
+              <w:t xml:space="preserve"> </w:t>
+            </w:r>
+            <w:r>
+              <w:t xml:space="preserve">to the team’s collective growth and the quality of our work. </w:t>
+            </w:r>
+          </w:p>
+        </w:tc>
+        <w:tc>
+          <w:tcPr>
+            <w:tcW w:w="2075" w:type="dxa"/>
+          </w:tcPr>
+          <w:p>
+            <w:pPr>
+              <w:rPr>
+                <w:b/>
+                <w:bCs/>
+              </w:rPr>
+            </w:pPr>
+            <w:r>
+              <w:rPr>
+                <w:b/>
+                <w:bCs/>
+                <w:highlight w:val="yellow"/>
+              </w:rPr>
+              <w:lastRenderedPageBreak/>
+              <w:t>3.6 Effective team membership and team leadership.</w:t>
+            </w:r>
+            <w:r>
+              <w:rPr>
+                <w:b/>
+                <w:bCs/>
+              </w:rPr>
+              <w:t xml:space="preserve"> </w:t>
+            </w:r>
+          </w:p>
+          <w:p>
+            <w:pPr>
+              <w:rPr>
+                <w:b/>
+                <w:bCs/>
+              </w:rPr>
+            </w:pPr>
+          </w:p>
+          <w:p>
+            <w:pPr>
+              <w:rPr>
+                <w:b/>
+                <w:bCs/>
+              </w:rPr>
+            </w:pPr>
+            <w:r>
+              <w:rPr>
+                <w:b/>
+                <w:bCs/>
+                <w:highlight w:val="yellow"/>
+              </w:rPr>
+              <w:t>- Clarified and specified specific events/interactions.</w:t>
+            </w:r>
+          </w:p>
+        </w:tc>
+      </w:tr>
+      <w:tr>
+        <w:tc>
+          <w:tcPr>
+            <w:tcW w:w="6941" w:type="dxa"/>
+          </w:tcPr>
+          <w:p>
+            <w:r>
+              <w:t xml:space="preserve">During my work experience at Gilmour Space Technologies, </w:t>
+            </w:r>
+            <w:r>
+              <w:t xml:space="preserve">I had the opportunity to immerse myself in various aspects of the company’s operations and culture. </w:t>
+            </w:r>
+            <w:r>
+              <w:t xml:space="preserve">I became deeply involved in daily stand-up sessions, weekly sprints, team meetings, code reviews and KPI planning. </w:t>
+            </w:r>
+            <w:r>
+              <w:t xml:space="preserve">The practical experiences provided me with a deep understanding of the inner workings of the organisation and the roles of various engineering departments. This multidimensional understanding was complemented by valuable insights into leadership, teamwork, and the importance of respecting and fostering multicultural and multidisciplinary perspectives. </w:t>
+            </w:r>
+            <w:r>
+              <w:t xml:space="preserve">The company-wide quarterly update meetings were instrumental in providing a broad business and project management perspective. </w:t>
+            </w:r>
+            <w:r>
+              <w:t>By having the opportunity to hear each department’s contribution and how they fit into the broader organization</w:t>
+            </w:r>
+            <w:r>
+              <w:t>’s</w:t>
+            </w:r>
+            <w:r>
+              <w:t xml:space="preserve"> goal</w:t>
+            </w:r>
+            <w:r>
+              <w:t>s,</w:t>
+            </w:r>
+            <w:r>
+              <w:t xml:space="preserve"> I was able to appreciate the strategic </w:t>
+            </w:r>
+            <w:r>
+              <w:t>alignment</w:t>
+            </w:r>
+            <w:r>
+              <w:t xml:space="preserve"> of our individual engineering projects. </w:t>
+            </w:r>
+            <w:r>
+              <w:t xml:space="preserve">I was able to gain insights </w:t>
+            </w:r>
+            <w:r>
+              <w:t xml:space="preserve">into the safety measures and risk management strategies at the foundation of the </w:t>
+            </w:r>
+            <w:r>
+              <w:t>company’s</w:t>
+            </w:r>
+            <w:r>
+              <w:t xml:space="preserve"> commitment to sustainable and responsible engineering. </w:t>
+            </w:r>
+            <w:r>
+              <w:t xml:space="preserve">I was deeply influenced by the ethical conduct, confidentiality and intellectual property within the company. My first experience with a non-disclosure agreement really helped me to understand the importance and seriousness of my responsibilities </w:t>
+            </w:r>
+            <w:r>
+              <w:t xml:space="preserve">within my role. </w:t>
+            </w:r>
+            <w:r>
+              <w:t>This experience assisted me in grasping the importance o</w:t>
+            </w:r>
+            <w:r>
+              <w:t>f</w:t>
+            </w:r>
+            <w:r>
+              <w:t xml:space="preserve"> maintaining high levels of integrity and professionalism within the engineering and defence sector. </w:t>
+            </w:r>
+            <w:r>
+              <w:t xml:space="preserve">My experience also enhanced </w:t>
+            </w:r>
+            <w:r>
+              <w:t>m</w:t>
+            </w:r>
+            <w:r>
+              <w:t xml:space="preserve">y skills with professional information use and management. Having an extensive </w:t>
+            </w:r>
+            <w:r>
+              <w:lastRenderedPageBreak/>
+              <w:t xml:space="preserve">database of information at my disposal taught me to become proficient in locating, analysing, and utilizing data effectively. This gave me a practical lesson in critical analysis and information management. </w:t>
+            </w:r>
+            <w:r>
+              <w:t xml:space="preserve">Participating in code reviews and KPI planning allowed me to comprehend the intricacies of team dynamics and offered me the opportunity to grow as a team member and a leader. Through these experiences I was able to learn the value of diverse viewpoints and the importance of taking the initiative and fulfilling leadership roles. My work experience at Gilmour Space Technologies was incredibly enriching as it provided me with a comprehensive understanding of the various facets of working in an engineering organization. This includes teamwork, leadership, ethical conduct and effective information management. The insights and skills that I have gained from these experiences have been instrumental to developing my foundation as a professional engineer. </w:t>
+            </w:r>
+          </w:p>
+        </w:tc>
+        <w:tc>
+          <w:tcPr>
+            <w:tcW w:w="2075" w:type="dxa"/>
+          </w:tcPr>
+          <w:p>
+            <w:pPr>
+              <w:rPr>
+                <w:b/>
+                <w:bCs/>
+              </w:rPr>
+            </w:pPr>
+            <w:r>
+              <w:rPr>
+                <w:b/>
+                <w:bCs/>
+              </w:rPr>
+              <w:lastRenderedPageBreak/>
+              <w:t>Conclusion</w:t>
+            </w:r>
+          </w:p>
+        </w:tc>
+      </w:tr>
+    </w:tbl>
+    <w:p>
+      <w:r>
+        <w:t xml:space="preserve">Word count: </w:t>
+      </w:r>
+      <w:r>
+        <w:t>1940</w:t>
       </w:r>
     </w:p>
     <w:sectPr>
@@ -4791,7 +5042,7 @@
 </file>
 
 <file path=word/endnotes.xml><?xml version="1.0" encoding="utf-8"?>
-<w:endnotes xmlns:wpc="http://schemas.microsoft.com/office/word/2010/wordprocessingCanvas" xmlns:cx="http://schemas.microsoft.com/office/drawing/2014/chartex" xmlns:cx1="http://schemas.microsoft.com/office/drawing/2015/9/8/chartex" xmlns:cx2="http://schemas.microsoft.com/office/drawing/2015/10/21/chartex" xmlns:cx3="http://schemas.microsoft.com/office/drawing/2016/5/9/chartex" xmlns:cx4="http://schemas.microsoft.com/office/drawing/2016/5/10/chartex" xmlns:cx5="http://schemas.microsoft.com/office/drawing/2016/5/11/chartex" xmlns:cx6="http://schemas.microsoft.com/office/drawing/2016/5/12/chartex" xmlns:cx7="http://schemas.microsoft.com/office/drawing/2016/5/13/chartex" xmlns:cx8="http://schemas.microsoft.com/office/drawing/2016/5/14/chartex" xmlns:mc="http://schemas.openxmlformats.org/markup-compatibility/2006" xmlns:aink="http://schemas.microsoft.com/office/drawing/2016/ink" xmlns:am3d="http://schemas.microsoft.com/office/drawing/2017/model3d" xmlns:o="urn:schemas-microsoft-com:office:office" xmlns:oel="http://schemas.microsoft.com/office/2019/extlst" xmlns:r="http://schemas.openxmlformats.org/officeDocument/2006/relationships" xmlns:m="http://schemas.openxmlformats.org/officeDocument/2006/math" xmlns:v="urn:schemas-microsoft-com:vml" xmlns:wp14="http://schemas.microsoft.com/office/word/2010/wordprocessingDrawing" xmlns:wp="http://schemas.openxmlformats.org/drawingml/2006/wordprocessingDrawing" xmlns:w10="urn:schemas-microsoft-com:office:word" xmlns:w="http://schemas.openxmlformats.org/wordprocessingml/2006/main" xmlns:w14="http://schemas.microsoft.com/office/word/2010/wordml" xmlns:w15="http://schemas.microsoft.com/office/word/2012/wordml" xmlns:w16cex="http://schemas.microsoft.com/office/word/2018/wordml/cex" xmlns:w16cid="http://schemas.microsoft.com/office/word/2016/wordml/cid" xmlns:w16="http://schemas.microsoft.com/office/word/2018/wordml" xmlns:w16du="http://schemas.microsoft.com/office/word/2023/wordml/word16du" xmlns:w16sdtdh="http://schemas.microsoft.com/office/word/2020/wordml/sdtdatahash" xmlns:w16se="http://schemas.microsoft.com/office/word/2015/wordml/symex" xmlns:wpg="http://schemas.microsoft.com/office/word/2010/wordprocessingGroup" xmlns:wpi="http://schemas.microsoft.com/office/word/2010/wordprocessingInk" xmlns:wne="http://schemas.microsoft.com/office/word/2006/wordml" xmlns:wps="http://schemas.microsoft.com/office/word/2010/wordprocessingShape" mc:Ignorable="w14 w15 w16se w16cid w16 w16cex w16sdtdh wp14">
+<w:endnotes xmlns:wpc="http://schemas.microsoft.com/office/word/2010/wordprocessingCanvas" xmlns:cx="http://schemas.microsoft.com/office/drawing/2014/chartex" xmlns:cx1="http://schemas.microsoft.com/office/drawing/2015/9/8/chartex" xmlns:cx2="http://schemas.microsoft.com/office/drawing/2015/10/21/chartex" xmlns:cx3="http://schemas.microsoft.com/office/drawing/2016/5/9/chartex" xmlns:cx4="http://schemas.microsoft.com/office/drawing/2016/5/10/chartex" xmlns:cx5="http://schemas.microsoft.com/office/drawing/2016/5/11/chartex" xmlns:cx6="http://schemas.microsoft.com/office/drawing/2016/5/12/chartex" xmlns:cx7="http://schemas.microsoft.com/office/drawing/2016/5/13/chartex" xmlns:cx8="http://schemas.microsoft.com/office/drawing/2016/5/14/chartex" xmlns:mc="http://schemas.openxmlformats.org/markup-compatibility/2006" xmlns:aink="http://schemas.microsoft.com/office/drawing/2016/ink" xmlns:am3d="http://schemas.microsoft.com/office/drawing/2017/model3d" xmlns:o="urn:schemas-microsoft-com:office:office" xmlns:oel="http://schemas.microsoft.com/office/2019/extlst" xmlns:r="http://schemas.openxmlformats.org/officeDocument/2006/relationships" xmlns:m="http://schemas.openxmlformats.org/officeDocument/2006/math" xmlns:v="urn:schemas-microsoft-com:vml" xmlns:wp14="http://schemas.microsoft.com/office/word/2010/wordprocessingDrawing" xmlns:wp="http://schemas.openxmlformats.org/drawingml/2006/wordprocessingDrawing" xmlns:w10="urn:schemas-microsoft-com:office:word" xmlns:w="http://schemas.openxmlformats.org/wordprocessingml/2006/main" xmlns:w14="http://schemas.microsoft.com/office/word/2010/wordml" xmlns:w15="http://schemas.microsoft.com/office/word/2012/wordml" xmlns:w16cex="http://schemas.microsoft.com/office/word/2018/wordml/cex" xmlns:w16cid="http://schemas.microsoft.com/office/word/2016/wordml/cid" xmlns:w16="http://schemas.microsoft.com/office/word/2018/wordml" xmlns:w16sdtdh="http://schemas.microsoft.com/office/word/2020/wordml/sdtdatahash" xmlns:w16se="http://schemas.microsoft.com/office/word/2015/wordml/symex" xmlns:wpg="http://schemas.microsoft.com/office/word/2010/wordprocessingGroup" xmlns:wpi="http://schemas.microsoft.com/office/word/2010/wordprocessingInk" xmlns:wne="http://schemas.microsoft.com/office/word/2006/wordml" xmlns:wps="http://schemas.microsoft.com/office/word/2010/wordprocessingShape" mc:Ignorable="w14 w15 w16se w16cid w16 w16cex w16sdtdh wp14">
   <w:endnote w:type="separator" w:id="-1">
     <w:p>
       <w:pPr>
@@ -4816,7 +5067,7 @@
 </file>
 
 <file path=word/footnotes.xml><?xml version="1.0" encoding="utf-8"?>
-<w:footnotes xmlns:wpc="http://schemas.microsoft.com/office/word/2010/wordprocessingCanvas" xmlns:cx="http://schemas.microsoft.com/office/drawing/2014/chartex" xmlns:cx1="http://schemas.microsoft.com/office/drawing/2015/9/8/chartex" xmlns:cx2="http://schemas.microsoft.com/office/drawing/2015/10/21/chartex" xmlns:cx3="http://schemas.microsoft.com/office/drawing/2016/5/9/chartex" xmlns:cx4="http://schemas.microsoft.com/office/drawing/2016/5/10/chartex" xmlns:cx5="http://schemas.microsoft.com/office/drawing/2016/5/11/chartex" xmlns:cx6="http://schemas.microsoft.com/office/drawing/2016/5/12/chartex" xmlns:cx7="http://schemas.microsoft.com/office/drawing/2016/5/13/chartex" xmlns:cx8="http://schemas.microsoft.com/office/drawing/2016/5/14/chartex" xmlns:mc="http://schemas.openxmlformats.org/markup-compatibility/2006" xmlns:aink="http://schemas.microsoft.com/office/drawing/2016/ink" xmlns:am3d="http://schemas.microsoft.com/office/drawing/2017/model3d" xmlns:o="urn:schemas-microsoft-com:office:office" xmlns:oel="http://schemas.microsoft.com/office/2019/extlst" xmlns:r="http://schemas.openxmlformats.org/officeDocument/2006/relationships" xmlns:m="http://schemas.openxmlformats.org/officeDocument/2006/math" xmlns:v="urn:schemas-microsoft-com:vml" xmlns:wp14="http://schemas.microsoft.com/office/word/2010/wordprocessingDrawing" xmlns:wp="http://schemas.openxmlformats.org/drawingml/2006/wordprocessingDrawing" xmlns:w10="urn:schemas-microsoft-com:office:word" xmlns:w="http://schemas.openxmlformats.org/wordprocessingml/2006/main" xmlns:w14="http://schemas.microsoft.com/office/word/2010/wordml" xmlns:w15="http://schemas.microsoft.com/office/word/2012/wordml" xmlns:w16cex="http://schemas.microsoft.com/office/word/2018/wordml/cex" xmlns:w16cid="http://schemas.microsoft.com/office/word/2016/wordml/cid" xmlns:w16="http://schemas.microsoft.com/office/word/2018/wordml" xmlns:w16du="http://schemas.microsoft.com/office/word/2023/wordml/word16du" xmlns:w16sdtdh="http://schemas.microsoft.com/office/word/2020/wordml/sdtdatahash" xmlns:w16se="http://schemas.microsoft.com/office/word/2015/wordml/symex" xmlns:wpg="http://schemas.microsoft.com/office/word/2010/wordprocessingGroup" xmlns:wpi="http://schemas.microsoft.com/office/word/2010/wordprocessingInk" xmlns:wne="http://schemas.microsoft.com/office/word/2006/wordml" xmlns:wps="http://schemas.microsoft.com/office/word/2010/wordprocessingShape" mc:Ignorable="w14 w15 w16se w16cid w16 w16cex w16sdtdh wp14">
+<w:footnotes xmlns:wpc="http://schemas.microsoft.com/office/word/2010/wordprocessingCanvas" xmlns:cx="http://schemas.microsoft.com/office/drawing/2014/chartex" xmlns:cx1="http://schemas.microsoft.com/office/drawing/2015/9/8/chartex" xmlns:cx2="http://schemas.microsoft.com/office/drawing/2015/10/21/chartex" xmlns:cx3="http://schemas.microsoft.com/office/drawing/2016/5/9/chartex" xmlns:cx4="http://schemas.microsoft.com/office/drawing/2016/5/10/chartex" xmlns:cx5="http://schemas.microsoft.com/office/drawing/2016/5/11/chartex" xmlns:cx6="http://schemas.microsoft.com/office/drawing/2016/5/12/chartex" xmlns:cx7="http://schemas.microsoft.com/office/drawing/2016/5/13/chartex" xmlns:cx8="http://schemas.microsoft.com/office/drawing/2016/5/14/chartex" xmlns:mc="http://schemas.openxmlformats.org/markup-compatibility/2006" xmlns:aink="http://schemas.microsoft.com/office/drawing/2016/ink" xmlns:am3d="http://schemas.microsoft.com/office/drawing/2017/model3d" xmlns:o="urn:schemas-microsoft-com:office:office" xmlns:oel="http://schemas.microsoft.com/office/2019/extlst" xmlns:r="http://schemas.openxmlformats.org/officeDocument/2006/relationships" xmlns:m="http://schemas.openxmlformats.org/officeDocument/2006/math" xmlns:v="urn:schemas-microsoft-com:vml" xmlns:wp14="http://schemas.microsoft.com/office/word/2010/wordprocessingDrawing" xmlns:wp="http://schemas.openxmlformats.org/drawingml/2006/wordprocessingDrawing" xmlns:w10="urn:schemas-microsoft-com:office:word" xmlns:w="http://schemas.openxmlformats.org/wordprocessingml/2006/main" xmlns:w14="http://schemas.microsoft.com/office/word/2010/wordml" xmlns:w15="http://schemas.microsoft.com/office/word/2012/wordml" xmlns:w16cex="http://schemas.microsoft.com/office/word/2018/wordml/cex" xmlns:w16cid="http://schemas.microsoft.com/office/word/2016/wordml/cid" xmlns:w16="http://schemas.microsoft.com/office/word/2018/wordml" xmlns:w16sdtdh="http://schemas.microsoft.com/office/word/2020/wordml/sdtdatahash" xmlns:w16se="http://schemas.microsoft.com/office/word/2015/wordml/symex" xmlns:wpg="http://schemas.microsoft.com/office/word/2010/wordprocessingGroup" xmlns:wpi="http://schemas.microsoft.com/office/word/2010/wordprocessingInk" xmlns:wne="http://schemas.microsoft.com/office/word/2006/wordml" xmlns:wps="http://schemas.microsoft.com/office/word/2010/wordprocessingShape" mc:Ignorable="w14 w15 w16se w16cid w16 w16cex w16sdtdh wp14">
   <w:footnote w:type="separator" w:id="-1">
     <w:p>
       <w:pPr>
@@ -4841,7 +5092,7 @@
 </file>
 
 <file path=word/header1.xml><?xml version="1.0" encoding="utf-8"?>
-<w:hdr xmlns:wpc="http://schemas.microsoft.com/office/word/2010/wordprocessingCanvas" xmlns:cx="http://schemas.microsoft.com/office/drawing/2014/chartex" xmlns:cx1="http://schemas.microsoft.com/office/drawing/2015/9/8/chartex" xmlns:cx2="http://schemas.microsoft.com/office/drawing/2015/10/21/chartex" xmlns:cx3="http://schemas.microsoft.com/office/drawing/2016/5/9/chartex" xmlns:cx4="http://schemas.microsoft.com/office/drawing/2016/5/10/chartex" xmlns:cx5="http://schemas.microsoft.com/office/drawing/2016/5/11/chartex" xmlns:cx6="http://schemas.microsoft.com/office/drawing/2016/5/12/chartex" xmlns:cx7="http://schemas.microsoft.com/office/drawing/2016/5/13/chartex" xmlns:cx8="http://schemas.microsoft.com/office/drawing/2016/5/14/chartex" xmlns:mc="http://schemas.openxmlformats.org/markup-compatibility/2006" xmlns:aink="http://schemas.microsoft.com/office/drawing/2016/ink" xmlns:am3d="http://schemas.microsoft.com/office/drawing/2017/model3d" xmlns:o="urn:schemas-microsoft-com:office:office" xmlns:oel="http://schemas.microsoft.com/office/2019/extlst" xmlns:r="http://schemas.openxmlformats.org/officeDocument/2006/relationships" xmlns:m="http://schemas.openxmlformats.org/officeDocument/2006/math" xmlns:v="urn:schemas-microsoft-com:vml" xmlns:wp14="http://schemas.microsoft.com/office/word/2010/wordprocessingDrawing" xmlns:wp="http://schemas.openxmlformats.org/drawingml/2006/wordprocessingDrawing" xmlns:w10="urn:schemas-microsoft-com:office:word" xmlns:w="http://schemas.openxmlformats.org/wordprocessingml/2006/main" xmlns:w14="http://schemas.microsoft.com/office/word/2010/wordml" xmlns:w15="http://schemas.microsoft.com/office/word/2012/wordml" xmlns:w16cex="http://schemas.microsoft.com/office/word/2018/wordml/cex" xmlns:w16cid="http://schemas.microsoft.com/office/word/2016/wordml/cid" xmlns:w16="http://schemas.microsoft.com/office/word/2018/wordml" xmlns:w16du="http://schemas.microsoft.com/office/word/2023/wordml/word16du" xmlns:w16sdtdh="http://schemas.microsoft.com/office/word/2020/wordml/sdtdatahash" xmlns:w16se="http://schemas.microsoft.com/office/word/2015/wordml/symex" xmlns:wpg="http://schemas.microsoft.com/office/word/2010/wordprocessingGroup" xmlns:wpi="http://schemas.microsoft.com/office/word/2010/wordprocessingInk" xmlns:wne="http://schemas.microsoft.com/office/word/2006/wordml" xmlns:wps="http://schemas.microsoft.com/office/word/2010/wordprocessingShape" mc:Ignorable="w14 w15 w16se w16cid w16 w16cex w16sdtdh wp14">
+<w:hdr xmlns:wpc="http://schemas.microsoft.com/office/word/2010/wordprocessingCanvas" xmlns:cx="http://schemas.microsoft.com/office/drawing/2014/chartex" xmlns:cx1="http://schemas.microsoft.com/office/drawing/2015/9/8/chartex" xmlns:cx2="http://schemas.microsoft.com/office/drawing/2015/10/21/chartex" xmlns:cx3="http://schemas.microsoft.com/office/drawing/2016/5/9/chartex" xmlns:cx4="http://schemas.microsoft.com/office/drawing/2016/5/10/chartex" xmlns:cx5="http://schemas.microsoft.com/office/drawing/2016/5/11/chartex" xmlns:cx6="http://schemas.microsoft.com/office/drawing/2016/5/12/chartex" xmlns:cx7="http://schemas.microsoft.com/office/drawing/2016/5/13/chartex" xmlns:cx8="http://schemas.microsoft.com/office/drawing/2016/5/14/chartex" xmlns:mc="http://schemas.openxmlformats.org/markup-compatibility/2006" xmlns:aink="http://schemas.microsoft.com/office/drawing/2016/ink" xmlns:am3d="http://schemas.microsoft.com/office/drawing/2017/model3d" xmlns:o="urn:schemas-microsoft-com:office:office" xmlns:oel="http://schemas.microsoft.com/office/2019/extlst" xmlns:r="http://schemas.openxmlformats.org/officeDocument/2006/relationships" xmlns:m="http://schemas.openxmlformats.org/officeDocument/2006/math" xmlns:v="urn:schemas-microsoft-com:vml" xmlns:wp14="http://schemas.microsoft.com/office/word/2010/wordprocessingDrawing" xmlns:wp="http://schemas.openxmlformats.org/drawingml/2006/wordprocessingDrawing" xmlns:w10="urn:schemas-microsoft-com:office:word" xmlns:w="http://schemas.openxmlformats.org/wordprocessingml/2006/main" xmlns:w14="http://schemas.microsoft.com/office/word/2010/wordml" xmlns:w15="http://schemas.microsoft.com/office/word/2012/wordml" xmlns:w16cex="http://schemas.microsoft.com/office/word/2018/wordml/cex" xmlns:w16cid="http://schemas.microsoft.com/office/word/2016/wordml/cid" xmlns:w16="http://schemas.microsoft.com/office/word/2018/wordml" xmlns:w16sdtdh="http://schemas.microsoft.com/office/word/2020/wordml/sdtdatahash" xmlns:w16se="http://schemas.microsoft.com/office/word/2015/wordml/symex" xmlns:wpg="http://schemas.microsoft.com/office/word/2010/wordprocessingGroup" xmlns:wpi="http://schemas.microsoft.com/office/word/2010/wordprocessingInk" xmlns:wne="http://schemas.microsoft.com/office/word/2006/wordml" xmlns:wps="http://schemas.microsoft.com/office/word/2010/wordprocessingShape" mc:Ignorable="w14 w15 w16se w16cid w16 w16cex w16sdtdh wp14">
   <w:p>
     <w:pPr>
       <w:pStyle w:val="Header"/>
@@ -4860,7 +5111,7 @@
 </file>
 
 <file path=word/numbering.xml><?xml version="1.0" encoding="utf-8"?>
-<w:numbering xmlns:wpc="http://schemas.microsoft.com/office/word/2010/wordprocessingCanvas" xmlns:cx="http://schemas.microsoft.com/office/drawing/2014/chartex" xmlns:cx1="http://schemas.microsoft.com/office/drawing/2015/9/8/chartex" xmlns:cx2="http://schemas.microsoft.com/office/drawing/2015/10/21/chartex" xmlns:cx3="http://schemas.microsoft.com/office/drawing/2016/5/9/chartex" xmlns:cx4="http://schemas.microsoft.com/office/drawing/2016/5/10/chartex" xmlns:cx5="http://schemas.microsoft.com/office/drawing/2016/5/11/chartex" xmlns:cx6="http://schemas.microsoft.com/office/drawing/2016/5/12/chartex" xmlns:cx7="http://schemas.microsoft.com/office/drawing/2016/5/13/chartex" xmlns:cx8="http://schemas.microsoft.com/office/drawing/2016/5/14/chartex" xmlns:mc="http://schemas.openxmlformats.org/markup-compatibility/2006" xmlns:aink="http://schemas.microsoft.com/office/drawing/2016/ink" xmlns:am3d="http://schemas.microsoft.com/office/drawing/2017/model3d" xmlns:o="urn:schemas-microsoft-com:office:office" xmlns:oel="http://schemas.microsoft.com/office/2019/extlst" xmlns:r="http://schemas.openxmlformats.org/officeDocument/2006/relationships" xmlns:m="http://schemas.openxmlformats.org/officeDocument/2006/math" xmlns:v="urn:schemas-microsoft-com:vml" xmlns:wp14="http://schemas.microsoft.com/office/word/2010/wordprocessingDrawing" xmlns:wp="http://schemas.openxmlformats.org/drawingml/2006/wordprocessingDrawing" xmlns:w10="urn:schemas-microsoft-com:office:word" xmlns:w="http://schemas.openxmlformats.org/wordprocessingml/2006/main" xmlns:w14="http://schemas.microsoft.com/office/word/2010/wordml" xmlns:w15="http://schemas.microsoft.com/office/word/2012/wordml" xmlns:w16cex="http://schemas.microsoft.com/office/word/2018/wordml/cex" xmlns:w16cid="http://schemas.microsoft.com/office/word/2016/wordml/cid" xmlns:w16="http://schemas.microsoft.com/office/word/2018/wordml" xmlns:w16du="http://schemas.microsoft.com/office/word/2023/wordml/word16du" xmlns:w16sdtdh="http://schemas.microsoft.com/office/word/2020/wordml/sdtdatahash" xmlns:w16se="http://schemas.microsoft.com/office/word/2015/wordml/symex" xmlns:wpg="http://schemas.microsoft.com/office/word/2010/wordprocessingGroup" xmlns:wpi="http://schemas.microsoft.com/office/word/2010/wordprocessingInk" xmlns:wne="http://schemas.microsoft.com/office/word/2006/wordml" xmlns:wps="http://schemas.microsoft.com/office/word/2010/wordprocessingShape" mc:Ignorable="w14 w15 w16se w16cid w16 w16cex w16sdtdh wp14">
+<w:numbering xmlns:wpc="http://schemas.microsoft.com/office/word/2010/wordprocessingCanvas" xmlns:cx="http://schemas.microsoft.com/office/drawing/2014/chartex" xmlns:cx1="http://schemas.microsoft.com/office/drawing/2015/9/8/chartex" xmlns:cx2="http://schemas.microsoft.com/office/drawing/2015/10/21/chartex" xmlns:cx3="http://schemas.microsoft.com/office/drawing/2016/5/9/chartex" xmlns:cx4="http://schemas.microsoft.com/office/drawing/2016/5/10/chartex" xmlns:cx5="http://schemas.microsoft.com/office/drawing/2016/5/11/chartex" xmlns:cx6="http://schemas.microsoft.com/office/drawing/2016/5/12/chartex" xmlns:cx7="http://schemas.microsoft.com/office/drawing/2016/5/13/chartex" xmlns:cx8="http://schemas.microsoft.com/office/drawing/2016/5/14/chartex" xmlns:mc="http://schemas.openxmlformats.org/markup-compatibility/2006" xmlns:aink="http://schemas.microsoft.com/office/drawing/2016/ink" xmlns:am3d="http://schemas.microsoft.com/office/drawing/2017/model3d" xmlns:o="urn:schemas-microsoft-com:office:office" xmlns:oel="http://schemas.microsoft.com/office/2019/extlst" xmlns:r="http://schemas.openxmlformats.org/officeDocument/2006/relationships" xmlns:m="http://schemas.openxmlformats.org/officeDocument/2006/math" xmlns:v="urn:schemas-microsoft-com:vml" xmlns:wp14="http://schemas.microsoft.com/office/word/2010/wordprocessingDrawing" xmlns:wp="http://schemas.openxmlformats.org/drawingml/2006/wordprocessingDrawing" xmlns:w10="urn:schemas-microsoft-com:office:word" xmlns:w="http://schemas.openxmlformats.org/wordprocessingml/2006/main" xmlns:w14="http://schemas.microsoft.com/office/word/2010/wordml" xmlns:w15="http://schemas.microsoft.com/office/word/2012/wordml" xmlns:w16cex="http://schemas.microsoft.com/office/word/2018/wordml/cex" xmlns:w16cid="http://schemas.microsoft.com/office/word/2016/wordml/cid" xmlns:w16="http://schemas.microsoft.com/office/word/2018/wordml" xmlns:w16sdtdh="http://schemas.microsoft.com/office/word/2020/wordml/sdtdatahash" xmlns:w16se="http://schemas.microsoft.com/office/word/2015/wordml/symex" xmlns:wpg="http://schemas.microsoft.com/office/word/2010/wordprocessingGroup" xmlns:wpi="http://schemas.microsoft.com/office/word/2010/wordprocessingInk" xmlns:wne="http://schemas.microsoft.com/office/word/2006/wordml" xmlns:wps="http://schemas.microsoft.com/office/word/2010/wordprocessingShape" mc:Ignorable="w14 w15 w16se w16cid w16 w16cex w16sdtdh wp14">
   <w:abstractNum w:abstractNumId="0" w15:restartNumberingAfterBreak="0">
     <w:nsid w:val="1540737B"/>
     <w:multiLevelType w:val="multilevel"/>
@@ -4974,8 +5225,472 @@
       </w:rPr>
     </w:lvl>
   </w:abstractNum>
+  <w:abstractNum w:abstractNumId="1" w15:restartNumberingAfterBreak="0">
+    <w:nsid w:val="2EF951DE"/>
+    <w:multiLevelType w:val="hybridMultilevel"/>
+    <w:tmpl w:val="C4F465C0"/>
+    <w:lvl w:ilvl="0" w:tplc="C748A342">
+      <w:start w:val="3"/>
+      <w:numFmt w:val="bullet"/>
+      <w:lvlText w:val="-"/>
+      <w:lvlJc w:val="left"/>
+      <w:pPr>
+        <w:ind w:left="720" w:hanging="360"/>
+      </w:pPr>
+      <w:rPr>
+        <w:rFonts w:ascii="Calibri" w:eastAsiaTheme="minorHAnsi" w:hAnsi="Calibri" w:cs="Calibri" w:hint="default"/>
+      </w:rPr>
+    </w:lvl>
+    <w:lvl w:ilvl="1" w:tplc="0C090003" w:tentative="1">
+      <w:start w:val="1"/>
+      <w:numFmt w:val="bullet"/>
+      <w:lvlText w:val="o"/>
+      <w:lvlJc w:val="left"/>
+      <w:pPr>
+        <w:ind w:left="1440" w:hanging="360"/>
+      </w:pPr>
+      <w:rPr>
+        <w:rFonts w:ascii="Courier New" w:hAnsi="Courier New" w:cs="Courier New" w:hint="default"/>
+      </w:rPr>
+    </w:lvl>
+    <w:lvl w:ilvl="2" w:tplc="0C090005" w:tentative="1">
+      <w:start w:val="1"/>
+      <w:numFmt w:val="bullet"/>
+      <w:lvlText w:val=""/>
+      <w:lvlJc w:val="left"/>
+      <w:pPr>
+        <w:ind w:left="2160" w:hanging="360"/>
+      </w:pPr>
+      <w:rPr>
+        <w:rFonts w:ascii="Wingdings" w:hAnsi="Wingdings" w:hint="default"/>
+      </w:rPr>
+    </w:lvl>
+    <w:lvl w:ilvl="3" w:tplc="0C090001" w:tentative="1">
+      <w:start w:val="1"/>
+      <w:numFmt w:val="bullet"/>
+      <w:lvlText w:val=""/>
+      <w:lvlJc w:val="left"/>
+      <w:pPr>
+        <w:ind w:left="2880" w:hanging="360"/>
+      </w:pPr>
+      <w:rPr>
+        <w:rFonts w:ascii="Symbol" w:hAnsi="Symbol" w:hint="default"/>
+      </w:rPr>
+    </w:lvl>
+    <w:lvl w:ilvl="4" w:tplc="0C090003" w:tentative="1">
+      <w:start w:val="1"/>
+      <w:numFmt w:val="bullet"/>
+      <w:lvlText w:val="o"/>
+      <w:lvlJc w:val="left"/>
+      <w:pPr>
+        <w:ind w:left="3600" w:hanging="360"/>
+      </w:pPr>
+      <w:rPr>
+        <w:rFonts w:ascii="Courier New" w:hAnsi="Courier New" w:cs="Courier New" w:hint="default"/>
+      </w:rPr>
+    </w:lvl>
+    <w:lvl w:ilvl="5" w:tplc="0C090005" w:tentative="1">
+      <w:start w:val="1"/>
+      <w:numFmt w:val="bullet"/>
+      <w:lvlText w:val=""/>
+      <w:lvlJc w:val="left"/>
+      <w:pPr>
+        <w:ind w:left="4320" w:hanging="360"/>
+      </w:pPr>
+      <w:rPr>
+        <w:rFonts w:ascii="Wingdings" w:hAnsi="Wingdings" w:hint="default"/>
+      </w:rPr>
+    </w:lvl>
+    <w:lvl w:ilvl="6" w:tplc="0C090001" w:tentative="1">
+      <w:start w:val="1"/>
+      <w:numFmt w:val="bullet"/>
+      <w:lvlText w:val=""/>
+      <w:lvlJc w:val="left"/>
+      <w:pPr>
+        <w:ind w:left="5040" w:hanging="360"/>
+      </w:pPr>
+      <w:rPr>
+        <w:rFonts w:ascii="Symbol" w:hAnsi="Symbol" w:hint="default"/>
+      </w:rPr>
+    </w:lvl>
+    <w:lvl w:ilvl="7" w:tplc="0C090003" w:tentative="1">
+      <w:start w:val="1"/>
+      <w:numFmt w:val="bullet"/>
+      <w:lvlText w:val="o"/>
+      <w:lvlJc w:val="left"/>
+      <w:pPr>
+        <w:ind w:left="5760" w:hanging="360"/>
+      </w:pPr>
+      <w:rPr>
+        <w:rFonts w:ascii="Courier New" w:hAnsi="Courier New" w:cs="Courier New" w:hint="default"/>
+      </w:rPr>
+    </w:lvl>
+    <w:lvl w:ilvl="8" w:tplc="0C090005" w:tentative="1">
+      <w:start w:val="1"/>
+      <w:numFmt w:val="bullet"/>
+      <w:lvlText w:val=""/>
+      <w:lvlJc w:val="left"/>
+      <w:pPr>
+        <w:ind w:left="6480" w:hanging="360"/>
+      </w:pPr>
+      <w:rPr>
+        <w:rFonts w:ascii="Wingdings" w:hAnsi="Wingdings" w:hint="default"/>
+      </w:rPr>
+    </w:lvl>
+  </w:abstractNum>
+  <w:abstractNum w:abstractNumId="2" w15:restartNumberingAfterBreak="0">
+    <w:nsid w:val="34E21248"/>
+    <w:multiLevelType w:val="hybridMultilevel"/>
+    <w:tmpl w:val="1002629A"/>
+    <w:lvl w:ilvl="0" w:tplc="B4D24EA8">
+      <w:start w:val="1"/>
+      <w:numFmt w:val="bullet"/>
+      <w:lvlText w:val="-"/>
+      <w:lvlJc w:val="left"/>
+      <w:pPr>
+        <w:ind w:left="720" w:hanging="360"/>
+      </w:pPr>
+      <w:rPr>
+        <w:rFonts w:ascii="Calibri" w:eastAsiaTheme="minorHAnsi" w:hAnsi="Calibri" w:cs="Calibri" w:hint="default"/>
+      </w:rPr>
+    </w:lvl>
+    <w:lvl w:ilvl="1" w:tplc="0C090003" w:tentative="1">
+      <w:start w:val="1"/>
+      <w:numFmt w:val="bullet"/>
+      <w:lvlText w:val="o"/>
+      <w:lvlJc w:val="left"/>
+      <w:pPr>
+        <w:ind w:left="1440" w:hanging="360"/>
+      </w:pPr>
+      <w:rPr>
+        <w:rFonts w:ascii="Courier New" w:hAnsi="Courier New" w:cs="Courier New" w:hint="default"/>
+      </w:rPr>
+    </w:lvl>
+    <w:lvl w:ilvl="2" w:tplc="0C090005" w:tentative="1">
+      <w:start w:val="1"/>
+      <w:numFmt w:val="bullet"/>
+      <w:lvlText w:val=""/>
+      <w:lvlJc w:val="left"/>
+      <w:pPr>
+        <w:ind w:left="2160" w:hanging="360"/>
+      </w:pPr>
+      <w:rPr>
+        <w:rFonts w:ascii="Wingdings" w:hAnsi="Wingdings" w:hint="default"/>
+      </w:rPr>
+    </w:lvl>
+    <w:lvl w:ilvl="3" w:tplc="0C090001" w:tentative="1">
+      <w:start w:val="1"/>
+      <w:numFmt w:val="bullet"/>
+      <w:lvlText w:val=""/>
+      <w:lvlJc w:val="left"/>
+      <w:pPr>
+        <w:ind w:left="2880" w:hanging="360"/>
+      </w:pPr>
+      <w:rPr>
+        <w:rFonts w:ascii="Symbol" w:hAnsi="Symbol" w:hint="default"/>
+      </w:rPr>
+    </w:lvl>
+    <w:lvl w:ilvl="4" w:tplc="0C090003" w:tentative="1">
+      <w:start w:val="1"/>
+      <w:numFmt w:val="bullet"/>
+      <w:lvlText w:val="o"/>
+      <w:lvlJc w:val="left"/>
+      <w:pPr>
+        <w:ind w:left="3600" w:hanging="360"/>
+      </w:pPr>
+      <w:rPr>
+        <w:rFonts w:ascii="Courier New" w:hAnsi="Courier New" w:cs="Courier New" w:hint="default"/>
+      </w:rPr>
+    </w:lvl>
+    <w:lvl w:ilvl="5" w:tplc="0C090005" w:tentative="1">
+      <w:start w:val="1"/>
+      <w:numFmt w:val="bullet"/>
+      <w:lvlText w:val=""/>
+      <w:lvlJc w:val="left"/>
+      <w:pPr>
+        <w:ind w:left="4320" w:hanging="360"/>
+      </w:pPr>
+      <w:rPr>
+        <w:rFonts w:ascii="Wingdings" w:hAnsi="Wingdings" w:hint="default"/>
+      </w:rPr>
+    </w:lvl>
+    <w:lvl w:ilvl="6" w:tplc="0C090001" w:tentative="1">
+      <w:start w:val="1"/>
+      <w:numFmt w:val="bullet"/>
+      <w:lvlText w:val=""/>
+      <w:lvlJc w:val="left"/>
+      <w:pPr>
+        <w:ind w:left="5040" w:hanging="360"/>
+      </w:pPr>
+      <w:rPr>
+        <w:rFonts w:ascii="Symbol" w:hAnsi="Symbol" w:hint="default"/>
+      </w:rPr>
+    </w:lvl>
+    <w:lvl w:ilvl="7" w:tplc="0C090003" w:tentative="1">
+      <w:start w:val="1"/>
+      <w:numFmt w:val="bullet"/>
+      <w:lvlText w:val="o"/>
+      <w:lvlJc w:val="left"/>
+      <w:pPr>
+        <w:ind w:left="5760" w:hanging="360"/>
+      </w:pPr>
+      <w:rPr>
+        <w:rFonts w:ascii="Courier New" w:hAnsi="Courier New" w:cs="Courier New" w:hint="default"/>
+      </w:rPr>
+    </w:lvl>
+    <w:lvl w:ilvl="8" w:tplc="0C090005" w:tentative="1">
+      <w:start w:val="1"/>
+      <w:numFmt w:val="bullet"/>
+      <w:lvlText w:val=""/>
+      <w:lvlJc w:val="left"/>
+      <w:pPr>
+        <w:ind w:left="6480" w:hanging="360"/>
+      </w:pPr>
+      <w:rPr>
+        <w:rFonts w:ascii="Wingdings" w:hAnsi="Wingdings" w:hint="default"/>
+      </w:rPr>
+    </w:lvl>
+  </w:abstractNum>
+  <w:abstractNum w:abstractNumId="3" w15:restartNumberingAfterBreak="0">
+    <w:nsid w:val="4DEC1298"/>
+    <w:multiLevelType w:val="multilevel"/>
+    <w:tmpl w:val="F1AAB2D6"/>
+    <w:lvl w:ilvl="0">
+      <w:start w:val="1"/>
+      <w:numFmt w:val="decimal"/>
+      <w:lvlText w:val="%1"/>
+      <w:lvlJc w:val="left"/>
+      <w:pPr>
+        <w:ind w:left="360" w:hanging="360"/>
+      </w:pPr>
+      <w:rPr>
+        <w:rFonts w:hint="default"/>
+      </w:rPr>
+    </w:lvl>
+    <w:lvl w:ilvl="1">
+      <w:start w:val="1"/>
+      <w:numFmt w:val="decimal"/>
+      <w:lvlText w:val="%1.%2"/>
+      <w:lvlJc w:val="left"/>
+      <w:pPr>
+        <w:ind w:left="360" w:hanging="360"/>
+      </w:pPr>
+      <w:rPr>
+        <w:rFonts w:hint="default"/>
+      </w:rPr>
+    </w:lvl>
+    <w:lvl w:ilvl="2">
+      <w:start w:val="1"/>
+      <w:numFmt w:val="decimal"/>
+      <w:lvlText w:val="%1.%2.%3"/>
+      <w:lvlJc w:val="left"/>
+      <w:pPr>
+        <w:ind w:left="720" w:hanging="720"/>
+      </w:pPr>
+      <w:rPr>
+        <w:rFonts w:hint="default"/>
+      </w:rPr>
+    </w:lvl>
+    <w:lvl w:ilvl="3">
+      <w:start w:val="1"/>
+      <w:numFmt w:val="decimal"/>
+      <w:lvlText w:val="%1.%2.%3.%4"/>
+      <w:lvlJc w:val="left"/>
+      <w:pPr>
+        <w:ind w:left="720" w:hanging="720"/>
+      </w:pPr>
+      <w:rPr>
+        <w:rFonts w:hint="default"/>
+      </w:rPr>
+    </w:lvl>
+    <w:lvl w:ilvl="4">
+      <w:start w:val="1"/>
+      <w:numFmt w:val="decimal"/>
+      <w:lvlText w:val="%1.%2.%3.%4.%5"/>
+      <w:lvlJc w:val="left"/>
+      <w:pPr>
+        <w:ind w:left="1080" w:hanging="1080"/>
+      </w:pPr>
+      <w:rPr>
+        <w:rFonts w:hint="default"/>
+      </w:rPr>
+    </w:lvl>
+    <w:lvl w:ilvl="5">
+      <w:start w:val="1"/>
+      <w:numFmt w:val="decimal"/>
+      <w:lvlText w:val="%1.%2.%3.%4.%5.%6"/>
+      <w:lvlJc w:val="left"/>
+      <w:pPr>
+        <w:ind w:left="1080" w:hanging="1080"/>
+      </w:pPr>
+      <w:rPr>
+        <w:rFonts w:hint="default"/>
+      </w:rPr>
+    </w:lvl>
+    <w:lvl w:ilvl="6">
+      <w:start w:val="1"/>
+      <w:numFmt w:val="decimal"/>
+      <w:lvlText w:val="%1.%2.%3.%4.%5.%6.%7"/>
+      <w:lvlJc w:val="left"/>
+      <w:pPr>
+        <w:ind w:left="1440" w:hanging="1440"/>
+      </w:pPr>
+      <w:rPr>
+        <w:rFonts w:hint="default"/>
+      </w:rPr>
+    </w:lvl>
+    <w:lvl w:ilvl="7">
+      <w:start w:val="1"/>
+      <w:numFmt w:val="decimal"/>
+      <w:lvlText w:val="%1.%2.%3.%4.%5.%6.%7.%8"/>
+      <w:lvlJc w:val="left"/>
+      <w:pPr>
+        <w:ind w:left="1440" w:hanging="1440"/>
+      </w:pPr>
+      <w:rPr>
+        <w:rFonts w:hint="default"/>
+      </w:rPr>
+    </w:lvl>
+    <w:lvl w:ilvl="8">
+      <w:start w:val="1"/>
+      <w:numFmt w:val="decimal"/>
+      <w:lvlText w:val="%1.%2.%3.%4.%5.%6.%7.%8.%9"/>
+      <w:lvlJc w:val="left"/>
+      <w:pPr>
+        <w:ind w:left="1800" w:hanging="1800"/>
+      </w:pPr>
+      <w:rPr>
+        <w:rFonts w:hint="default"/>
+      </w:rPr>
+    </w:lvl>
+  </w:abstractNum>
+  <w:abstractNum w:abstractNumId="4" w15:restartNumberingAfterBreak="0">
+    <w:nsid w:val="53A34F5F"/>
+    <w:multiLevelType w:val="hybridMultilevel"/>
+    <w:tmpl w:val="70FC0DFA"/>
+    <w:lvl w:ilvl="0" w:tplc="3E02414C">
+      <w:start w:val="3"/>
+      <w:numFmt w:val="bullet"/>
+      <w:lvlText w:val=""/>
+      <w:lvlJc w:val="left"/>
+      <w:pPr>
+        <w:ind w:left="720" w:hanging="360"/>
+      </w:pPr>
+      <w:rPr>
+        <w:rFonts w:ascii="Symbol" w:eastAsiaTheme="minorHAnsi" w:hAnsi="Symbol" w:cstheme="minorBidi" w:hint="default"/>
+      </w:rPr>
+    </w:lvl>
+    <w:lvl w:ilvl="1" w:tplc="0C090003" w:tentative="1">
+      <w:start w:val="1"/>
+      <w:numFmt w:val="bullet"/>
+      <w:lvlText w:val="o"/>
+      <w:lvlJc w:val="left"/>
+      <w:pPr>
+        <w:ind w:left="1440" w:hanging="360"/>
+      </w:pPr>
+      <w:rPr>
+        <w:rFonts w:ascii="Courier New" w:hAnsi="Courier New" w:cs="Courier New" w:hint="default"/>
+      </w:rPr>
+    </w:lvl>
+    <w:lvl w:ilvl="2" w:tplc="0C090005" w:tentative="1">
+      <w:start w:val="1"/>
+      <w:numFmt w:val="bullet"/>
+      <w:lvlText w:val=""/>
+      <w:lvlJc w:val="left"/>
+      <w:pPr>
+        <w:ind w:left="2160" w:hanging="360"/>
+      </w:pPr>
+      <w:rPr>
+        <w:rFonts w:ascii="Wingdings" w:hAnsi="Wingdings" w:hint="default"/>
+      </w:rPr>
+    </w:lvl>
+    <w:lvl w:ilvl="3" w:tplc="0C090001" w:tentative="1">
+      <w:start w:val="1"/>
+      <w:numFmt w:val="bullet"/>
+      <w:lvlText w:val=""/>
+      <w:lvlJc w:val="left"/>
+      <w:pPr>
+        <w:ind w:left="2880" w:hanging="360"/>
+      </w:pPr>
+      <w:rPr>
+        <w:rFonts w:ascii="Symbol" w:hAnsi="Symbol" w:hint="default"/>
+      </w:rPr>
+    </w:lvl>
+    <w:lvl w:ilvl="4" w:tplc="0C090003" w:tentative="1">
+      <w:start w:val="1"/>
+      <w:numFmt w:val="bullet"/>
+      <w:lvlText w:val="o"/>
+      <w:lvlJc w:val="left"/>
+      <w:pPr>
+        <w:ind w:left="3600" w:hanging="360"/>
+      </w:pPr>
+      <w:rPr>
+        <w:rFonts w:ascii="Courier New" w:hAnsi="Courier New" w:cs="Courier New" w:hint="default"/>
+      </w:rPr>
+    </w:lvl>
+    <w:lvl w:ilvl="5" w:tplc="0C090005" w:tentative="1">
+      <w:start w:val="1"/>
+      <w:numFmt w:val="bullet"/>
+      <w:lvlText w:val=""/>
+      <w:lvlJc w:val="left"/>
+      <w:pPr>
+        <w:ind w:left="4320" w:hanging="360"/>
+      </w:pPr>
+      <w:rPr>
+        <w:rFonts w:ascii="Wingdings" w:hAnsi="Wingdings" w:hint="default"/>
+      </w:rPr>
+    </w:lvl>
+    <w:lvl w:ilvl="6" w:tplc="0C090001" w:tentative="1">
+      <w:start w:val="1"/>
+      <w:numFmt w:val="bullet"/>
+      <w:lvlText w:val=""/>
+      <w:lvlJc w:val="left"/>
+      <w:pPr>
+        <w:ind w:left="5040" w:hanging="360"/>
+      </w:pPr>
+      <w:rPr>
+        <w:rFonts w:ascii="Symbol" w:hAnsi="Symbol" w:hint="default"/>
+      </w:rPr>
+    </w:lvl>
+    <w:lvl w:ilvl="7" w:tplc="0C090003" w:tentative="1">
+      <w:start w:val="1"/>
+      <w:numFmt w:val="bullet"/>
+      <w:lvlText w:val="o"/>
+      <w:lvlJc w:val="left"/>
+      <w:pPr>
+        <w:ind w:left="5760" w:hanging="360"/>
+      </w:pPr>
+      <w:rPr>
+        <w:rFonts w:ascii="Courier New" w:hAnsi="Courier New" w:cs="Courier New" w:hint="default"/>
+      </w:rPr>
+    </w:lvl>
+    <w:lvl w:ilvl="8" w:tplc="0C090005" w:tentative="1">
+      <w:start w:val="1"/>
+      <w:numFmt w:val="bullet"/>
+      <w:lvlText w:val=""/>
+      <w:lvlJc w:val="left"/>
+      <w:pPr>
+        <w:ind w:left="6480" w:hanging="360"/>
+      </w:pPr>
+      <w:rPr>
+        <w:rFonts w:ascii="Wingdings" w:hAnsi="Wingdings" w:hint="default"/>
+      </w:rPr>
+    </w:lvl>
+  </w:abstractNum>
   <w:num w:numId="1" w16cid:durableId="1608270288">
     <w:abstractNumId w:val="0"/>
+  </w:num>
+  <w:num w:numId="2" w16cid:durableId="51346861">
+    <w:abstractNumId w:val="4"/>
+  </w:num>
+  <w:num w:numId="3" w16cid:durableId="2133748188">
+    <w:abstractNumId w:val="2"/>
+  </w:num>
+  <w:num w:numId="4" w16cid:durableId="1587222871">
+    <w:abstractNumId w:val="1"/>
+  </w:num>
+  <w:num w:numId="5" w16cid:durableId="787313649">
+    <w:abstractNumId w:val="3"/>
   </w:num>
 </w:numbering>
 </file>
@@ -5490,6 +6205,17 @@
       <w14:ligatures w14:val="none"/>
     </w:rPr>
   </w:style>
+  <w:style w:type="paragraph" w:styleId="ListParagraph">
+    <w:name w:val="List Paragraph"/>
+    <w:basedOn w:val="Normal"/>
+    <w:uiPriority w:val="34"/>
+    <w:qFormat/>
+    <w:rsid w:val="00BD6690"/>
+    <w:pPr>
+      <w:ind w:left="720"/>
+      <w:contextualSpacing/>
+    </w:pPr>
+  </w:style>
 </w:styles>
 </file>
 

</xml_diff>